<commit_message>
Added docs + updated Neo data schema
</commit_message>
<xml_diff>
--- a/docs/FINAL/ProjectDescription.docx
+++ b/docs/FINAL/ProjectDescription.docx
@@ -1,6 +1,6 @@
 
 <file path=word/document.xml><?xml version="1.0" encoding="utf-8"?>
-<w:document xmlns:wpc="http://schemas.microsoft.com/office/word/2010/wordprocessingCanvas" xmlns:cx="http://schemas.microsoft.com/office/drawing/2014/chartex" xmlns:cx1="http://schemas.microsoft.com/office/drawing/2015/9/8/chartex" xmlns:cx2="http://schemas.microsoft.com/office/drawing/2015/10/21/chartex" xmlns:cx3="http://schemas.microsoft.com/office/drawing/2016/5/9/chartex" xmlns:cx4="http://schemas.microsoft.com/office/drawing/2016/5/10/chartex" xmlns:cx5="http://schemas.microsoft.com/office/drawing/2016/5/11/chartex" xmlns:cx6="http://schemas.microsoft.com/office/drawing/2016/5/12/chartex" xmlns:cx7="http://schemas.microsoft.com/office/drawing/2016/5/13/chartex" xmlns:cx8="http://schemas.microsoft.com/office/drawing/2016/5/14/chartex" xmlns:mc="http://schemas.openxmlformats.org/markup-compatibility/2006" xmlns:aink="http://schemas.microsoft.com/office/drawing/2016/ink" xmlns:am3d="http://schemas.microsoft.com/office/drawing/2017/model3d" xmlns:o="urn:schemas-microsoft-com:office:office" xmlns:r="http://schemas.openxmlformats.org/officeDocument/2006/relationships" xmlns:m="http://schemas.openxmlformats.org/officeDocument/2006/math" xmlns:v="urn:schemas-microsoft-com:vml" xmlns:wp14="http://schemas.microsoft.com/office/word/2010/wordprocessingDrawing" xmlns:wp="http://schemas.openxmlformats.org/drawingml/2006/wordprocessingDrawing" xmlns:w10="urn:schemas-microsoft-com:office:word" xmlns:w="http://schemas.openxmlformats.org/wordprocessingml/2006/main" xmlns:w14="http://schemas.microsoft.com/office/word/2010/wordml" xmlns:w15="http://schemas.microsoft.com/office/word/2012/wordml" xmlns:w16cid="http://schemas.microsoft.com/office/word/2016/wordml/cid" xmlns:w16se="http://schemas.microsoft.com/office/word/2015/wordml/symex" xmlns:wpg="http://schemas.microsoft.com/office/word/2010/wordprocessingGroup" xmlns:wpi="http://schemas.microsoft.com/office/word/2010/wordprocessingInk" xmlns:wne="http://schemas.microsoft.com/office/word/2006/wordml" xmlns:wps="http://schemas.microsoft.com/office/word/2010/wordprocessingShape" mc:Ignorable="w14 w15 w16se w16cid wp14">
+<w:document xmlns:wpc="http://schemas.microsoft.com/office/word/2010/wordprocessingCanvas" xmlns:cx="http://schemas.microsoft.com/office/drawing/2014/chartex" xmlns:cx1="http://schemas.microsoft.com/office/drawing/2015/9/8/chartex" xmlns:cx2="http://schemas.microsoft.com/office/drawing/2015/10/21/chartex" xmlns:cx3="http://schemas.microsoft.com/office/drawing/2016/5/9/chartex" xmlns:cx4="http://schemas.microsoft.com/office/drawing/2016/5/10/chartex" xmlns:cx5="http://schemas.microsoft.com/office/drawing/2016/5/11/chartex" xmlns:cx6="http://schemas.microsoft.com/office/drawing/2016/5/12/chartex" xmlns:cx7="http://schemas.microsoft.com/office/drawing/2016/5/13/chartex" xmlns:cx8="http://schemas.microsoft.com/office/drawing/2016/5/14/chartex" xmlns:mc="http://schemas.openxmlformats.org/markup-compatibility/2006" xmlns:aink="http://schemas.microsoft.com/office/drawing/2016/ink" xmlns:am3d="http://schemas.microsoft.com/office/drawing/2017/model3d" xmlns:o="urn:schemas-microsoft-com:office:office" xmlns:r="http://schemas.openxmlformats.org/officeDocument/2006/relationships" xmlns:m="http://schemas.openxmlformats.org/officeDocument/2006/math" xmlns:v="urn:schemas-microsoft-com:vml" xmlns:wp14="http://schemas.microsoft.com/office/word/2010/wordprocessingDrawing" xmlns:wp="http://schemas.openxmlformats.org/drawingml/2006/wordprocessingDrawing" xmlns:w10="urn:schemas-microsoft-com:office:word" xmlns:w="http://schemas.openxmlformats.org/wordprocessingml/2006/main" xmlns:w14="http://schemas.microsoft.com/office/word/2010/wordml" xmlns:w15="http://schemas.microsoft.com/office/word/2012/wordml" xmlns:w16cex="http://schemas.microsoft.com/office/word/2018/wordml/cex" xmlns:w16cid="http://schemas.microsoft.com/office/word/2016/wordml/cid" xmlns:w16="http://schemas.microsoft.com/office/word/2018/wordml" xmlns:w16se="http://schemas.microsoft.com/office/word/2015/wordml/symex" xmlns:wpg="http://schemas.microsoft.com/office/word/2010/wordprocessingGroup" xmlns:wpi="http://schemas.microsoft.com/office/word/2010/wordprocessingInk" xmlns:wne="http://schemas.microsoft.com/office/word/2006/wordml" xmlns:wps="http://schemas.microsoft.com/office/word/2010/wordprocessingShape" mc:Ignorable="w14 w15 w16se w16cid w16 w16cex wp14">
   <w:body>
     <w:p>
       <w:pPr>
@@ -334,7 +334,7 @@
           <w:sz w:val="32"/>
           <w:szCs w:val="32"/>
         </w:rPr>
-        <w:t>6</w:t>
+        <w:t>7</w:t>
       </w:r>
       <w:r>
         <w:rPr>
@@ -365,7 +365,15 @@
           <w:sz w:val="32"/>
           <w:szCs w:val="32"/>
         </w:rPr>
-        <w:t>27.03.2020</w:t>
+        <w:t>17.12</w:t>
+      </w:r>
+      <w:r>
+        <w:rPr>
+          <w:b/>
+          <w:sz w:val="32"/>
+          <w:szCs w:val="32"/>
+        </w:rPr>
+        <w:t>.2020</w:t>
       </w:r>
       <w:r>
         <w:br w:type="page"/>
@@ -422,7 +430,7 @@
       <w:sdtContent>
         <w:p>
           <w:pPr>
-            <w:pStyle w:val="TOC1"/>
+            <w:pStyle w:val="Obsah1"/>
             <w:tabs>
               <w:tab w:val="left" w:pos="440"/>
               <w:tab w:val="right" w:pos="8494"/>
@@ -444,7 +452,7 @@
           <w:hyperlink w:anchor="_Toc59118056" w:history="1">
             <w:r>
               <w:rPr>
-                <w:rStyle w:val="Hyperlink"/>
+                <w:rStyle w:val="Hypertextovprepojenie"/>
                 <w:noProof/>
               </w:rPr>
               <w:t>1</w:t>
@@ -458,7 +466,7 @@
             </w:r>
             <w:r>
               <w:rPr>
-                <w:rStyle w:val="Hyperlink"/>
+                <w:rStyle w:val="Hypertextovprepojenie"/>
                 <w:noProof/>
               </w:rPr>
               <w:t>Background description</w:t>
@@ -515,7 +523,7 @@
         </w:p>
         <w:p>
           <w:pPr>
-            <w:pStyle w:val="TOC1"/>
+            <w:pStyle w:val="Obsah1"/>
             <w:tabs>
               <w:tab w:val="left" w:pos="440"/>
               <w:tab w:val="right" w:pos="8494"/>
@@ -528,7 +536,7 @@
           <w:hyperlink w:anchor="_Toc59118057" w:history="1">
             <w:r>
               <w:rPr>
-                <w:rStyle w:val="Hyperlink"/>
+                <w:rStyle w:val="Hypertextovprepojenie"/>
                 <w:noProof/>
               </w:rPr>
               <w:t>2</w:t>
@@ -542,7 +550,7 @@
             </w:r>
             <w:r>
               <w:rPr>
-                <w:rStyle w:val="Hyperlink"/>
+                <w:rStyle w:val="Hypertextovprepojenie"/>
                 <w:noProof/>
               </w:rPr>
               <w:t>Definition of purpose</w:t>
@@ -599,7 +607,7 @@
         </w:p>
         <w:p>
           <w:pPr>
-            <w:pStyle w:val="TOC1"/>
+            <w:pStyle w:val="Obsah1"/>
             <w:tabs>
               <w:tab w:val="left" w:pos="440"/>
               <w:tab w:val="right" w:pos="8494"/>
@@ -612,7 +620,7 @@
           <w:hyperlink w:anchor="_Toc59118058" w:history="1">
             <w:r>
               <w:rPr>
-                <w:rStyle w:val="Hyperlink"/>
+                <w:rStyle w:val="Hypertextovprepojenie"/>
                 <w:noProof/>
               </w:rPr>
               <w:t>3</w:t>
@@ -626,7 +634,7 @@
             </w:r>
             <w:r>
               <w:rPr>
-                <w:rStyle w:val="Hyperlink"/>
+                <w:rStyle w:val="Hypertextovprepojenie"/>
                 <w:noProof/>
               </w:rPr>
               <w:t>Problem Statement</w:t>
@@ -683,7 +691,7 @@
         </w:p>
         <w:p>
           <w:pPr>
-            <w:pStyle w:val="TOC1"/>
+            <w:pStyle w:val="Obsah1"/>
             <w:tabs>
               <w:tab w:val="left" w:pos="440"/>
               <w:tab w:val="right" w:pos="8494"/>
@@ -696,7 +704,7 @@
           <w:hyperlink w:anchor="_Toc59118059" w:history="1">
             <w:r>
               <w:rPr>
-                <w:rStyle w:val="Hyperlink"/>
+                <w:rStyle w:val="Hypertextovprepojenie"/>
                 <w:noProof/>
               </w:rPr>
               <w:t>4</w:t>
@@ -710,7 +718,7 @@
             </w:r>
             <w:r>
               <w:rPr>
-                <w:rStyle w:val="Hyperlink"/>
+                <w:rStyle w:val="Hypertextovprepojenie"/>
                 <w:noProof/>
               </w:rPr>
               <w:t>Delimitation</w:t>
@@ -767,7 +775,7 @@
         </w:p>
         <w:p>
           <w:pPr>
-            <w:pStyle w:val="TOC1"/>
+            <w:pStyle w:val="Obsah1"/>
             <w:tabs>
               <w:tab w:val="left" w:pos="440"/>
               <w:tab w:val="right" w:pos="8494"/>
@@ -780,7 +788,7 @@
           <w:hyperlink w:anchor="_Toc59118060" w:history="1">
             <w:r>
               <w:rPr>
-                <w:rStyle w:val="Hyperlink"/>
+                <w:rStyle w:val="Hypertextovprepojenie"/>
                 <w:noProof/>
               </w:rPr>
               <w:t>5</w:t>
@@ -794,7 +802,7 @@
             </w:r>
             <w:r>
               <w:rPr>
-                <w:rStyle w:val="Hyperlink"/>
+                <w:rStyle w:val="Hypertextovprepojenie"/>
                 <w:noProof/>
               </w:rPr>
               <w:t>Choice of models and methods</w:t>
@@ -851,7 +859,7 @@
         </w:p>
         <w:p>
           <w:pPr>
-            <w:pStyle w:val="TOC1"/>
+            <w:pStyle w:val="Obsah1"/>
             <w:tabs>
               <w:tab w:val="left" w:pos="440"/>
               <w:tab w:val="right" w:pos="8494"/>
@@ -864,7 +872,7 @@
           <w:hyperlink w:anchor="_Toc59118061" w:history="1">
             <w:r>
               <w:rPr>
-                <w:rStyle w:val="Hyperlink"/>
+                <w:rStyle w:val="Hypertextovprepojenie"/>
                 <w:noProof/>
               </w:rPr>
               <w:t>6</w:t>
@@ -878,7 +886,7 @@
             </w:r>
             <w:r>
               <w:rPr>
-                <w:rStyle w:val="Hyperlink"/>
+                <w:rStyle w:val="Hypertextovprepojenie"/>
                 <w:noProof/>
               </w:rPr>
               <w:t>Test Strategy</w:t>
@@ -935,7 +943,7 @@
         </w:p>
         <w:p>
           <w:pPr>
-            <w:pStyle w:val="TOC1"/>
+            <w:pStyle w:val="Obsah1"/>
             <w:tabs>
               <w:tab w:val="left" w:pos="440"/>
               <w:tab w:val="right" w:pos="8494"/>
@@ -948,7 +956,7 @@
           <w:hyperlink w:anchor="_Toc59118062" w:history="1">
             <w:r>
               <w:rPr>
-                <w:rStyle w:val="Hyperlink"/>
+                <w:rStyle w:val="Hypertextovprepojenie"/>
                 <w:noProof/>
               </w:rPr>
               <w:t>7</w:t>
@@ -962,7 +970,7 @@
             </w:r>
             <w:r>
               <w:rPr>
-                <w:rStyle w:val="Hyperlink"/>
+                <w:rStyle w:val="Hypertextovprepojenie"/>
                 <w:noProof/>
               </w:rPr>
               <w:t>Project Management</w:t>
@@ -1019,7 +1027,7 @@
         </w:p>
         <w:p>
           <w:pPr>
-            <w:pStyle w:val="TOC1"/>
+            <w:pStyle w:val="Obsah1"/>
             <w:tabs>
               <w:tab w:val="left" w:pos="440"/>
               <w:tab w:val="right" w:pos="8494"/>
@@ -1032,7 +1040,7 @@
           <w:hyperlink w:anchor="_Toc59118063" w:history="1">
             <w:r>
               <w:rPr>
-                <w:rStyle w:val="Hyperlink"/>
+                <w:rStyle w:val="Hypertextovprepojenie"/>
                 <w:noProof/>
               </w:rPr>
               <w:t>8</w:t>
@@ -1046,7 +1054,7 @@
             </w:r>
             <w:r>
               <w:rPr>
-                <w:rStyle w:val="Hyperlink"/>
+                <w:rStyle w:val="Hypertextovprepojenie"/>
                 <w:noProof/>
               </w:rPr>
               <w:t>Time schedule</w:t>
@@ -1103,7 +1111,7 @@
         </w:p>
         <w:p>
           <w:pPr>
-            <w:pStyle w:val="TOC1"/>
+            <w:pStyle w:val="Obsah1"/>
             <w:tabs>
               <w:tab w:val="left" w:pos="440"/>
               <w:tab w:val="right" w:pos="8494"/>
@@ -1116,7 +1124,7 @@
           <w:hyperlink w:anchor="_Toc59118064" w:history="1">
             <w:r>
               <w:rPr>
-                <w:rStyle w:val="Hyperlink"/>
+                <w:rStyle w:val="Hypertextovprepojenie"/>
                 <w:noProof/>
               </w:rPr>
               <w:t>9</w:t>
@@ -1130,7 +1138,7 @@
             </w:r>
             <w:r>
               <w:rPr>
-                <w:rStyle w:val="Hyperlink"/>
+                <w:rStyle w:val="Hypertextovprepojenie"/>
                 <w:noProof/>
               </w:rPr>
               <w:t>Risk assessment</w:t>
@@ -1187,7 +1195,7 @@
         </w:p>
         <w:p>
           <w:pPr>
-            <w:pStyle w:val="TOC1"/>
+            <w:pStyle w:val="Obsah1"/>
             <w:tabs>
               <w:tab w:val="left" w:pos="660"/>
               <w:tab w:val="right" w:pos="8494"/>
@@ -1200,7 +1208,7 @@
           <w:hyperlink w:anchor="_Toc59118065" w:history="1">
             <w:r>
               <w:rPr>
-                <w:rStyle w:val="Hyperlink"/>
+                <w:rStyle w:val="Hypertextovprepojenie"/>
                 <w:noProof/>
               </w:rPr>
               <w:t>10</w:t>
@@ -1214,7 +1222,7 @@
             </w:r>
             <w:r>
               <w:rPr>
-                <w:rStyle w:val="Hyperlink"/>
+                <w:rStyle w:val="Hypertextovprepojenie"/>
                 <w:noProof/>
               </w:rPr>
               <w:t>Sources of Information</w:t>
@@ -1302,7 +1310,7 @@
     </w:p>
     <w:p>
       <w:pPr>
-        <w:pStyle w:val="Heading1"/>
+        <w:pStyle w:val="Nadpis1"/>
         <w:numPr>
           <w:ilvl w:val="0"/>
           <w:numId w:val="6"/>
@@ -1322,25 +1330,7 @@
         <w:jc w:val="both"/>
       </w:pPr>
       <w:r>
-        <w:t>I</w:t>
-      </w:r>
-      <w:r>
-        <w:t>n February of 2005, a new era of video entertainment started when the YouTube platform was launched. In contrast to traditional television, it offered w</w:t>
-      </w:r>
-      <w:r>
-        <w:t>atching videos at any time from a wide selection of user-created content. It allowed the type of freedom, that perfectly suited new generations, that had grown up surrounded by internet and multimedia. 15 years later, YouTube is the biggest source of video</w:t>
-      </w:r>
-      <w:r>
-        <w:t xml:space="preserve"> content in the world. Alongside with Netflix, HBO GO, Amazon Prime, and other streaming services. It is dominating over television in attracting user’s attention. As the research made by Defy Media shows, young people between the ages of 13 and 24 are spe</w:t>
-      </w:r>
-      <w:r>
-        <w:t>nding around 20 hours a week on online video and streaming platforms, compared to 8 hours spent on watching TV (DEFY Media, 2015). Those statistics clearly show that the future of video entertainment is in the online video streaming platforms and their imp</w:t>
-      </w:r>
-      <w:r>
-        <w:t>ortance in young people’s life cannot be neglected. Another important factor is the portability of the new media. The freedom of watching your favorite videos wherever you are is superior to a need to take a seat next to a TV set. According to Google, “3 i</w:t>
-      </w:r>
-      <w:r>
-        <w:t>n 4 adults report watching YouTube at home on their mobile devices”. This points out that the mobile part of the audience cannot be overlooked (Google, 2020).</w:t>
+        <w:t>In February of 2005, a new era of video entertainment started when the YouTube platform was launched. In contrast to traditional television, it offered watching videos at any time from a wide selection of user-created content. It allowed the type of freedom, that perfectly suited new generations, that had grown up surrounded by internet and multimedia. 15 years later, YouTube is the biggest source of video content in the world. Alongside with Netflix, HBO GO, Amazon Prime, and other streaming services. It is dominating over television in attracting user’s attention. As the research made by Defy Media shows, young people between the ages of 13 and 24 are spending around 20 hours a week on online video and streaming platforms, compared to 8 hours spent on watching TV (DEFY Media, 2015). Those statistics clearly show that the future of video entertainment is in the online video streaming platforms and their importance in young people’s life cannot be neglected. Another important factor is the portability of the new media. The freedom of watching your favorite videos wherever you are is superior to a need to take a seat next to a TV set. According to Google, “3 in 4 adults report watching YouTube at home on their mobile devices”. This points out that the mobile part of the audience cannot be overlooked (Google, 2020).</w:t>
       </w:r>
     </w:p>
     <w:p>
@@ -1350,16 +1340,7 @@
         <w:jc w:val="both"/>
       </w:pPr>
       <w:r>
-        <w:t>However, the existing platforms are not perfect. Taking into consideration YouTube, it has change</w:t>
-      </w:r>
-      <w:r>
-        <w:t>d significantly over the past years. It is no longer a platform for sharing videos with friends and family as it was before. Right now, its functionality is focused on earning money on the high-quality content materials made by its community. As the platfo</w:t>
-      </w:r>
-      <w:r>
-        <w:t xml:space="preserve">rm started to support the professionals more and more, its function to simply share videos has been moved aside. YouTube started to delete videos from channels that do not fit its policy. However, it is not the humans that are checking the videos, but the </w:t>
-      </w:r>
-      <w:r>
-        <w:t xml:space="preserve">algorithm called </w:t>
+        <w:t xml:space="preserve">However, the existing platforms are not perfect. Taking into consideration YouTube, it has changed significantly over the past years. It is no longer a platform for sharing videos with friends and family as it was before. Right now, its functionality is focused on earning money on the high-quality content materials made by its community. As the platform started to support the professionals more and more, its function to simply share videos has been moved aside. YouTube started to delete videos from channels that do not fit its policy. However, it is not the humans that are checking the videos, but the algorithm called </w:t>
       </w:r>
       <w:proofErr w:type="spellStart"/>
       <w:r>
@@ -1375,13 +1356,7 @@
       </w:r>
       <w:proofErr w:type="gramEnd"/>
       <w:r>
-        <w:t xml:space="preserve"> is not treating the videos correctly, deleting or disabling monetization on those videos that are original and do not violate copyrig</w:t>
-      </w:r>
-      <w:r>
-        <w:t>hts. He brings up a case of a Music Sheet Boss channel, whose channel was demonetized for the reason of “repetitive content” with no way of appeal (Maximillian Laumeister, 2019). Moreover, its video promotion algorithm is more likely to show you a video th</w:t>
-      </w:r>
-      <w:r>
-        <w:t xml:space="preserve">at </w:t>
+        <w:t xml:space="preserve"> is not treating the videos correctly, deleting or disabling monetization on those videos that are original and do not violate copyrights. He brings up a case of a Music Sheet Boss channel, whose channel was demonetized for the reason of “repetitive content” with no way of appeal (Maximillian Laumeister, 2019). Moreover, its video promotion algorithm is more likely to show you a video that </w:t>
       </w:r>
       <w:r>
         <w:lastRenderedPageBreak/>
@@ -1393,16 +1368,7 @@
       </w:r>
       <w:proofErr w:type="spellEnd"/>
       <w:r>
-        <w:t xml:space="preserve"> that create content for a certain niche of viewers. They don’t seek great popularity and all they require is a fair w</w:t>
-      </w:r>
-      <w:r>
-        <w:t>ay to share their videos, not depending on the number of views they make. In addition, one of YouTube's biggest strengths is also one of its biggest weaknesses. While offering the biggest selection of videos in the world, it does not provide an advanced wa</w:t>
-      </w:r>
-      <w:r>
-        <w:t>y of searching for desired content. It does not allow to narrow down the search results using filters or additional criteria. Another issue that disturbs the watching experience is the advertisements that have recently become harsher and more aggressive th</w:t>
-      </w:r>
-      <w:r>
-        <w:t>an ever. In this matter, YouTube gets very similar to traditional TV by serving ads before and during the video.</w:t>
+        <w:t xml:space="preserve"> that create content for a certain niche of viewers. They don’t seek great popularity and all they require is a fair way to share their videos, not depending on the number of views they make. In addition, one of YouTube's biggest strengths is also one of its biggest weaknesses. While offering the biggest selection of videos in the world, it does not provide an advanced way of searching for desired content. It does not allow to narrow down the search results using filters or additional criteria. Another issue that disturbs the watching experience is the advertisements that have recently become harsher and more aggressive than ever. In this matter, YouTube gets very similar to traditional TV by serving ads before and during the video.</w:t>
       </w:r>
     </w:p>
     <w:p>
@@ -1412,19 +1378,7 @@
         <w:jc w:val="both"/>
       </w:pPr>
       <w:r>
-        <w:t>As shown above, the demand for video streaming platforms is high. However, there is also a room for improvement. A new platform would have to s</w:t>
-      </w:r>
-      <w:r>
-        <w:t>olve the problems of existing solutions to confront the consumer’s needs. Moreover, with a great number of similar platforms, a new platform, to be successful, it must differentiate itself from other solutions existing on the market, offering functionaliti</w:t>
-      </w:r>
-      <w:r>
-        <w:t xml:space="preserve">es that can change the way the people are watching videos online. It is also required that it treats every user equally. No matter how popular their channel is, their videos will always reach its viewers. It must provide a simple and reliable solution for </w:t>
-      </w:r>
-      <w:r>
-        <w:t>sharing videos within communities. Moreover, it must have a flexible search engine that helps to find desired materials and it should not distract a viewer from watching by playing advertisements. In addition, it should serve as a cross-platform solution t</w:t>
-      </w:r>
-      <w:r>
-        <w:t>hat allows usage of the platform on desktop and mobile devices. At last, as the expected audience is counted in millions of viewers, it must be resilient to the great number of users using the platform simultaneously.</w:t>
+        <w:t>As shown above, the demand for video streaming platforms is high. However, there is also a room for improvement. A new platform would have to solve the problems of existing solutions to confront the consumer’s needs. Moreover, with a great number of similar platforms, a new platform, to be successful, it must differentiate itself from other solutions existing on the market, offering functionalities that can change the way the people are watching videos online. It is also required that it treats every user equally. No matter how popular their channel is, their videos will always reach its viewers. It must provide a simple and reliable solution for sharing videos within communities. Moreover, it must have a flexible search engine that helps to find desired materials and it should not distract a viewer from watching by playing advertisements. In addition, it should serve as a cross-platform solution that allows usage of the platform on desktop and mobile devices. At last, as the expected audience is counted in millions of viewers, it must be resilient to the great number of users using the platform simultaneously.</w:t>
       </w:r>
     </w:p>
     <w:p>
@@ -1443,7 +1397,7 @@
     </w:p>
     <w:p>
       <w:pPr>
-        <w:pStyle w:val="Heading1"/>
+        <w:pStyle w:val="Nadpis1"/>
         <w:numPr>
           <w:ilvl w:val="0"/>
           <w:numId w:val="6"/>
@@ -1463,13 +1417,7 @@
         <w:jc w:val="both"/>
       </w:pPr>
       <w:r>
-        <w:t>T</w:t>
-      </w:r>
-      <w:r>
-        <w:t xml:space="preserve">he purpose is </w:t>
-      </w:r>
-      <w:r>
-        <w:t xml:space="preserve">to improve the experience of video streaming platforms by creating personalized video recommendations, based on the user’s preferences and </w:t>
+        <w:t xml:space="preserve">The purpose is to improve the experience of video streaming platforms by creating personalized video recommendations, based on the user’s preferences and </w:t>
       </w:r>
       <w:r>
         <w:t>behavior</w:t>
@@ -1546,7 +1494,7 @@
     </w:p>
     <w:p>
       <w:pPr>
-        <w:pStyle w:val="Heading1"/>
+        <w:pStyle w:val="Nadpis1"/>
         <w:numPr>
           <w:ilvl w:val="0"/>
           <w:numId w:val="6"/>
@@ -1618,10 +1566,7 @@
         <w:jc w:val="both"/>
       </w:pPr>
       <w:r>
-        <w:t>What are the user’s actions that can be tracke</w:t>
-      </w:r>
-      <w:r>
-        <w:t>d by the platform?</w:t>
+        <w:t>What are the user’s actions that can be tracked by the platform?</w:t>
       </w:r>
     </w:p>
     <w:p>
@@ -1708,13 +1653,7 @@
         <w:rPr>
           <w:color w:val="000000"/>
         </w:rPr>
-        <w:t>What would en</w:t>
-      </w:r>
-      <w:r>
-        <w:rPr>
-          <w:color w:val="000000"/>
-        </w:rPr>
-        <w:t>sure platform availability with a great number of users using it simultaneously?</w:t>
+        <w:t>What would ensure platform availability with a great number of users using it simultaneously?</w:t>
       </w:r>
       <w:r>
         <w:br w:type="page"/>
@@ -1722,7 +1661,7 @@
     </w:p>
     <w:p>
       <w:pPr>
-        <w:pStyle w:val="Heading1"/>
+        <w:pStyle w:val="Nadpis1"/>
         <w:numPr>
           <w:ilvl w:val="0"/>
           <w:numId w:val="6"/>
@@ -1876,7 +1815,7 @@
     </w:p>
     <w:p>
       <w:pPr>
-        <w:pStyle w:val="Heading1"/>
+        <w:pStyle w:val="Nadpis1"/>
         <w:numPr>
           <w:ilvl w:val="0"/>
           <w:numId w:val="6"/>
@@ -1933,14 +1872,7 @@
                 <w:sz w:val="28"/>
                 <w:szCs w:val="28"/>
               </w:rPr>
-              <w:t>W</w:t>
-            </w:r>
-            <w:r>
-              <w:rPr>
-                <w:sz w:val="28"/>
-                <w:szCs w:val="28"/>
-              </w:rPr>
-              <w:t>HAT</w:t>
+              <w:t>WHAT</w:t>
             </w:r>
           </w:p>
           <w:p>
@@ -2142,10 +2074,7 @@
               <w:jc w:val="center"/>
             </w:pPr>
             <w:r>
-              <w:t>How important are user’s actions while using the</w:t>
-            </w:r>
-            <w:r>
-              <w:t xml:space="preserve"> platform for generating personalized video recommendations?</w:t>
+              <w:t>How important are user’s actions while using the platform for generating personalized video recommendations?</w:t>
             </w:r>
           </w:p>
         </w:tc>
@@ -2195,10 +2124,7 @@
               <w:jc w:val="center"/>
             </w:pPr>
             <w:r>
-              <w:t>What are the ways of organizing the users on the platfo</w:t>
-            </w:r>
-            <w:r>
-              <w:t>rm that ensures that the shared video reaches the selected audience?</w:t>
+              <w:t>What are the ways of organizing the users on the platform that ensures that the shared video reaches the selected audience?</w:t>
             </w:r>
           </w:p>
         </w:tc>
@@ -2251,10 +2177,7 @@
               <w:jc w:val="center"/>
             </w:pPr>
             <w:r>
-              <w:t>What are the ways of organizing the users on the platfo</w:t>
-            </w:r>
-            <w:r>
-              <w:t>rm that ensures that multiple creators reach the same audience?</w:t>
+              <w:t>What are the ways of organizing the users on the platform that ensures that multiple creators reach the same audience?</w:t>
             </w:r>
           </w:p>
         </w:tc>
@@ -2304,10 +2227,7 @@
               <w:jc w:val="center"/>
             </w:pPr>
             <w:r>
-              <w:t>What would ensure platform availability with a great number of us</w:t>
-            </w:r>
-            <w:r>
-              <w:t>ers using it simultaneously?</w:t>
+              <w:t>What would ensure platform availability with a great number of users using it simultaneously?</w:t>
             </w:r>
           </w:p>
         </w:tc>
@@ -2348,7 +2268,7 @@
     </w:tbl>
     <w:p>
       <w:pPr>
-        <w:pStyle w:val="Caption"/>
+        <w:pStyle w:val="Popis"/>
         <w:rPr>
           <w:b/>
           <w:sz w:val="28"/>
@@ -2358,18 +2278,31 @@
       <w:r>
         <w:t xml:space="preserve">Table </w:t>
       </w:r>
-      <w:fldSimple w:instr=" SEQ Table \* ARABIC ">
-        <w:r>
-          <w:rPr>
-            <w:noProof/>
-          </w:rPr>
-          <w:t>1</w:t>
-        </w:r>
-      </w:fldSimple>
-    </w:p>
-    <w:p>
-      <w:pPr>
-        <w:pStyle w:val="Heading1"/>
+      <w:r>
+        <w:fldChar w:fldCharType="begin"/>
+      </w:r>
+      <w:r>
+        <w:instrText xml:space="preserve"> SEQ Table \* ARABIC </w:instrText>
+      </w:r>
+      <w:r>
+        <w:fldChar w:fldCharType="separate"/>
+      </w:r>
+      <w:r>
+        <w:rPr>
+          <w:noProof/>
+        </w:rPr>
+        <w:t>1</w:t>
+      </w:r>
+      <w:r>
+        <w:rPr>
+          <w:noProof/>
+        </w:rPr>
+        <w:fldChar w:fldCharType="end"/>
+      </w:r>
+    </w:p>
+    <w:p>
+      <w:pPr>
+        <w:pStyle w:val="Nadpis1"/>
         <w:numPr>
           <w:ilvl w:val="0"/>
           <w:numId w:val="6"/>
@@ -2422,10 +2355,7 @@
               </w:rPr>
             </w:pPr>
             <w:r>
-              <w:t>T</w:t>
-            </w:r>
-            <w:r>
-              <w:t>EST METHOD</w:t>
+              <w:t>TEST METHOD</w:t>
             </w:r>
           </w:p>
         </w:tc>
@@ -2598,19 +2528,32 @@
     </w:tbl>
     <w:p>
       <w:pPr>
-        <w:pStyle w:val="Caption"/>
+        <w:pStyle w:val="Popis"/>
       </w:pPr>
       <w:r>
         <w:t xml:space="preserve">Table </w:t>
       </w:r>
-      <w:fldSimple w:instr=" SEQ Table \* ARABIC ">
-        <w:r>
-          <w:rPr>
-            <w:noProof/>
-          </w:rPr>
-          <w:t>2</w:t>
-        </w:r>
-      </w:fldSimple>
+      <w:r>
+        <w:fldChar w:fldCharType="begin"/>
+      </w:r>
+      <w:r>
+        <w:instrText xml:space="preserve"> SEQ Table \* ARABIC </w:instrText>
+      </w:r>
+      <w:r>
+        <w:fldChar w:fldCharType="separate"/>
+      </w:r>
+      <w:r>
+        <w:rPr>
+          <w:noProof/>
+        </w:rPr>
+        <w:t>2</w:t>
+      </w:r>
+      <w:r>
+        <w:rPr>
+          <w:noProof/>
+        </w:rPr>
+        <w:fldChar w:fldCharType="end"/>
+      </w:r>
     </w:p>
     <w:p>
       <w:pPr>
@@ -2627,7 +2570,7 @@
     </w:p>
     <w:p>
       <w:pPr>
-        <w:pStyle w:val="Heading1"/>
+        <w:pStyle w:val="Nadpis1"/>
         <w:numPr>
           <w:ilvl w:val="0"/>
           <w:numId w:val="6"/>
@@ -2885,13 +2828,7 @@
         <w:rPr>
           <w:color w:val="000000"/>
         </w:rPr>
-        <w:t>Cloud</w:t>
-      </w:r>
-      <w:r>
-        <w:rPr>
-          <w:color w:val="000000"/>
-        </w:rPr>
-        <w:t xml:space="preserve"> infrastructure: </w:t>
+        <w:t xml:space="preserve">Cloud infrastructure: </w:t>
       </w:r>
       <w:proofErr w:type="spellStart"/>
       <w:r>
@@ -3115,7 +3052,7 @@
     </w:p>
     <w:p>
       <w:pPr>
-        <w:pStyle w:val="Heading1"/>
+        <w:pStyle w:val="Nadpis1"/>
         <w:numPr>
           <w:ilvl w:val="0"/>
           <w:numId w:val="6"/>
@@ -3135,10 +3072,7 @@
         <w:jc w:val="both"/>
       </w:pPr>
       <w:r>
-        <w:t>I</w:t>
-      </w:r>
-      <w:r>
-        <w:t>t is expected to spend approximately 1245 hours in total to elaborate on the project, which corresponds to 415 hours per group member (15 ECTS).</w:t>
+        <w:t>It is expected to spend approximately 1245 hours in total to elaborate on the project, which corresponds to 415 hours per group member (15 ECTS).</w:t>
       </w:r>
     </w:p>
     <w:p>
@@ -3148,10 +3082,7 @@
         <w:jc w:val="both"/>
       </w:pPr>
       <w:r>
-        <w:t xml:space="preserve">The following chart displays the expected development plan divided into 4 phases such as Inception, Elaboration, Construction and Transition as stated by the UP framework (Unified Process, 2020). There is planned to be 1 milestone (marked by blue flag) at </w:t>
-      </w:r>
-      <w:r>
-        <w:t xml:space="preserve">the end of Inception, Elaboration and Construction phase which gives 3 milestones in total. To identify relevant requirements for milestones, the </w:t>
+        <w:t xml:space="preserve">The following chart displays the expected development plan divided into 4 phases such as Inception, Elaboration, Construction and Transition as stated by the UP framework (Unified Process, 2020). There is planned to be 1 milestone (marked by blue flag) at the end of Inception, Elaboration and Construction phase which gives 3 milestones in total. To identify relevant requirements for milestones, the </w:t>
       </w:r>
       <w:proofErr w:type="spellStart"/>
       <w:r>
@@ -3167,10 +3098,7 @@
       </w:r>
       <w:proofErr w:type="spellEnd"/>
       <w:r>
-        <w:t xml:space="preserve"> the requirements are divided into 4 main categories </w:t>
-      </w:r>
-      <w:r>
-        <w:t xml:space="preserve">– Must haves, Should haves, Could haves and Won’t haves (Patty Mulder, 2017). </w:t>
+        <w:t xml:space="preserve"> the requirements are divided into 4 main categories – Must haves, Should haves, Could haves and Won’t haves (Patty Mulder, 2017). </w:t>
       </w:r>
     </w:p>
     <w:p>
@@ -3225,19 +3153,32 @@
                         <w:txbxContent>
                           <w:p>
                             <w:pPr>
-                              <w:pStyle w:val="Caption"/>
+                              <w:pStyle w:val="Popis"/>
                             </w:pPr>
                             <w:r>
                               <w:t xml:space="preserve">Figure </w:t>
                             </w:r>
-                            <w:fldSimple w:instr=" SEQ Figure \* ARABIC ">
-                              <w:r>
-                                <w:rPr>
-                                  <w:noProof/>
-                                </w:rPr>
-                                <w:t>1</w:t>
-                              </w:r>
-                            </w:fldSimple>
+                            <w:r>
+                              <w:fldChar w:fldCharType="begin"/>
+                            </w:r>
+                            <w:r>
+                              <w:instrText xml:space="preserve"> SEQ Figure \* ARABIC </w:instrText>
+                            </w:r>
+                            <w:r>
+                              <w:fldChar w:fldCharType="separate"/>
+                            </w:r>
+                            <w:r>
+                              <w:rPr>
+                                <w:noProof/>
+                              </w:rPr>
+                              <w:t>1</w:t>
+                            </w:r>
+                            <w:r>
+                              <w:rPr>
+                                <w:noProof/>
+                              </w:rPr>
+                              <w:fldChar w:fldCharType="end"/>
+                            </w:r>
                           </w:p>
                         </w:txbxContent>
                       </wps:txbx>
@@ -3264,19 +3205,32 @@
                   <w:txbxContent>
                     <w:p>
                       <w:pPr>
-                        <w:pStyle w:val="Caption"/>
+                        <w:pStyle w:val="Popis"/>
                       </w:pPr>
                       <w:r>
                         <w:t xml:space="preserve">Figure </w:t>
                       </w:r>
-                      <w:fldSimple w:instr=" SEQ Figure \* ARABIC ">
-                        <w:r>
-                          <w:rPr>
-                            <w:noProof/>
-                          </w:rPr>
-                          <w:t>1</w:t>
-                        </w:r>
-                      </w:fldSimple>
+                      <w:r>
+                        <w:fldChar w:fldCharType="begin"/>
+                      </w:r>
+                      <w:r>
+                        <w:instrText xml:space="preserve"> SEQ Figure \* ARABIC </w:instrText>
+                      </w:r>
+                      <w:r>
+                        <w:fldChar w:fldCharType="separate"/>
+                      </w:r>
+                      <w:r>
+                        <w:rPr>
+                          <w:noProof/>
+                        </w:rPr>
+                        <w:t>1</w:t>
+                      </w:r>
+                      <w:r>
+                        <w:rPr>
+                          <w:noProof/>
+                        </w:rPr>
+                        <w:fldChar w:fldCharType="end"/>
+                      </w:r>
                     </w:p>
                   </w:txbxContent>
                 </v:textbox>
@@ -3348,28 +3302,12 @@
           <w:b/>
         </w:rPr>
       </w:pPr>
-      <w:commentRangeStart w:id="10"/>
-      <w:commentRangeStart w:id="11"/>
       <w:r>
         <w:rPr>
           <w:b/>
         </w:rPr>
         <w:lastRenderedPageBreak/>
-        <w:t>Phases</w:t>
-      </w:r>
-      <w:commentRangeEnd w:id="10"/>
-      <w:r>
-        <w:commentReference w:id="10"/>
-      </w:r>
-      <w:commentRangeEnd w:id="11"/>
-      <w:r>
-        <w:commentReference w:id="11"/>
-      </w:r>
-      <w:r>
-        <w:rPr>
-          <w:b/>
-        </w:rPr>
-        <w:t>:</w:t>
+        <w:t>Phases:</w:t>
       </w:r>
     </w:p>
     <w:p>
@@ -3759,13 +3697,7 @@
         <w:rPr>
           <w:color w:val="000000"/>
         </w:rPr>
-        <w:t>Development phase I - implement the most critical user sto</w:t>
-      </w:r>
-      <w:r>
-        <w:rPr>
-          <w:color w:val="000000"/>
-        </w:rPr>
-        <w:t>ries to be ready for the Proof of Concept</w:t>
+        <w:t>Development phase I - implement the most critical user stories to be ready for the Proof of Concept</w:t>
       </w:r>
     </w:p>
     <w:p>
@@ -3815,15 +3747,7 @@
       </w:r>
       <w:proofErr w:type="spellEnd"/>
       <w:r>
-        <w:t xml:space="preserve">) for </w:t>
-      </w:r>
-      <w:commentRangeStart w:id="12"/>
-      <w:r>
-        <w:t>all critical features</w:t>
-      </w:r>
-      <w:commentRangeEnd w:id="12"/>
-      <w:r>
-        <w:commentReference w:id="12"/>
+        <w:t>) for all critical features</w:t>
       </w:r>
       <w:r>
         <w:rPr>
@@ -3935,24 +3859,7 @@
         <w:rPr>
           <w:color w:val="000000"/>
         </w:rPr>
-        <w:t xml:space="preserve">Development phase II - implement </w:t>
-      </w:r>
-      <w:commentRangeStart w:id="13"/>
-      <w:r>
-        <w:rPr>
-          <w:color w:val="000000"/>
-        </w:rPr>
-        <w:t xml:space="preserve">the rest of Must-have and </w:t>
-      </w:r>
-      <w:commentRangeEnd w:id="13"/>
-      <w:r>
-        <w:commentReference w:id="13"/>
-      </w:r>
-      <w:r>
-        <w:rPr>
-          <w:color w:val="000000"/>
-        </w:rPr>
-        <w:t xml:space="preserve">Should-have requirements according to </w:t>
+        <w:t xml:space="preserve">Development phase II - implement the rest of Must-have and Should-have requirements according to </w:t>
       </w:r>
       <w:proofErr w:type="spellStart"/>
       <w:r>
@@ -4038,30 +3945,7 @@
         <w:rPr>
           <w:color w:val="000000"/>
         </w:rPr>
-        <w:t xml:space="preserve"> Release Candidate (version 1.0-rc1) – implemented all the </w:t>
-      </w:r>
-      <w:commentRangeStart w:id="14"/>
-      <w:r>
-        <w:rPr>
-          <w:color w:val="000000"/>
-        </w:rPr>
-        <w:t>Must-hav</w:t>
-      </w:r>
-      <w:r>
-        <w:rPr>
-          <w:color w:val="000000"/>
-        </w:rPr>
-        <w:t xml:space="preserve">e and </w:t>
-      </w:r>
-      <w:commentRangeEnd w:id="14"/>
-      <w:r>
-        <w:commentReference w:id="14"/>
-      </w:r>
-      <w:r>
-        <w:rPr>
-          <w:color w:val="000000"/>
-        </w:rPr>
-        <w:t xml:space="preserve">Should-have requirements according to </w:t>
+        <w:t xml:space="preserve"> Release Candidate (version 1.0-rc1) – implemented all the Must-have and Should-have requirements according to </w:t>
       </w:r>
       <w:proofErr w:type="spellStart"/>
       <w:r>
@@ -4224,18 +4108,18 @@
     </w:p>
     <w:p>
       <w:pPr>
-        <w:pStyle w:val="Heading1"/>
+        <w:pStyle w:val="Nadpis1"/>
         <w:numPr>
           <w:ilvl w:val="0"/>
           <w:numId w:val="6"/>
         </w:numPr>
       </w:pPr>
-      <w:bookmarkStart w:id="15" w:name="_Toc59118064"/>
+      <w:bookmarkStart w:id="10" w:name="_Toc59118064"/>
       <w:r>
         <w:lastRenderedPageBreak/>
         <w:t>Risk assessment</w:t>
       </w:r>
-      <w:bookmarkEnd w:id="15"/>
+      <w:bookmarkEnd w:id="10"/>
     </w:p>
     <w:tbl>
       <w:tblPr>
@@ -4274,10 +4158,7 @@
               <w:jc w:val="center"/>
             </w:pPr>
             <w:r>
-              <w:t>D</w:t>
-            </w:r>
-            <w:r>
-              <w:t>ESCRIPTION</w:t>
+              <w:t>DESCRIPTION</w:t>
             </w:r>
           </w:p>
         </w:tc>
@@ -4680,10 +4561,7 @@
               <w:cnfStyle w:val="000000100000" w:firstRow="0" w:lastRow="0" w:firstColumn="0" w:lastColumn="0" w:oddVBand="0" w:evenVBand="0" w:oddHBand="1" w:evenHBand="0" w:firstRowFirstColumn="0" w:firstRowLastColumn="0" w:lastRowFirstColumn="0" w:lastRowLastColumn="0"/>
             </w:pPr>
             <w:r>
-              <w:t>Ma</w:t>
-            </w:r>
-            <w:r>
-              <w:t>ke realistic goals for each sprint and task in particular</w:t>
+              <w:t>Make realistic goals for each sprint and task in particular</w:t>
             </w:r>
           </w:p>
           <w:p>
@@ -4702,19 +4580,32 @@
     </w:tbl>
     <w:p>
       <w:pPr>
-        <w:pStyle w:val="Caption"/>
+        <w:pStyle w:val="Popis"/>
       </w:pPr>
       <w:r>
         <w:t xml:space="preserve">Table </w:t>
       </w:r>
-      <w:fldSimple w:instr=" SEQ Table \* ARABIC ">
-        <w:r>
-          <w:rPr>
-            <w:noProof/>
-          </w:rPr>
-          <w:t>3</w:t>
-        </w:r>
-      </w:fldSimple>
+      <w:r>
+        <w:fldChar w:fldCharType="begin"/>
+      </w:r>
+      <w:r>
+        <w:instrText xml:space="preserve"> SEQ Table \* ARABIC </w:instrText>
+      </w:r>
+      <w:r>
+        <w:fldChar w:fldCharType="separate"/>
+      </w:r>
+      <w:r>
+        <w:rPr>
+          <w:noProof/>
+        </w:rPr>
+        <w:t>3</w:t>
+      </w:r>
+      <w:r>
+        <w:rPr>
+          <w:noProof/>
+        </w:rPr>
+        <w:fldChar w:fldCharType="end"/>
+      </w:r>
     </w:p>
     <w:p>
       <w:pPr>
@@ -4731,18 +4622,18 @@
     </w:p>
     <w:p>
       <w:pPr>
-        <w:pStyle w:val="Heading1"/>
+        <w:pStyle w:val="Nadpis1"/>
         <w:numPr>
           <w:ilvl w:val="0"/>
           <w:numId w:val="6"/>
         </w:numPr>
       </w:pPr>
-      <w:bookmarkStart w:id="16" w:name="_Toc59118065"/>
+      <w:bookmarkStart w:id="11" w:name="_Toc59118065"/>
       <w:r>
         <w:lastRenderedPageBreak/>
         <w:t>Sources of Information</w:t>
       </w:r>
-      <w:bookmarkEnd w:id="16"/>
+      <w:bookmarkEnd w:id="11"/>
     </w:p>
     <w:p>
       <w:pPr>
@@ -4775,10 +4666,7 @@
         <w:t>Acumen Report Constant Content</w:t>
       </w:r>
       <w:r>
-        <w:t>. [online] Available at: &lt;https://web.archive.org/web/20170417135757/http://sandbox.break.com/a</w:t>
-      </w:r>
-      <w:r>
-        <w:t>cumen/Acumen Constant Content__</w:t>
+        <w:t>. [online] Available at: &lt;https://web.archive.org/web/20170417135757/http://sandbox.break.com/acumen/Acumen Constant Content__</w:t>
       </w:r>
       <w:proofErr w:type="spellStart"/>
       <w:r>
@@ -4803,10 +4691,7 @@
         <w:t>The latest YouTube stats on when, where, and what people watch</w:t>
       </w:r>
       <w:r>
-        <w:t>. [online] Available at: &lt;https://www.thinkwithgoogle.com/data-collections/youtube-stats-video-consumption-trends/&gt; [Acc</w:t>
-      </w:r>
-      <w:r>
-        <w:t>essed 20 Mar. 2020].</w:t>
+        <w:t>. [online] Available at: &lt;https://www.thinkwithgoogle.com/data-collections/youtube-stats-video-consumption-trends/&gt; [Accessed 20 Mar. 2020].</w:t>
       </w:r>
     </w:p>
     <w:p>
@@ -4831,10 +4716,7 @@
         <w:widowControl w:val="0"/>
       </w:pPr>
       <w:r>
-        <w:t>Patty Mu</w:t>
-      </w:r>
-      <w:r>
-        <w:t xml:space="preserve">lder, 2017. </w:t>
+        <w:t xml:space="preserve">Patty Mulder, 2017. </w:t>
       </w:r>
       <w:proofErr w:type="spellStart"/>
       <w:r>
@@ -4872,10 +4754,10 @@
           <w:szCs w:val="32"/>
         </w:rPr>
         <w:sectPr>
-          <w:headerReference w:type="default" r:id="rId12"/>
-          <w:footerReference w:type="default" r:id="rId13"/>
-          <w:headerReference w:type="first" r:id="rId14"/>
-          <w:footerReference w:type="first" r:id="rId15"/>
+          <w:headerReference w:type="default" r:id="rId9"/>
+          <w:footerReference w:type="default" r:id="rId10"/>
+          <w:headerReference w:type="first" r:id="rId11"/>
+          <w:footerReference w:type="first" r:id="rId12"/>
           <w:pgSz w:w="11906" w:h="16838"/>
           <w:pgMar w:top="1134" w:right="1701" w:bottom="1701" w:left="1701" w:header="708" w:footer="708" w:gutter="0"/>
           <w:pgNumType w:start="1"/>
@@ -4914,8 +4796,6 @@
       <w:r>
         <w:t>Group Contract – GroupContract.pdf</w:t>
       </w:r>
-      <w:bookmarkStart w:id="17" w:name="_GoBack"/>
-      <w:bookmarkEnd w:id="17"/>
     </w:p>
     <w:sectPr>
       <w:pgSz w:w="11906" w:h="16838"/>
@@ -4927,203 +4807,8 @@
 </w:document>
 </file>
 
-<file path=word/comments.xml><?xml version="1.0" encoding="utf-8"?>
-<w:comments xmlns:wpc="http://schemas.microsoft.com/office/word/2010/wordprocessingCanvas" xmlns:cx="http://schemas.microsoft.com/office/drawing/2014/chartex" xmlns:cx1="http://schemas.microsoft.com/office/drawing/2015/9/8/chartex" xmlns:cx2="http://schemas.microsoft.com/office/drawing/2015/10/21/chartex" xmlns:cx3="http://schemas.microsoft.com/office/drawing/2016/5/9/chartex" xmlns:cx4="http://schemas.microsoft.com/office/drawing/2016/5/10/chartex" xmlns:cx5="http://schemas.microsoft.com/office/drawing/2016/5/11/chartex" xmlns:cx6="http://schemas.microsoft.com/office/drawing/2016/5/12/chartex" xmlns:cx7="http://schemas.microsoft.com/office/drawing/2016/5/13/chartex" xmlns:cx8="http://schemas.microsoft.com/office/drawing/2016/5/14/chartex" xmlns:mc="http://schemas.openxmlformats.org/markup-compatibility/2006" xmlns:aink="http://schemas.microsoft.com/office/drawing/2016/ink" xmlns:am3d="http://schemas.microsoft.com/office/drawing/2017/model3d" xmlns:o="urn:schemas-microsoft-com:office:office" xmlns:r="http://schemas.openxmlformats.org/officeDocument/2006/relationships" xmlns:m="http://schemas.openxmlformats.org/officeDocument/2006/math" xmlns:v="urn:schemas-microsoft-com:vml" xmlns:wp14="http://schemas.microsoft.com/office/word/2010/wordprocessingDrawing" xmlns:wp="http://schemas.openxmlformats.org/drawingml/2006/wordprocessingDrawing" xmlns:w10="urn:schemas-microsoft-com:office:word" xmlns:w="http://schemas.openxmlformats.org/wordprocessingml/2006/main" xmlns:w14="http://schemas.microsoft.com/office/word/2010/wordml" xmlns:w15="http://schemas.microsoft.com/office/word/2012/wordml" xmlns:w16cid="http://schemas.microsoft.com/office/word/2016/wordml/cid" xmlns:w16se="http://schemas.microsoft.com/office/word/2015/wordml/symex" xmlns:wpg="http://schemas.microsoft.com/office/word/2010/wordprocessingGroup" xmlns:wpi="http://schemas.microsoft.com/office/word/2010/wordprocessingInk" xmlns:wne="http://schemas.microsoft.com/office/word/2006/wordml" xmlns:wps="http://schemas.microsoft.com/office/word/2010/wordprocessingShape" mc:Ignorable="w14 w15 w16se w16cid wp14">
-  <w:comment w:id="10" w:author="Matej Michálek" w:date="2020-09-02T13:21:00Z" w:initials="">
-    <w:p>
-      <w:pPr>
-        <w:widowControl w:val="0"/>
-        <w:pBdr>
-          <w:top w:val="nil"/>
-          <w:left w:val="nil"/>
-          <w:bottom w:val="nil"/>
-          <w:right w:val="nil"/>
-          <w:between w:val="nil"/>
-        </w:pBdr>
-        <w:spacing w:line="240" w:lineRule="auto"/>
-        <w:rPr>
-          <w:color w:val="000000"/>
-        </w:rPr>
-      </w:pPr>
-      <w:r>
-        <w:rPr>
-          <w:color w:val="000000"/>
-        </w:rPr>
-        <w:t xml:space="preserve">taken one week from Transition into </w:t>
-      </w:r>
-      <w:proofErr w:type="spellStart"/>
-      <w:r>
-        <w:rPr>
-          <w:color w:val="000000"/>
-        </w:rPr>
-        <w:t>Elaboratin</w:t>
-      </w:r>
-      <w:proofErr w:type="spellEnd"/>
-      <w:r>
-        <w:rPr>
-          <w:color w:val="000000"/>
-        </w:rPr>
-        <w:t xml:space="preserve"> phase</w:t>
-      </w:r>
-      <w:proofErr w:type="gramStart"/>
-      <w:r>
-        <w:rPr>
-          <w:color w:val="000000"/>
-        </w:rPr>
-        <w:t xml:space="preserve"> ..</w:t>
-      </w:r>
-      <w:proofErr w:type="gramEnd"/>
-      <w:r>
-        <w:rPr>
-          <w:color w:val="000000"/>
-        </w:rPr>
-        <w:t xml:space="preserve"> </w:t>
-      </w:r>
-      <w:proofErr w:type="gramStart"/>
-      <w:r>
-        <w:rPr>
-          <w:color w:val="000000"/>
-        </w:rPr>
-        <w:t>so</w:t>
-      </w:r>
-      <w:proofErr w:type="gramEnd"/>
-      <w:r>
-        <w:rPr>
-          <w:color w:val="000000"/>
-        </w:rPr>
-        <w:t xml:space="preserve"> proof of concept moved from 23 October to 30 October</w:t>
-      </w:r>
-    </w:p>
-  </w:comment>
-  <w:comment w:id="11" w:author="Matej Michálek" w:date="2020-09-16T16:28:00Z" w:initials="">
-    <w:p>
-      <w:pPr>
-        <w:widowControl w:val="0"/>
-        <w:pBdr>
-          <w:top w:val="nil"/>
-          <w:left w:val="nil"/>
-          <w:bottom w:val="nil"/>
-          <w:right w:val="nil"/>
-          <w:between w:val="nil"/>
-        </w:pBdr>
-        <w:spacing w:line="240" w:lineRule="auto"/>
-        <w:rPr>
-          <w:color w:val="000000"/>
-        </w:rPr>
-      </w:pPr>
-      <w:proofErr w:type="gramStart"/>
-      <w:r>
-        <w:rPr>
-          <w:color w:val="000000"/>
-        </w:rPr>
-        <w:t>also</w:t>
-      </w:r>
-      <w:proofErr w:type="gramEnd"/>
-      <w:r>
-        <w:rPr>
-          <w:color w:val="000000"/>
-        </w:rPr>
-        <w:t xml:space="preserve"> inception phase moved from 11 Sep to 16 Sep</w:t>
-      </w:r>
-    </w:p>
-  </w:comment>
-  <w:comment w:id="12" w:author="Matej Michálek" w:date="2020-09-16T16:30:00Z" w:initials="">
-    <w:p>
-      <w:pPr>
-        <w:widowControl w:val="0"/>
-        <w:pBdr>
-          <w:top w:val="nil"/>
-          <w:left w:val="nil"/>
-          <w:bottom w:val="nil"/>
-          <w:right w:val="nil"/>
-          <w:between w:val="nil"/>
-        </w:pBdr>
-        <w:spacing w:line="240" w:lineRule="auto"/>
-        <w:rPr>
-          <w:color w:val="000000"/>
-        </w:rPr>
-      </w:pPr>
-      <w:r>
-        <w:rPr>
-          <w:color w:val="000000"/>
-        </w:rPr>
-        <w:t>added</w:t>
-      </w:r>
-    </w:p>
-  </w:comment>
-  <w:comment w:id="13" w:author="Matej Michálek" w:date="2020-09-16T16:32:00Z" w:initials="">
-    <w:p>
-      <w:pPr>
-        <w:widowControl w:val="0"/>
-        <w:pBdr>
-          <w:top w:val="nil"/>
-          <w:left w:val="nil"/>
-          <w:bottom w:val="nil"/>
-          <w:right w:val="nil"/>
-          <w:between w:val="nil"/>
-        </w:pBdr>
-        <w:spacing w:line="240" w:lineRule="auto"/>
-        <w:rPr>
-          <w:color w:val="000000"/>
-        </w:rPr>
-      </w:pPr>
-      <w:r>
-        <w:rPr>
-          <w:color w:val="000000"/>
-        </w:rPr>
-        <w:t>added</w:t>
-      </w:r>
-    </w:p>
-  </w:comment>
-  <w:comment w:id="14" w:author="Matej Michálek" w:date="2020-09-16T16:32:00Z" w:initials="">
-    <w:p>
-      <w:pPr>
-        <w:widowControl w:val="0"/>
-        <w:pBdr>
-          <w:top w:val="nil"/>
-          <w:left w:val="nil"/>
-          <w:bottom w:val="nil"/>
-          <w:right w:val="nil"/>
-          <w:between w:val="nil"/>
-        </w:pBdr>
-        <w:spacing w:line="240" w:lineRule="auto"/>
-        <w:rPr>
-          <w:color w:val="000000"/>
-        </w:rPr>
-      </w:pPr>
-      <w:r>
-        <w:rPr>
-          <w:color w:val="000000"/>
-        </w:rPr>
-        <w:t>added</w:t>
-      </w:r>
-    </w:p>
-  </w:comment>
-</w:comments>
-</file>
-
-<file path=word/commentsExtended.xml><?xml version="1.0" encoding="utf-8"?>
-<w15:commentsEx xmlns:wpc="http://schemas.microsoft.com/office/word/2010/wordprocessingCanvas" xmlns:cx="http://schemas.microsoft.com/office/drawing/2014/chartex" xmlns:cx1="http://schemas.microsoft.com/office/drawing/2015/9/8/chartex" xmlns:cx2="http://schemas.microsoft.com/office/drawing/2015/10/21/chartex" xmlns:cx3="http://schemas.microsoft.com/office/drawing/2016/5/9/chartex" xmlns:cx4="http://schemas.microsoft.com/office/drawing/2016/5/10/chartex" xmlns:cx5="http://schemas.microsoft.com/office/drawing/2016/5/11/chartex" xmlns:cx6="http://schemas.microsoft.com/office/drawing/2016/5/12/chartex" xmlns:cx7="http://schemas.microsoft.com/office/drawing/2016/5/13/chartex" xmlns:cx8="http://schemas.microsoft.com/office/drawing/2016/5/14/chartex" xmlns:mc="http://schemas.openxmlformats.org/markup-compatibility/2006" xmlns:aink="http://schemas.microsoft.com/office/drawing/2016/ink" xmlns:am3d="http://schemas.microsoft.com/office/drawing/2017/model3d" xmlns:o="urn:schemas-microsoft-com:office:office" xmlns:r="http://schemas.openxmlformats.org/officeDocument/2006/relationships" xmlns:m="http://schemas.openxmlformats.org/officeDocument/2006/math" xmlns:v="urn:schemas-microsoft-com:vml" xmlns:wp14="http://schemas.microsoft.com/office/word/2010/wordprocessingDrawing" xmlns:wp="http://schemas.openxmlformats.org/drawingml/2006/wordprocessingDrawing" xmlns:w10="urn:schemas-microsoft-com:office:word" xmlns:w="http://schemas.openxmlformats.org/wordprocessingml/2006/main" xmlns:w14="http://schemas.microsoft.com/office/word/2010/wordml" xmlns:w15="http://schemas.microsoft.com/office/word/2012/wordml" xmlns:w16cid="http://schemas.microsoft.com/office/word/2016/wordml/cid" xmlns:w16se="http://schemas.microsoft.com/office/word/2015/wordml/symex" xmlns:wpg="http://schemas.microsoft.com/office/word/2010/wordprocessingGroup" xmlns:wpi="http://schemas.microsoft.com/office/word/2010/wordprocessingInk" xmlns:wne="http://schemas.microsoft.com/office/word/2006/wordml" xmlns:wps="http://schemas.microsoft.com/office/word/2010/wordprocessingShape" mc:Ignorable="w14 w15 w16se w16cid wp14">
-  <w15:commentEx w15:paraId="0BAF1221" w15:done="1"/>
-  <w15:commentEx w15:paraId="56573FF2" w15:done="1"/>
-  <w15:commentEx w15:paraId="6C3D1D73" w15:done="1"/>
-  <w15:commentEx w15:paraId="7F9FAC40" w15:done="1"/>
-  <w15:commentEx w15:paraId="2BA00D9C" w15:done="1"/>
-</w15:commentsEx>
-</file>
-
-<file path=word/commentsIds.xml><?xml version="1.0" encoding="utf-8"?>
-<w16cid:commentsIds xmlns:wpc="http://schemas.microsoft.com/office/word/2010/wordprocessingCanvas" xmlns:cx="http://schemas.microsoft.com/office/drawing/2014/chartex" xmlns:cx1="http://schemas.microsoft.com/office/drawing/2015/9/8/chartex" xmlns:cx2="http://schemas.microsoft.com/office/drawing/2015/10/21/chartex" xmlns:cx3="http://schemas.microsoft.com/office/drawing/2016/5/9/chartex" xmlns:cx4="http://schemas.microsoft.com/office/drawing/2016/5/10/chartex" xmlns:cx5="http://schemas.microsoft.com/office/drawing/2016/5/11/chartex" xmlns:cx6="http://schemas.microsoft.com/office/drawing/2016/5/12/chartex" xmlns:cx7="http://schemas.microsoft.com/office/drawing/2016/5/13/chartex" xmlns:cx8="http://schemas.microsoft.com/office/drawing/2016/5/14/chartex" xmlns:mc="http://schemas.openxmlformats.org/markup-compatibility/2006" xmlns:aink="http://schemas.microsoft.com/office/drawing/2016/ink" xmlns:am3d="http://schemas.microsoft.com/office/drawing/2017/model3d" xmlns:o="urn:schemas-microsoft-com:office:office" xmlns:r="http://schemas.openxmlformats.org/officeDocument/2006/relationships" xmlns:m="http://schemas.openxmlformats.org/officeDocument/2006/math" xmlns:v="urn:schemas-microsoft-com:vml" xmlns:wp14="http://schemas.microsoft.com/office/word/2010/wordprocessingDrawing" xmlns:wp="http://schemas.openxmlformats.org/drawingml/2006/wordprocessingDrawing" xmlns:w10="urn:schemas-microsoft-com:office:word" xmlns:w="http://schemas.openxmlformats.org/wordprocessingml/2006/main" xmlns:w14="http://schemas.microsoft.com/office/word/2010/wordml" xmlns:w15="http://schemas.microsoft.com/office/word/2012/wordml" xmlns:w16cid="http://schemas.microsoft.com/office/word/2016/wordml/cid" xmlns:w16se="http://schemas.microsoft.com/office/word/2015/wordml/symex" xmlns:wpg="http://schemas.microsoft.com/office/word/2010/wordprocessingGroup" xmlns:wpi="http://schemas.microsoft.com/office/word/2010/wordprocessingInk" xmlns:wne="http://schemas.microsoft.com/office/word/2006/wordml" xmlns:wps="http://schemas.microsoft.com/office/word/2010/wordprocessingShape" mc:Ignorable="w14 w15 w16se w16cid wp14">
-  <w16cid:commentId w16cid:paraId="0BAF1221" w16cid:durableId="23860FDF"/>
-  <w16cid:commentId w16cid:paraId="56573FF2" w16cid:durableId="23860FE0"/>
-  <w16cid:commentId w16cid:paraId="6C3D1D73" w16cid:durableId="23860FE1"/>
-  <w16cid:commentId w16cid:paraId="7F9FAC40" w16cid:durableId="23860FE2"/>
-  <w16cid:commentId w16cid:paraId="2BA00D9C" w16cid:durableId="23860FE3"/>
-</w16cid:commentsIds>
-</file>
-
 <file path=word/endnotes.xml><?xml version="1.0" encoding="utf-8"?>
-<w:endnotes xmlns:wpc="http://schemas.microsoft.com/office/word/2010/wordprocessingCanvas" xmlns:cx="http://schemas.microsoft.com/office/drawing/2014/chartex" xmlns:cx1="http://schemas.microsoft.com/office/drawing/2015/9/8/chartex" xmlns:cx2="http://schemas.microsoft.com/office/drawing/2015/10/21/chartex" xmlns:cx3="http://schemas.microsoft.com/office/drawing/2016/5/9/chartex" xmlns:cx4="http://schemas.microsoft.com/office/drawing/2016/5/10/chartex" xmlns:cx5="http://schemas.microsoft.com/office/drawing/2016/5/11/chartex" xmlns:cx6="http://schemas.microsoft.com/office/drawing/2016/5/12/chartex" xmlns:cx7="http://schemas.microsoft.com/office/drawing/2016/5/13/chartex" xmlns:cx8="http://schemas.microsoft.com/office/drawing/2016/5/14/chartex" xmlns:mc="http://schemas.openxmlformats.org/markup-compatibility/2006" xmlns:aink="http://schemas.microsoft.com/office/drawing/2016/ink" xmlns:am3d="http://schemas.microsoft.com/office/drawing/2017/model3d" xmlns:o="urn:schemas-microsoft-com:office:office" xmlns:r="http://schemas.openxmlformats.org/officeDocument/2006/relationships" xmlns:m="http://schemas.openxmlformats.org/officeDocument/2006/math" xmlns:v="urn:schemas-microsoft-com:vml" xmlns:wp14="http://schemas.microsoft.com/office/word/2010/wordprocessingDrawing" xmlns:wp="http://schemas.openxmlformats.org/drawingml/2006/wordprocessingDrawing" xmlns:w10="urn:schemas-microsoft-com:office:word" xmlns:w="http://schemas.openxmlformats.org/wordprocessingml/2006/main" xmlns:w14="http://schemas.microsoft.com/office/word/2010/wordml" xmlns:w15="http://schemas.microsoft.com/office/word/2012/wordml" xmlns:w16cid="http://schemas.microsoft.com/office/word/2016/wordml/cid" xmlns:w16se="http://schemas.microsoft.com/office/word/2015/wordml/symex" xmlns:wpg="http://schemas.microsoft.com/office/word/2010/wordprocessingGroup" xmlns:wpi="http://schemas.microsoft.com/office/word/2010/wordprocessingInk" xmlns:wne="http://schemas.microsoft.com/office/word/2006/wordml" xmlns:wps="http://schemas.microsoft.com/office/word/2010/wordprocessingShape" mc:Ignorable="w14 w15 w16se w16cid wp14">
+<w:endnotes xmlns:wpc="http://schemas.microsoft.com/office/word/2010/wordprocessingCanvas" xmlns:cx="http://schemas.microsoft.com/office/drawing/2014/chartex" xmlns:cx1="http://schemas.microsoft.com/office/drawing/2015/9/8/chartex" xmlns:cx2="http://schemas.microsoft.com/office/drawing/2015/10/21/chartex" xmlns:cx3="http://schemas.microsoft.com/office/drawing/2016/5/9/chartex" xmlns:cx4="http://schemas.microsoft.com/office/drawing/2016/5/10/chartex" xmlns:cx5="http://schemas.microsoft.com/office/drawing/2016/5/11/chartex" xmlns:cx6="http://schemas.microsoft.com/office/drawing/2016/5/12/chartex" xmlns:cx7="http://schemas.microsoft.com/office/drawing/2016/5/13/chartex" xmlns:cx8="http://schemas.microsoft.com/office/drawing/2016/5/14/chartex" xmlns:mc="http://schemas.openxmlformats.org/markup-compatibility/2006" xmlns:aink="http://schemas.microsoft.com/office/drawing/2016/ink" xmlns:am3d="http://schemas.microsoft.com/office/drawing/2017/model3d" xmlns:o="urn:schemas-microsoft-com:office:office" xmlns:r="http://schemas.openxmlformats.org/officeDocument/2006/relationships" xmlns:m="http://schemas.openxmlformats.org/officeDocument/2006/math" xmlns:v="urn:schemas-microsoft-com:vml" xmlns:wp14="http://schemas.microsoft.com/office/word/2010/wordprocessingDrawing" xmlns:wp="http://schemas.openxmlformats.org/drawingml/2006/wordprocessingDrawing" xmlns:w10="urn:schemas-microsoft-com:office:word" xmlns:w="http://schemas.openxmlformats.org/wordprocessingml/2006/main" xmlns:w14="http://schemas.microsoft.com/office/word/2010/wordml" xmlns:w15="http://schemas.microsoft.com/office/word/2012/wordml" xmlns:w16cex="http://schemas.microsoft.com/office/word/2018/wordml/cex" xmlns:w16cid="http://schemas.microsoft.com/office/word/2016/wordml/cid" xmlns:w16="http://schemas.microsoft.com/office/word/2018/wordml" xmlns:w16se="http://schemas.microsoft.com/office/word/2015/wordml/symex" xmlns:wpg="http://schemas.microsoft.com/office/word/2010/wordprocessingGroup" xmlns:wpi="http://schemas.microsoft.com/office/word/2010/wordprocessingInk" xmlns:wne="http://schemas.microsoft.com/office/word/2006/wordml" xmlns:wps="http://schemas.microsoft.com/office/word/2010/wordprocessingShape" mc:Ignorable="w14 w15 w16se w16cid w16 w16cex wp14">
   <w:endnote w:type="separator" w:id="-1">
     <w:p>
       <w:pPr>
@@ -5148,7 +4833,7 @@
 </file>
 
 <file path=word/footer1.xml><?xml version="1.0" encoding="utf-8"?>
-<w:ftr xmlns:wpc="http://schemas.microsoft.com/office/word/2010/wordprocessingCanvas" xmlns:cx="http://schemas.microsoft.com/office/drawing/2014/chartex" xmlns:cx1="http://schemas.microsoft.com/office/drawing/2015/9/8/chartex" xmlns:cx2="http://schemas.microsoft.com/office/drawing/2015/10/21/chartex" xmlns:cx3="http://schemas.microsoft.com/office/drawing/2016/5/9/chartex" xmlns:cx4="http://schemas.microsoft.com/office/drawing/2016/5/10/chartex" xmlns:cx5="http://schemas.microsoft.com/office/drawing/2016/5/11/chartex" xmlns:cx6="http://schemas.microsoft.com/office/drawing/2016/5/12/chartex" xmlns:cx7="http://schemas.microsoft.com/office/drawing/2016/5/13/chartex" xmlns:cx8="http://schemas.microsoft.com/office/drawing/2016/5/14/chartex" xmlns:mc="http://schemas.openxmlformats.org/markup-compatibility/2006" xmlns:aink="http://schemas.microsoft.com/office/drawing/2016/ink" xmlns:am3d="http://schemas.microsoft.com/office/drawing/2017/model3d" xmlns:o="urn:schemas-microsoft-com:office:office" xmlns:r="http://schemas.openxmlformats.org/officeDocument/2006/relationships" xmlns:m="http://schemas.openxmlformats.org/officeDocument/2006/math" xmlns:v="urn:schemas-microsoft-com:vml" xmlns:wp14="http://schemas.microsoft.com/office/word/2010/wordprocessingDrawing" xmlns:wp="http://schemas.openxmlformats.org/drawingml/2006/wordprocessingDrawing" xmlns:w10="urn:schemas-microsoft-com:office:word" xmlns:w="http://schemas.openxmlformats.org/wordprocessingml/2006/main" xmlns:w14="http://schemas.microsoft.com/office/word/2010/wordml" xmlns:w15="http://schemas.microsoft.com/office/word/2012/wordml" xmlns:w16cid="http://schemas.microsoft.com/office/word/2016/wordml/cid" xmlns:w16se="http://schemas.microsoft.com/office/word/2015/wordml/symex" xmlns:wpg="http://schemas.microsoft.com/office/word/2010/wordprocessingGroup" xmlns:wpi="http://schemas.microsoft.com/office/word/2010/wordprocessingInk" xmlns:wne="http://schemas.microsoft.com/office/word/2006/wordml" xmlns:wps="http://schemas.microsoft.com/office/word/2010/wordprocessingShape" mc:Ignorable="w14 w15 w16se w16cid wp14">
+<w:ftr xmlns:wpc="http://schemas.microsoft.com/office/word/2010/wordprocessingCanvas" xmlns:cx="http://schemas.microsoft.com/office/drawing/2014/chartex" xmlns:cx1="http://schemas.microsoft.com/office/drawing/2015/9/8/chartex" xmlns:cx2="http://schemas.microsoft.com/office/drawing/2015/10/21/chartex" xmlns:cx3="http://schemas.microsoft.com/office/drawing/2016/5/9/chartex" xmlns:cx4="http://schemas.microsoft.com/office/drawing/2016/5/10/chartex" xmlns:cx5="http://schemas.microsoft.com/office/drawing/2016/5/11/chartex" xmlns:cx6="http://schemas.microsoft.com/office/drawing/2016/5/12/chartex" xmlns:cx7="http://schemas.microsoft.com/office/drawing/2016/5/13/chartex" xmlns:cx8="http://schemas.microsoft.com/office/drawing/2016/5/14/chartex" xmlns:mc="http://schemas.openxmlformats.org/markup-compatibility/2006" xmlns:aink="http://schemas.microsoft.com/office/drawing/2016/ink" xmlns:am3d="http://schemas.microsoft.com/office/drawing/2017/model3d" xmlns:o="urn:schemas-microsoft-com:office:office" xmlns:r="http://schemas.openxmlformats.org/officeDocument/2006/relationships" xmlns:m="http://schemas.openxmlformats.org/officeDocument/2006/math" xmlns:v="urn:schemas-microsoft-com:vml" xmlns:wp14="http://schemas.microsoft.com/office/word/2010/wordprocessingDrawing" xmlns:wp="http://schemas.openxmlformats.org/drawingml/2006/wordprocessingDrawing" xmlns:w10="urn:schemas-microsoft-com:office:word" xmlns:w="http://schemas.openxmlformats.org/wordprocessingml/2006/main" xmlns:w14="http://schemas.microsoft.com/office/word/2010/wordml" xmlns:w15="http://schemas.microsoft.com/office/word/2012/wordml" xmlns:w16cex="http://schemas.microsoft.com/office/word/2018/wordml/cex" xmlns:w16cid="http://schemas.microsoft.com/office/word/2016/wordml/cid" xmlns:w16="http://schemas.microsoft.com/office/word/2018/wordml" xmlns:w16se="http://schemas.microsoft.com/office/word/2015/wordml/symex" xmlns:wpg="http://schemas.microsoft.com/office/word/2010/wordprocessingGroup" xmlns:wpi="http://schemas.microsoft.com/office/word/2010/wordprocessingInk" xmlns:wne="http://schemas.microsoft.com/office/word/2006/wordml" xmlns:wps="http://schemas.microsoft.com/office/word/2010/wordprocessingShape" mc:Ignorable="w14 w15 w16se w16cid w16 w16cex wp14">
   <w:p>
     <w:pPr>
       <w:pBdr>
@@ -5235,7 +4920,7 @@
 </file>
 
 <file path=word/footer2.xml><?xml version="1.0" encoding="utf-8"?>
-<w:ftr xmlns:wpc="http://schemas.microsoft.com/office/word/2010/wordprocessingCanvas" xmlns:cx="http://schemas.microsoft.com/office/drawing/2014/chartex" xmlns:cx1="http://schemas.microsoft.com/office/drawing/2015/9/8/chartex" xmlns:cx2="http://schemas.microsoft.com/office/drawing/2015/10/21/chartex" xmlns:cx3="http://schemas.microsoft.com/office/drawing/2016/5/9/chartex" xmlns:cx4="http://schemas.microsoft.com/office/drawing/2016/5/10/chartex" xmlns:cx5="http://schemas.microsoft.com/office/drawing/2016/5/11/chartex" xmlns:cx6="http://schemas.microsoft.com/office/drawing/2016/5/12/chartex" xmlns:cx7="http://schemas.microsoft.com/office/drawing/2016/5/13/chartex" xmlns:cx8="http://schemas.microsoft.com/office/drawing/2016/5/14/chartex" xmlns:mc="http://schemas.openxmlformats.org/markup-compatibility/2006" xmlns:aink="http://schemas.microsoft.com/office/drawing/2016/ink" xmlns:am3d="http://schemas.microsoft.com/office/drawing/2017/model3d" xmlns:o="urn:schemas-microsoft-com:office:office" xmlns:r="http://schemas.openxmlformats.org/officeDocument/2006/relationships" xmlns:m="http://schemas.openxmlformats.org/officeDocument/2006/math" xmlns:v="urn:schemas-microsoft-com:vml" xmlns:wp14="http://schemas.microsoft.com/office/word/2010/wordprocessingDrawing" xmlns:wp="http://schemas.openxmlformats.org/drawingml/2006/wordprocessingDrawing" xmlns:w10="urn:schemas-microsoft-com:office:word" xmlns:w="http://schemas.openxmlformats.org/wordprocessingml/2006/main" xmlns:w14="http://schemas.microsoft.com/office/word/2010/wordml" xmlns:w15="http://schemas.microsoft.com/office/word/2012/wordml" xmlns:w16cid="http://schemas.microsoft.com/office/word/2016/wordml/cid" xmlns:w16se="http://schemas.microsoft.com/office/word/2015/wordml/symex" xmlns:wpg="http://schemas.microsoft.com/office/word/2010/wordprocessingGroup" xmlns:wpi="http://schemas.microsoft.com/office/word/2010/wordprocessingInk" xmlns:wne="http://schemas.microsoft.com/office/word/2006/wordml" xmlns:wps="http://schemas.microsoft.com/office/word/2010/wordprocessingShape" mc:Ignorable="w14 w15 w16se w16cid wp14">
+<w:ftr xmlns:wpc="http://schemas.microsoft.com/office/word/2010/wordprocessingCanvas" xmlns:cx="http://schemas.microsoft.com/office/drawing/2014/chartex" xmlns:cx1="http://schemas.microsoft.com/office/drawing/2015/9/8/chartex" xmlns:cx2="http://schemas.microsoft.com/office/drawing/2015/10/21/chartex" xmlns:cx3="http://schemas.microsoft.com/office/drawing/2016/5/9/chartex" xmlns:cx4="http://schemas.microsoft.com/office/drawing/2016/5/10/chartex" xmlns:cx5="http://schemas.microsoft.com/office/drawing/2016/5/11/chartex" xmlns:cx6="http://schemas.microsoft.com/office/drawing/2016/5/12/chartex" xmlns:cx7="http://schemas.microsoft.com/office/drawing/2016/5/13/chartex" xmlns:cx8="http://schemas.microsoft.com/office/drawing/2016/5/14/chartex" xmlns:mc="http://schemas.openxmlformats.org/markup-compatibility/2006" xmlns:aink="http://schemas.microsoft.com/office/drawing/2016/ink" xmlns:am3d="http://schemas.microsoft.com/office/drawing/2017/model3d" xmlns:o="urn:schemas-microsoft-com:office:office" xmlns:r="http://schemas.openxmlformats.org/officeDocument/2006/relationships" xmlns:m="http://schemas.openxmlformats.org/officeDocument/2006/math" xmlns:v="urn:schemas-microsoft-com:vml" xmlns:wp14="http://schemas.microsoft.com/office/word/2010/wordprocessingDrawing" xmlns:wp="http://schemas.openxmlformats.org/drawingml/2006/wordprocessingDrawing" xmlns:w10="urn:schemas-microsoft-com:office:word" xmlns:w="http://schemas.openxmlformats.org/wordprocessingml/2006/main" xmlns:w14="http://schemas.microsoft.com/office/word/2010/wordml" xmlns:w15="http://schemas.microsoft.com/office/word/2012/wordml" xmlns:w16cex="http://schemas.microsoft.com/office/word/2018/wordml/cex" xmlns:w16cid="http://schemas.microsoft.com/office/word/2016/wordml/cid" xmlns:w16="http://schemas.microsoft.com/office/word/2018/wordml" xmlns:w16se="http://schemas.microsoft.com/office/word/2015/wordml/symex" xmlns:wpg="http://schemas.microsoft.com/office/word/2010/wordprocessingGroup" xmlns:wpi="http://schemas.microsoft.com/office/word/2010/wordprocessingInk" xmlns:wne="http://schemas.microsoft.com/office/word/2006/wordml" xmlns:wps="http://schemas.microsoft.com/office/word/2010/wordprocessingShape" mc:Ignorable="w14 w15 w16se w16cid w16 w16cex wp14">
   <w:p>
     <w:pPr>
       <w:pBdr>
@@ -5305,7 +4990,7 @@
 </file>
 
 <file path=word/footnotes.xml><?xml version="1.0" encoding="utf-8"?>
-<w:footnotes xmlns:wpc="http://schemas.microsoft.com/office/word/2010/wordprocessingCanvas" xmlns:cx="http://schemas.microsoft.com/office/drawing/2014/chartex" xmlns:cx1="http://schemas.microsoft.com/office/drawing/2015/9/8/chartex" xmlns:cx2="http://schemas.microsoft.com/office/drawing/2015/10/21/chartex" xmlns:cx3="http://schemas.microsoft.com/office/drawing/2016/5/9/chartex" xmlns:cx4="http://schemas.microsoft.com/office/drawing/2016/5/10/chartex" xmlns:cx5="http://schemas.microsoft.com/office/drawing/2016/5/11/chartex" xmlns:cx6="http://schemas.microsoft.com/office/drawing/2016/5/12/chartex" xmlns:cx7="http://schemas.microsoft.com/office/drawing/2016/5/13/chartex" xmlns:cx8="http://schemas.microsoft.com/office/drawing/2016/5/14/chartex" xmlns:mc="http://schemas.openxmlformats.org/markup-compatibility/2006" xmlns:aink="http://schemas.microsoft.com/office/drawing/2016/ink" xmlns:am3d="http://schemas.microsoft.com/office/drawing/2017/model3d" xmlns:o="urn:schemas-microsoft-com:office:office" xmlns:r="http://schemas.openxmlformats.org/officeDocument/2006/relationships" xmlns:m="http://schemas.openxmlformats.org/officeDocument/2006/math" xmlns:v="urn:schemas-microsoft-com:vml" xmlns:wp14="http://schemas.microsoft.com/office/word/2010/wordprocessingDrawing" xmlns:wp="http://schemas.openxmlformats.org/drawingml/2006/wordprocessingDrawing" xmlns:w10="urn:schemas-microsoft-com:office:word" xmlns:w="http://schemas.openxmlformats.org/wordprocessingml/2006/main" xmlns:w14="http://schemas.microsoft.com/office/word/2010/wordml" xmlns:w15="http://schemas.microsoft.com/office/word/2012/wordml" xmlns:w16cid="http://schemas.microsoft.com/office/word/2016/wordml/cid" xmlns:w16se="http://schemas.microsoft.com/office/word/2015/wordml/symex" xmlns:wpg="http://schemas.microsoft.com/office/word/2010/wordprocessingGroup" xmlns:wpi="http://schemas.microsoft.com/office/word/2010/wordprocessingInk" xmlns:wne="http://schemas.microsoft.com/office/word/2006/wordml" xmlns:wps="http://schemas.microsoft.com/office/word/2010/wordprocessingShape" mc:Ignorable="w14 w15 w16se w16cid wp14">
+<w:footnotes xmlns:wpc="http://schemas.microsoft.com/office/word/2010/wordprocessingCanvas" xmlns:cx="http://schemas.microsoft.com/office/drawing/2014/chartex" xmlns:cx1="http://schemas.microsoft.com/office/drawing/2015/9/8/chartex" xmlns:cx2="http://schemas.microsoft.com/office/drawing/2015/10/21/chartex" xmlns:cx3="http://schemas.microsoft.com/office/drawing/2016/5/9/chartex" xmlns:cx4="http://schemas.microsoft.com/office/drawing/2016/5/10/chartex" xmlns:cx5="http://schemas.microsoft.com/office/drawing/2016/5/11/chartex" xmlns:cx6="http://schemas.microsoft.com/office/drawing/2016/5/12/chartex" xmlns:cx7="http://schemas.microsoft.com/office/drawing/2016/5/13/chartex" xmlns:cx8="http://schemas.microsoft.com/office/drawing/2016/5/14/chartex" xmlns:mc="http://schemas.openxmlformats.org/markup-compatibility/2006" xmlns:aink="http://schemas.microsoft.com/office/drawing/2016/ink" xmlns:am3d="http://schemas.microsoft.com/office/drawing/2017/model3d" xmlns:o="urn:schemas-microsoft-com:office:office" xmlns:r="http://schemas.openxmlformats.org/officeDocument/2006/relationships" xmlns:m="http://schemas.openxmlformats.org/officeDocument/2006/math" xmlns:v="urn:schemas-microsoft-com:vml" xmlns:wp14="http://schemas.microsoft.com/office/word/2010/wordprocessingDrawing" xmlns:wp="http://schemas.openxmlformats.org/drawingml/2006/wordprocessingDrawing" xmlns:w10="urn:schemas-microsoft-com:office:word" xmlns:w="http://schemas.openxmlformats.org/wordprocessingml/2006/main" xmlns:w14="http://schemas.microsoft.com/office/word/2010/wordml" xmlns:w15="http://schemas.microsoft.com/office/word/2012/wordml" xmlns:w16cex="http://schemas.microsoft.com/office/word/2018/wordml/cex" xmlns:w16cid="http://schemas.microsoft.com/office/word/2016/wordml/cid" xmlns:w16="http://schemas.microsoft.com/office/word/2018/wordml" xmlns:w16se="http://schemas.microsoft.com/office/word/2015/wordml/symex" xmlns:wpg="http://schemas.microsoft.com/office/word/2010/wordprocessingGroup" xmlns:wpi="http://schemas.microsoft.com/office/word/2010/wordprocessingInk" xmlns:wne="http://schemas.microsoft.com/office/word/2006/wordml" xmlns:wps="http://schemas.microsoft.com/office/word/2010/wordprocessingShape" mc:Ignorable="w14 w15 w16se w16cid w16 w16cex wp14">
   <w:footnote w:type="separator" w:id="-1">
     <w:p>
       <w:pPr>
@@ -5363,7 +5048,7 @@
 </file>
 
 <file path=word/header1.xml><?xml version="1.0" encoding="utf-8"?>
-<w:hdr xmlns:wpc="http://schemas.microsoft.com/office/word/2010/wordprocessingCanvas" xmlns:cx="http://schemas.microsoft.com/office/drawing/2014/chartex" xmlns:cx1="http://schemas.microsoft.com/office/drawing/2015/9/8/chartex" xmlns:cx2="http://schemas.microsoft.com/office/drawing/2015/10/21/chartex" xmlns:cx3="http://schemas.microsoft.com/office/drawing/2016/5/9/chartex" xmlns:cx4="http://schemas.microsoft.com/office/drawing/2016/5/10/chartex" xmlns:cx5="http://schemas.microsoft.com/office/drawing/2016/5/11/chartex" xmlns:cx6="http://schemas.microsoft.com/office/drawing/2016/5/12/chartex" xmlns:cx7="http://schemas.microsoft.com/office/drawing/2016/5/13/chartex" xmlns:cx8="http://schemas.microsoft.com/office/drawing/2016/5/14/chartex" xmlns:mc="http://schemas.openxmlformats.org/markup-compatibility/2006" xmlns:aink="http://schemas.microsoft.com/office/drawing/2016/ink" xmlns:am3d="http://schemas.microsoft.com/office/drawing/2017/model3d" xmlns:o="urn:schemas-microsoft-com:office:office" xmlns:r="http://schemas.openxmlformats.org/officeDocument/2006/relationships" xmlns:m="http://schemas.openxmlformats.org/officeDocument/2006/math" xmlns:v="urn:schemas-microsoft-com:vml" xmlns:wp14="http://schemas.microsoft.com/office/word/2010/wordprocessingDrawing" xmlns:wp="http://schemas.openxmlformats.org/drawingml/2006/wordprocessingDrawing" xmlns:w10="urn:schemas-microsoft-com:office:word" xmlns:w="http://schemas.openxmlformats.org/wordprocessingml/2006/main" xmlns:w14="http://schemas.microsoft.com/office/word/2010/wordml" xmlns:w15="http://schemas.microsoft.com/office/word/2012/wordml" xmlns:w16cid="http://schemas.microsoft.com/office/word/2016/wordml/cid" xmlns:w16se="http://schemas.microsoft.com/office/word/2015/wordml/symex" xmlns:wpg="http://schemas.microsoft.com/office/word/2010/wordprocessingGroup" xmlns:wpi="http://schemas.microsoft.com/office/word/2010/wordprocessingInk" xmlns:wne="http://schemas.microsoft.com/office/word/2006/wordml" xmlns:wps="http://schemas.microsoft.com/office/word/2010/wordprocessingShape" mc:Ignorable="w14 w15 w16se w16cid wp14">
+<w:hdr xmlns:wpc="http://schemas.microsoft.com/office/word/2010/wordprocessingCanvas" xmlns:cx="http://schemas.microsoft.com/office/drawing/2014/chartex" xmlns:cx1="http://schemas.microsoft.com/office/drawing/2015/9/8/chartex" xmlns:cx2="http://schemas.microsoft.com/office/drawing/2015/10/21/chartex" xmlns:cx3="http://schemas.microsoft.com/office/drawing/2016/5/9/chartex" xmlns:cx4="http://schemas.microsoft.com/office/drawing/2016/5/10/chartex" xmlns:cx5="http://schemas.microsoft.com/office/drawing/2016/5/11/chartex" xmlns:cx6="http://schemas.microsoft.com/office/drawing/2016/5/12/chartex" xmlns:cx7="http://schemas.microsoft.com/office/drawing/2016/5/13/chartex" xmlns:cx8="http://schemas.microsoft.com/office/drawing/2016/5/14/chartex" xmlns:mc="http://schemas.openxmlformats.org/markup-compatibility/2006" xmlns:aink="http://schemas.microsoft.com/office/drawing/2016/ink" xmlns:am3d="http://schemas.microsoft.com/office/drawing/2017/model3d" xmlns:o="urn:schemas-microsoft-com:office:office" xmlns:r="http://schemas.openxmlformats.org/officeDocument/2006/relationships" xmlns:m="http://schemas.openxmlformats.org/officeDocument/2006/math" xmlns:v="urn:schemas-microsoft-com:vml" xmlns:wp14="http://schemas.microsoft.com/office/word/2010/wordprocessingDrawing" xmlns:wp="http://schemas.openxmlformats.org/drawingml/2006/wordprocessingDrawing" xmlns:w10="urn:schemas-microsoft-com:office:word" xmlns:w="http://schemas.openxmlformats.org/wordprocessingml/2006/main" xmlns:w14="http://schemas.microsoft.com/office/word/2010/wordml" xmlns:w15="http://schemas.microsoft.com/office/word/2012/wordml" xmlns:w16cex="http://schemas.microsoft.com/office/word/2018/wordml/cex" xmlns:w16cid="http://schemas.microsoft.com/office/word/2016/wordml/cid" xmlns:w16="http://schemas.microsoft.com/office/word/2018/wordml" xmlns:w16se="http://schemas.microsoft.com/office/word/2015/wordml/symex" xmlns:wpg="http://schemas.microsoft.com/office/word/2010/wordprocessingGroup" xmlns:wpi="http://schemas.microsoft.com/office/word/2010/wordprocessingInk" xmlns:wne="http://schemas.microsoft.com/office/word/2006/wordml" xmlns:wps="http://schemas.microsoft.com/office/word/2010/wordprocessingShape" mc:Ignorable="w14 w15 w16se w16cid w16 w16cex wp14">
   <w:p>
     <w:pPr>
       <w:pBdr>
@@ -5624,15 +5309,7 @@
               <w:sz w:val="18"/>
               <w:szCs w:val="18"/>
             </w:rPr>
-            <w:t xml:space="preserve">Streamster – Bachelor Project – </w:t>
-          </w:r>
-          <w:r>
-            <w:rPr>
-              <w:color w:val="000000"/>
-              <w:sz w:val="18"/>
-              <w:szCs w:val="18"/>
-            </w:rPr>
-            <w:t>Project Description</w:t>
+            <w:t>Streamster – Bachelor Project – Project Description</w:t>
           </w:r>
         </w:p>
       </w:tc>
@@ -5728,7 +5405,7 @@
 </file>
 
 <file path=word/header2.xml><?xml version="1.0" encoding="utf-8"?>
-<w:hdr xmlns:wpc="http://schemas.microsoft.com/office/word/2010/wordprocessingCanvas" xmlns:cx="http://schemas.microsoft.com/office/drawing/2014/chartex" xmlns:cx1="http://schemas.microsoft.com/office/drawing/2015/9/8/chartex" xmlns:cx2="http://schemas.microsoft.com/office/drawing/2015/10/21/chartex" xmlns:cx3="http://schemas.microsoft.com/office/drawing/2016/5/9/chartex" xmlns:cx4="http://schemas.microsoft.com/office/drawing/2016/5/10/chartex" xmlns:cx5="http://schemas.microsoft.com/office/drawing/2016/5/11/chartex" xmlns:cx6="http://schemas.microsoft.com/office/drawing/2016/5/12/chartex" xmlns:cx7="http://schemas.microsoft.com/office/drawing/2016/5/13/chartex" xmlns:cx8="http://schemas.microsoft.com/office/drawing/2016/5/14/chartex" xmlns:mc="http://schemas.openxmlformats.org/markup-compatibility/2006" xmlns:aink="http://schemas.microsoft.com/office/drawing/2016/ink" xmlns:am3d="http://schemas.microsoft.com/office/drawing/2017/model3d" xmlns:o="urn:schemas-microsoft-com:office:office" xmlns:r="http://schemas.openxmlformats.org/officeDocument/2006/relationships" xmlns:m="http://schemas.openxmlformats.org/officeDocument/2006/math" xmlns:v="urn:schemas-microsoft-com:vml" xmlns:wp14="http://schemas.microsoft.com/office/word/2010/wordprocessingDrawing" xmlns:wp="http://schemas.openxmlformats.org/drawingml/2006/wordprocessingDrawing" xmlns:w10="urn:schemas-microsoft-com:office:word" xmlns:w="http://schemas.openxmlformats.org/wordprocessingml/2006/main" xmlns:w14="http://schemas.microsoft.com/office/word/2010/wordml" xmlns:w15="http://schemas.microsoft.com/office/word/2012/wordml" xmlns:w16cid="http://schemas.microsoft.com/office/word/2016/wordml/cid" xmlns:w16se="http://schemas.microsoft.com/office/word/2015/wordml/symex" xmlns:wpg="http://schemas.microsoft.com/office/word/2010/wordprocessingGroup" xmlns:wpi="http://schemas.microsoft.com/office/word/2010/wordprocessingInk" xmlns:wne="http://schemas.microsoft.com/office/word/2006/wordml" xmlns:wps="http://schemas.microsoft.com/office/word/2010/wordprocessingShape" mc:Ignorable="w14 w15 w16se w16cid wp14">
+<w:hdr xmlns:wpc="http://schemas.microsoft.com/office/word/2010/wordprocessingCanvas" xmlns:cx="http://schemas.microsoft.com/office/drawing/2014/chartex" xmlns:cx1="http://schemas.microsoft.com/office/drawing/2015/9/8/chartex" xmlns:cx2="http://schemas.microsoft.com/office/drawing/2015/10/21/chartex" xmlns:cx3="http://schemas.microsoft.com/office/drawing/2016/5/9/chartex" xmlns:cx4="http://schemas.microsoft.com/office/drawing/2016/5/10/chartex" xmlns:cx5="http://schemas.microsoft.com/office/drawing/2016/5/11/chartex" xmlns:cx6="http://schemas.microsoft.com/office/drawing/2016/5/12/chartex" xmlns:cx7="http://schemas.microsoft.com/office/drawing/2016/5/13/chartex" xmlns:cx8="http://schemas.microsoft.com/office/drawing/2016/5/14/chartex" xmlns:mc="http://schemas.openxmlformats.org/markup-compatibility/2006" xmlns:aink="http://schemas.microsoft.com/office/drawing/2016/ink" xmlns:am3d="http://schemas.microsoft.com/office/drawing/2017/model3d" xmlns:o="urn:schemas-microsoft-com:office:office" xmlns:r="http://schemas.openxmlformats.org/officeDocument/2006/relationships" xmlns:m="http://schemas.openxmlformats.org/officeDocument/2006/math" xmlns:v="urn:schemas-microsoft-com:vml" xmlns:wp14="http://schemas.microsoft.com/office/word/2010/wordprocessingDrawing" xmlns:wp="http://schemas.openxmlformats.org/drawingml/2006/wordprocessingDrawing" xmlns:w10="urn:schemas-microsoft-com:office:word" xmlns:w="http://schemas.openxmlformats.org/wordprocessingml/2006/main" xmlns:w14="http://schemas.microsoft.com/office/word/2010/wordml" xmlns:w15="http://schemas.microsoft.com/office/word/2012/wordml" xmlns:w16cex="http://schemas.microsoft.com/office/word/2018/wordml/cex" xmlns:w16cid="http://schemas.microsoft.com/office/word/2016/wordml/cid" xmlns:w16="http://schemas.microsoft.com/office/word/2018/wordml" xmlns:w16se="http://schemas.microsoft.com/office/word/2015/wordml/symex" xmlns:wpg="http://schemas.microsoft.com/office/word/2010/wordprocessingGroup" xmlns:wpi="http://schemas.microsoft.com/office/word/2010/wordprocessingInk" xmlns:wne="http://schemas.microsoft.com/office/word/2006/wordml" xmlns:wps="http://schemas.microsoft.com/office/word/2010/wordprocessingShape" mc:Ignorable="w14 w15 w16se w16cid w16 w16cex wp14">
   <w:p>
     <w:pPr>
       <w:pBdr>
@@ -5856,7 +5533,7 @@
 </file>
 
 <file path=word/numbering.xml><?xml version="1.0" encoding="utf-8"?>
-<w:numbering xmlns:wpc="http://schemas.microsoft.com/office/word/2010/wordprocessingCanvas" xmlns:cx="http://schemas.microsoft.com/office/drawing/2014/chartex" xmlns:cx1="http://schemas.microsoft.com/office/drawing/2015/9/8/chartex" xmlns:cx2="http://schemas.microsoft.com/office/drawing/2015/10/21/chartex" xmlns:cx3="http://schemas.microsoft.com/office/drawing/2016/5/9/chartex" xmlns:cx4="http://schemas.microsoft.com/office/drawing/2016/5/10/chartex" xmlns:cx5="http://schemas.microsoft.com/office/drawing/2016/5/11/chartex" xmlns:cx6="http://schemas.microsoft.com/office/drawing/2016/5/12/chartex" xmlns:cx7="http://schemas.microsoft.com/office/drawing/2016/5/13/chartex" xmlns:cx8="http://schemas.microsoft.com/office/drawing/2016/5/14/chartex" xmlns:mc="http://schemas.openxmlformats.org/markup-compatibility/2006" xmlns:aink="http://schemas.microsoft.com/office/drawing/2016/ink" xmlns:am3d="http://schemas.microsoft.com/office/drawing/2017/model3d" xmlns:o="urn:schemas-microsoft-com:office:office" xmlns:r="http://schemas.openxmlformats.org/officeDocument/2006/relationships" xmlns:m="http://schemas.openxmlformats.org/officeDocument/2006/math" xmlns:v="urn:schemas-microsoft-com:vml" xmlns:wp14="http://schemas.microsoft.com/office/word/2010/wordprocessingDrawing" xmlns:wp="http://schemas.openxmlformats.org/drawingml/2006/wordprocessingDrawing" xmlns:w10="urn:schemas-microsoft-com:office:word" xmlns:w="http://schemas.openxmlformats.org/wordprocessingml/2006/main" xmlns:w14="http://schemas.microsoft.com/office/word/2010/wordml" xmlns:w15="http://schemas.microsoft.com/office/word/2012/wordml" xmlns:w16cid="http://schemas.microsoft.com/office/word/2016/wordml/cid" xmlns:w16se="http://schemas.microsoft.com/office/word/2015/wordml/symex" xmlns:wpg="http://schemas.microsoft.com/office/word/2010/wordprocessingGroup" xmlns:wpi="http://schemas.microsoft.com/office/word/2010/wordprocessingInk" xmlns:wne="http://schemas.microsoft.com/office/word/2006/wordml" xmlns:wps="http://schemas.microsoft.com/office/word/2010/wordprocessingShape" mc:Ignorable="w14 w15 w16se w16cid wp14">
+<w:numbering xmlns:wpc="http://schemas.microsoft.com/office/word/2010/wordprocessingCanvas" xmlns:cx="http://schemas.microsoft.com/office/drawing/2014/chartex" xmlns:cx1="http://schemas.microsoft.com/office/drawing/2015/9/8/chartex" xmlns:cx2="http://schemas.microsoft.com/office/drawing/2015/10/21/chartex" xmlns:cx3="http://schemas.microsoft.com/office/drawing/2016/5/9/chartex" xmlns:cx4="http://schemas.microsoft.com/office/drawing/2016/5/10/chartex" xmlns:cx5="http://schemas.microsoft.com/office/drawing/2016/5/11/chartex" xmlns:cx6="http://schemas.microsoft.com/office/drawing/2016/5/12/chartex" xmlns:cx7="http://schemas.microsoft.com/office/drawing/2016/5/13/chartex" xmlns:cx8="http://schemas.microsoft.com/office/drawing/2016/5/14/chartex" xmlns:mc="http://schemas.openxmlformats.org/markup-compatibility/2006" xmlns:aink="http://schemas.microsoft.com/office/drawing/2016/ink" xmlns:am3d="http://schemas.microsoft.com/office/drawing/2017/model3d" xmlns:o="urn:schemas-microsoft-com:office:office" xmlns:r="http://schemas.openxmlformats.org/officeDocument/2006/relationships" xmlns:m="http://schemas.openxmlformats.org/officeDocument/2006/math" xmlns:v="urn:schemas-microsoft-com:vml" xmlns:wp14="http://schemas.microsoft.com/office/word/2010/wordprocessingDrawing" xmlns:wp="http://schemas.openxmlformats.org/drawingml/2006/wordprocessingDrawing" xmlns:w10="urn:schemas-microsoft-com:office:word" xmlns:w="http://schemas.openxmlformats.org/wordprocessingml/2006/main" xmlns:w14="http://schemas.microsoft.com/office/word/2010/wordml" xmlns:w15="http://schemas.microsoft.com/office/word/2012/wordml" xmlns:w16cex="http://schemas.microsoft.com/office/word/2018/wordml/cex" xmlns:w16cid="http://schemas.microsoft.com/office/word/2016/wordml/cid" xmlns:w16="http://schemas.microsoft.com/office/word/2018/wordml" xmlns:w16se="http://schemas.microsoft.com/office/word/2015/wordml/symex" xmlns:wpg="http://schemas.microsoft.com/office/word/2010/wordprocessingGroup" xmlns:wpi="http://schemas.microsoft.com/office/word/2010/wordprocessingInk" xmlns:wne="http://schemas.microsoft.com/office/word/2006/wordml" xmlns:wps="http://schemas.microsoft.com/office/word/2010/wordprocessingShape" mc:Ignorable="w14 w15 w16se w16cid w16 w16cex wp14">
   <w:abstractNum w:abstractNumId="0" w15:restartNumberingAfterBreak="0">
     <w:nsid w:val="326F1615"/>
     <w:multiLevelType w:val="multilevel"/>
@@ -6541,7 +6218,7 @@
 </file>
 
 <file path=word/styles.xml><?xml version="1.0" encoding="utf-8"?>
-<w:styles xmlns:mc="http://schemas.openxmlformats.org/markup-compatibility/2006" xmlns:r="http://schemas.openxmlformats.org/officeDocument/2006/relationships" xmlns:w="http://schemas.openxmlformats.org/wordprocessingml/2006/main" xmlns:w14="http://schemas.microsoft.com/office/word/2010/wordml" xmlns:w15="http://schemas.microsoft.com/office/word/2012/wordml" xmlns:w16cid="http://schemas.microsoft.com/office/word/2016/wordml/cid" xmlns:w16se="http://schemas.microsoft.com/office/word/2015/wordml/symex" mc:Ignorable="w14 w15 w16se w16cid">
+<w:styles xmlns:mc="http://schemas.openxmlformats.org/markup-compatibility/2006" xmlns:r="http://schemas.openxmlformats.org/officeDocument/2006/relationships" xmlns:w="http://schemas.openxmlformats.org/wordprocessingml/2006/main" xmlns:w14="http://schemas.microsoft.com/office/word/2010/wordml" xmlns:w15="http://schemas.microsoft.com/office/word/2012/wordml" xmlns:w16cex="http://schemas.microsoft.com/office/word/2018/wordml/cex" xmlns:w16cid="http://schemas.microsoft.com/office/word/2016/wordml/cid" xmlns:w16="http://schemas.microsoft.com/office/word/2018/wordml" xmlns:w16se="http://schemas.microsoft.com/office/word/2015/wordml/symex" mc:Ignorable="w14 w15 w16se w16cid w16 w16cex">
   <w:docDefaults>
     <w:rPrDefault>
       <w:rPr>
@@ -6935,14 +6612,14 @@
     <w:lsdException w:name="Unresolved Mention" w:semiHidden="1" w:unhideWhenUsed="1"/>
     <w:lsdException w:name="Smart Link" w:semiHidden="1" w:unhideWhenUsed="1"/>
   </w:latentStyles>
-  <w:style w:type="paragraph" w:default="1" w:styleId="Normal">
+  <w:style w:type="paragraph" w:default="1" w:styleId="Normlny">
     <w:name w:val="Normal"/>
     <w:qFormat/>
   </w:style>
-  <w:style w:type="paragraph" w:styleId="Heading1">
+  <w:style w:type="paragraph" w:styleId="Nadpis1">
     <w:name w:val="heading 1"/>
-    <w:basedOn w:val="Normal"/>
-    <w:next w:val="Normal"/>
+    <w:basedOn w:val="Normlny"/>
+    <w:next w:val="Normlny"/>
     <w:uiPriority w:val="9"/>
     <w:qFormat/>
     <w:pPr>
@@ -6958,10 +6635,10 @@
       <w:szCs w:val="28"/>
     </w:rPr>
   </w:style>
-  <w:style w:type="paragraph" w:styleId="Heading2">
+  <w:style w:type="paragraph" w:styleId="Nadpis2">
     <w:name w:val="heading 2"/>
-    <w:basedOn w:val="Normal"/>
-    <w:next w:val="Normal"/>
+    <w:basedOn w:val="Normlny"/>
+    <w:next w:val="Normlny"/>
     <w:uiPriority w:val="9"/>
     <w:semiHidden/>
     <w:unhideWhenUsed/>
@@ -6979,10 +6656,10 @@
       <w:szCs w:val="24"/>
     </w:rPr>
   </w:style>
-  <w:style w:type="paragraph" w:styleId="Heading3">
+  <w:style w:type="paragraph" w:styleId="Nadpis3">
     <w:name w:val="heading 3"/>
-    <w:basedOn w:val="Normal"/>
-    <w:next w:val="Normal"/>
+    <w:basedOn w:val="Normlny"/>
+    <w:next w:val="Normlny"/>
     <w:uiPriority w:val="9"/>
     <w:semiHidden/>
     <w:unhideWhenUsed/>
@@ -6998,10 +6675,10 @@
       <w:b/>
     </w:rPr>
   </w:style>
-  <w:style w:type="paragraph" w:styleId="Heading4">
+  <w:style w:type="paragraph" w:styleId="Nadpis4">
     <w:name w:val="heading 4"/>
-    <w:basedOn w:val="Normal"/>
-    <w:next w:val="Normal"/>
+    <w:basedOn w:val="Normlny"/>
+    <w:next w:val="Normlny"/>
     <w:uiPriority w:val="9"/>
     <w:semiHidden/>
     <w:unhideWhenUsed/>
@@ -7017,10 +6694,10 @@
       <w:b/>
     </w:rPr>
   </w:style>
-  <w:style w:type="paragraph" w:styleId="Heading5">
+  <w:style w:type="paragraph" w:styleId="Nadpis5">
     <w:name w:val="heading 5"/>
-    <w:basedOn w:val="Normal"/>
-    <w:next w:val="Normal"/>
+    <w:basedOn w:val="Normlny"/>
+    <w:next w:val="Normlny"/>
     <w:uiPriority w:val="9"/>
     <w:semiHidden/>
     <w:unhideWhenUsed/>
@@ -7036,10 +6713,10 @@
       <w:b/>
     </w:rPr>
   </w:style>
-  <w:style w:type="paragraph" w:styleId="Heading6">
+  <w:style w:type="paragraph" w:styleId="Nadpis6">
     <w:name w:val="heading 6"/>
-    <w:basedOn w:val="Normal"/>
-    <w:next w:val="Normal"/>
+    <w:basedOn w:val="Normlny"/>
+    <w:next w:val="Normlny"/>
     <w:uiPriority w:val="9"/>
     <w:semiHidden/>
     <w:unhideWhenUsed/>
@@ -7055,13 +6732,13 @@
       <w:b/>
     </w:rPr>
   </w:style>
-  <w:style w:type="character" w:default="1" w:styleId="DefaultParagraphFont">
+  <w:style w:type="character" w:default="1" w:styleId="Predvolenpsmoodseku">
     <w:name w:val="Default Paragraph Font"/>
     <w:uiPriority w:val="1"/>
     <w:semiHidden/>
     <w:unhideWhenUsed/>
   </w:style>
-  <w:style w:type="table" w:default="1" w:styleId="TableNormal">
+  <w:style w:type="table" w:default="1" w:styleId="Normlnatabuka">
     <w:name w:val="Normal Table"/>
     <w:uiPriority w:val="99"/>
     <w:semiHidden/>
@@ -7076,16 +6753,16 @@
       </w:tblCellMar>
     </w:tblPr>
   </w:style>
-  <w:style w:type="numbering" w:default="1" w:styleId="NoList">
+  <w:style w:type="numbering" w:default="1" w:styleId="Bezzoznamu">
     <w:name w:val="No List"/>
     <w:uiPriority w:val="99"/>
     <w:semiHidden/>
     <w:unhideWhenUsed/>
   </w:style>
-  <w:style w:type="paragraph" w:styleId="Title">
+  <w:style w:type="paragraph" w:styleId="Nzov">
     <w:name w:val="Title"/>
-    <w:basedOn w:val="Normal"/>
-    <w:next w:val="Normal"/>
+    <w:basedOn w:val="Normlny"/>
+    <w:next w:val="Normlny"/>
     <w:uiPriority w:val="10"/>
     <w:qFormat/>
     <w:pPr>
@@ -7099,10 +6776,10 @@
       <w:szCs w:val="72"/>
     </w:rPr>
   </w:style>
-  <w:style w:type="paragraph" w:styleId="Subtitle">
+  <w:style w:type="paragraph" w:styleId="Podtitul">
     <w:name w:val="Subtitle"/>
-    <w:basedOn w:val="Normal"/>
-    <w:next w:val="Normal"/>
+    <w:basedOn w:val="Normlny"/>
+    <w:next w:val="Normlny"/>
     <w:uiPriority w:val="11"/>
     <w:qFormat/>
     <w:pPr>
@@ -7119,7 +6796,7 @@
     </w:rPr>
   </w:style>
   <w:style w:type="table" w:customStyle="1" w:styleId="a">
-    <w:basedOn w:val="TableNormal"/>
+    <w:basedOn w:val="Normlnatabuka"/>
     <w:pPr>
       <w:spacing w:line="240" w:lineRule="auto"/>
     </w:pPr>
@@ -7197,7 +6874,7 @@
     </w:tblStylePr>
   </w:style>
   <w:style w:type="table" w:customStyle="1" w:styleId="a0">
-    <w:basedOn w:val="TableNormal"/>
+    <w:basedOn w:val="Normlnatabuka"/>
     <w:pPr>
       <w:spacing w:line="240" w:lineRule="auto"/>
     </w:pPr>
@@ -7275,7 +6952,7 @@
     </w:tblStylePr>
   </w:style>
   <w:style w:type="table" w:customStyle="1" w:styleId="a1">
-    <w:basedOn w:val="TableNormal"/>
+    <w:basedOn w:val="Normlnatabuka"/>
     <w:pPr>
       <w:spacing w:line="240" w:lineRule="auto"/>
     </w:pPr>
@@ -7353,7 +7030,7 @@
     </w:tblStylePr>
   </w:style>
   <w:style w:type="table" w:customStyle="1" w:styleId="a2">
-    <w:basedOn w:val="TableNormal"/>
+    <w:basedOn w:val="Normlnatabuka"/>
     <w:pPr>
       <w:spacing w:line="240" w:lineRule="auto"/>
     </w:pPr>
@@ -7374,10 +7051,10 @@
       <w:shd w:val="clear" w:color="auto" w:fill="F0F7EC"/>
     </w:tcPr>
   </w:style>
-  <w:style w:type="paragraph" w:styleId="CommentText">
+  <w:style w:type="paragraph" w:styleId="Textkomentra">
     <w:name w:val="annotation text"/>
-    <w:basedOn w:val="Normal"/>
-    <w:link w:val="CommentTextChar"/>
+    <w:basedOn w:val="Normlny"/>
+    <w:link w:val="TextkomentraChar"/>
     <w:uiPriority w:val="99"/>
     <w:semiHidden/>
     <w:unhideWhenUsed/>
@@ -7389,10 +7066,10 @@
       <w:szCs w:val="20"/>
     </w:rPr>
   </w:style>
-  <w:style w:type="character" w:customStyle="1" w:styleId="CommentTextChar">
-    <w:name w:val="Comment Text Char"/>
-    <w:basedOn w:val="DefaultParagraphFont"/>
-    <w:link w:val="CommentText"/>
+  <w:style w:type="character" w:customStyle="1" w:styleId="TextkomentraChar">
+    <w:name w:val="Text komentára Char"/>
+    <w:basedOn w:val="Predvolenpsmoodseku"/>
+    <w:link w:val="Textkomentra"/>
     <w:uiPriority w:val="99"/>
     <w:semiHidden/>
     <w:rPr>
@@ -7400,9 +7077,9 @@
       <w:szCs w:val="20"/>
     </w:rPr>
   </w:style>
-  <w:style w:type="character" w:styleId="CommentReference">
+  <w:style w:type="character" w:styleId="Odkaznakomentr">
     <w:name w:val="annotation reference"/>
-    <w:basedOn w:val="DefaultParagraphFont"/>
+    <w:basedOn w:val="Predvolenpsmoodseku"/>
     <w:uiPriority w:val="99"/>
     <w:semiHidden/>
     <w:unhideWhenUsed/>
@@ -7411,10 +7088,10 @@
       <w:szCs w:val="16"/>
     </w:rPr>
   </w:style>
-  <w:style w:type="paragraph" w:styleId="BalloonText">
+  <w:style w:type="paragraph" w:styleId="Textbubliny">
     <w:name w:val="Balloon Text"/>
-    <w:basedOn w:val="Normal"/>
-    <w:link w:val="BalloonTextChar"/>
+    <w:basedOn w:val="Normlny"/>
+    <w:link w:val="TextbublinyChar"/>
     <w:uiPriority w:val="99"/>
     <w:semiHidden/>
     <w:unhideWhenUsed/>
@@ -7428,10 +7105,10 @@
       <w:szCs w:val="18"/>
     </w:rPr>
   </w:style>
-  <w:style w:type="character" w:customStyle="1" w:styleId="BalloonTextChar">
-    <w:name w:val="Balloon Text Char"/>
-    <w:basedOn w:val="DefaultParagraphFont"/>
-    <w:link w:val="BalloonText"/>
+  <w:style w:type="character" w:customStyle="1" w:styleId="TextbublinyChar">
+    <w:name w:val="Text bubliny Char"/>
+    <w:basedOn w:val="Predvolenpsmoodseku"/>
+    <w:link w:val="Textbubliny"/>
     <w:uiPriority w:val="99"/>
     <w:semiHidden/>
     <w:rsid w:val="001918A2"/>
@@ -7441,10 +7118,10 @@
       <w:szCs w:val="18"/>
     </w:rPr>
   </w:style>
-  <w:style w:type="paragraph" w:styleId="Header">
+  <w:style w:type="paragraph" w:styleId="Hlavika">
     <w:name w:val="header"/>
-    <w:basedOn w:val="Normal"/>
-    <w:link w:val="HeaderChar"/>
+    <w:basedOn w:val="Normlny"/>
+    <w:link w:val="HlavikaChar"/>
     <w:uiPriority w:val="99"/>
     <w:unhideWhenUsed/>
     <w:rsid w:val="001918A2"/>
@@ -7456,17 +7133,17 @@
       <w:spacing w:line="240" w:lineRule="auto"/>
     </w:pPr>
   </w:style>
-  <w:style w:type="character" w:customStyle="1" w:styleId="HeaderChar">
-    <w:name w:val="Header Char"/>
-    <w:basedOn w:val="DefaultParagraphFont"/>
-    <w:link w:val="Header"/>
+  <w:style w:type="character" w:customStyle="1" w:styleId="HlavikaChar">
+    <w:name w:val="Hlavička Char"/>
+    <w:basedOn w:val="Predvolenpsmoodseku"/>
+    <w:link w:val="Hlavika"/>
     <w:uiPriority w:val="99"/>
     <w:rsid w:val="001918A2"/>
   </w:style>
-  <w:style w:type="paragraph" w:styleId="Footer">
+  <w:style w:type="paragraph" w:styleId="Pta">
     <w:name w:val="footer"/>
-    <w:basedOn w:val="Normal"/>
-    <w:link w:val="FooterChar"/>
+    <w:basedOn w:val="Normlny"/>
+    <w:link w:val="PtaChar"/>
     <w:uiPriority w:val="99"/>
     <w:unhideWhenUsed/>
     <w:rsid w:val="001918A2"/>
@@ -7478,17 +7155,17 @@
       <w:spacing w:line="240" w:lineRule="auto"/>
     </w:pPr>
   </w:style>
-  <w:style w:type="character" w:customStyle="1" w:styleId="FooterChar">
-    <w:name w:val="Footer Char"/>
-    <w:basedOn w:val="DefaultParagraphFont"/>
-    <w:link w:val="Footer"/>
+  <w:style w:type="character" w:customStyle="1" w:styleId="PtaChar">
+    <w:name w:val="Päta Char"/>
+    <w:basedOn w:val="Predvolenpsmoodseku"/>
+    <w:link w:val="Pta"/>
     <w:uiPriority w:val="99"/>
     <w:rsid w:val="001918A2"/>
   </w:style>
-  <w:style w:type="paragraph" w:styleId="TOC1">
+  <w:style w:type="paragraph" w:styleId="Obsah1">
     <w:name w:val="toc 1"/>
-    <w:basedOn w:val="Normal"/>
-    <w:next w:val="Normal"/>
+    <w:basedOn w:val="Normlny"/>
+    <w:next w:val="Normlny"/>
     <w:autoRedefine/>
     <w:uiPriority w:val="39"/>
     <w:unhideWhenUsed/>
@@ -7497,9 +7174,9 @@
       <w:spacing w:after="100"/>
     </w:pPr>
   </w:style>
-  <w:style w:type="character" w:styleId="Hyperlink">
+  <w:style w:type="character" w:styleId="Hypertextovprepojenie">
     <w:name w:val="Hyperlink"/>
-    <w:basedOn w:val="DefaultParagraphFont"/>
+    <w:basedOn w:val="Predvolenpsmoodseku"/>
     <w:uiPriority w:val="99"/>
     <w:unhideWhenUsed/>
     <w:rsid w:val="001918A2"/>
@@ -7508,10 +7185,10 @@
       <w:u w:val="single"/>
     </w:rPr>
   </w:style>
-  <w:style w:type="paragraph" w:styleId="Caption">
+  <w:style w:type="paragraph" w:styleId="Popis">
     <w:name w:val="caption"/>
-    <w:basedOn w:val="Normal"/>
-    <w:next w:val="Normal"/>
+    <w:basedOn w:val="Normlny"/>
+    <w:next w:val="Normlny"/>
     <w:uiPriority w:val="35"/>
     <w:unhideWhenUsed/>
     <w:qFormat/>

</xml_diff>

<commit_message>
project description converted to pdf
</commit_message>
<xml_diff>
--- a/docs/FINAL/ProjectDescription.docx
+++ b/docs/FINAL/ProjectDescription.docx
@@ -1,6 +1,6 @@
 
 <file path=word/document.xml><?xml version="1.0" encoding="utf-8"?>
-<w:document xmlns:wpc="http://schemas.microsoft.com/office/word/2010/wordprocessingCanvas" xmlns:cx="http://schemas.microsoft.com/office/drawing/2014/chartex" xmlns:cx1="http://schemas.microsoft.com/office/drawing/2015/9/8/chartex" xmlns:cx2="http://schemas.microsoft.com/office/drawing/2015/10/21/chartex" xmlns:cx3="http://schemas.microsoft.com/office/drawing/2016/5/9/chartex" xmlns:cx4="http://schemas.microsoft.com/office/drawing/2016/5/10/chartex" xmlns:cx5="http://schemas.microsoft.com/office/drawing/2016/5/11/chartex" xmlns:cx6="http://schemas.microsoft.com/office/drawing/2016/5/12/chartex" xmlns:cx7="http://schemas.microsoft.com/office/drawing/2016/5/13/chartex" xmlns:cx8="http://schemas.microsoft.com/office/drawing/2016/5/14/chartex" xmlns:mc="http://schemas.openxmlformats.org/markup-compatibility/2006" xmlns:aink="http://schemas.microsoft.com/office/drawing/2016/ink" xmlns:am3d="http://schemas.microsoft.com/office/drawing/2017/model3d" xmlns:o="urn:schemas-microsoft-com:office:office" xmlns:r="http://schemas.openxmlformats.org/officeDocument/2006/relationships" xmlns:m="http://schemas.openxmlformats.org/officeDocument/2006/math" xmlns:v="urn:schemas-microsoft-com:vml" xmlns:wp14="http://schemas.microsoft.com/office/word/2010/wordprocessingDrawing" xmlns:wp="http://schemas.openxmlformats.org/drawingml/2006/wordprocessingDrawing" xmlns:w10="urn:schemas-microsoft-com:office:word" xmlns:w="http://schemas.openxmlformats.org/wordprocessingml/2006/main" xmlns:w14="http://schemas.microsoft.com/office/word/2010/wordml" xmlns:w15="http://schemas.microsoft.com/office/word/2012/wordml" xmlns:w16cex="http://schemas.microsoft.com/office/word/2018/wordml/cex" xmlns:w16cid="http://schemas.microsoft.com/office/word/2016/wordml/cid" xmlns:w16="http://schemas.microsoft.com/office/word/2018/wordml" xmlns:w16se="http://schemas.microsoft.com/office/word/2015/wordml/symex" xmlns:wpg="http://schemas.microsoft.com/office/word/2010/wordprocessingGroup" xmlns:wpi="http://schemas.microsoft.com/office/word/2010/wordprocessingInk" xmlns:wne="http://schemas.microsoft.com/office/word/2006/wordml" xmlns:wps="http://schemas.microsoft.com/office/word/2010/wordprocessingShape" mc:Ignorable="w14 w15 w16se w16cid w16 w16cex wp14">
+<w:document xmlns:wpc="http://schemas.microsoft.com/office/word/2010/wordprocessingCanvas" xmlns:cx="http://schemas.microsoft.com/office/drawing/2014/chartex" xmlns:cx1="http://schemas.microsoft.com/office/drawing/2015/9/8/chartex" xmlns:cx2="http://schemas.microsoft.com/office/drawing/2015/10/21/chartex" xmlns:cx3="http://schemas.microsoft.com/office/drawing/2016/5/9/chartex" xmlns:cx4="http://schemas.microsoft.com/office/drawing/2016/5/10/chartex" xmlns:cx5="http://schemas.microsoft.com/office/drawing/2016/5/11/chartex" xmlns:cx6="http://schemas.microsoft.com/office/drawing/2016/5/12/chartex" xmlns:cx7="http://schemas.microsoft.com/office/drawing/2016/5/13/chartex" xmlns:cx8="http://schemas.microsoft.com/office/drawing/2016/5/14/chartex" xmlns:mc="http://schemas.openxmlformats.org/markup-compatibility/2006" xmlns:aink="http://schemas.microsoft.com/office/drawing/2016/ink" xmlns:am3d="http://schemas.microsoft.com/office/drawing/2017/model3d" xmlns:o="urn:schemas-microsoft-com:office:office" xmlns:r="http://schemas.openxmlformats.org/officeDocument/2006/relationships" xmlns:m="http://schemas.openxmlformats.org/officeDocument/2006/math" xmlns:v="urn:schemas-microsoft-com:vml" xmlns:wp14="http://schemas.microsoft.com/office/word/2010/wordprocessingDrawing" xmlns:wp="http://schemas.openxmlformats.org/drawingml/2006/wordprocessingDrawing" xmlns:w10="urn:schemas-microsoft-com:office:word" xmlns:w="http://schemas.openxmlformats.org/wordprocessingml/2006/main" xmlns:w14="http://schemas.microsoft.com/office/word/2010/wordml" xmlns:w15="http://schemas.microsoft.com/office/word/2012/wordml" xmlns:w16cid="http://schemas.microsoft.com/office/word/2016/wordml/cid" xmlns:w16se="http://schemas.microsoft.com/office/word/2015/wordml/symex" xmlns:wpg="http://schemas.microsoft.com/office/word/2010/wordprocessingGroup" xmlns:wpi="http://schemas.microsoft.com/office/word/2010/wordprocessingInk" xmlns:wne="http://schemas.microsoft.com/office/word/2006/wordml" xmlns:wps="http://schemas.microsoft.com/office/word/2010/wordprocessingShape" mc:Ignorable="w14 w15 w16se w16cid wp14">
   <w:body>
     <w:p>
       <w:pPr>
@@ -430,7 +430,7 @@
       <w:sdtContent>
         <w:p>
           <w:pPr>
-            <w:pStyle w:val="Obsah1"/>
+            <w:pStyle w:val="TOC1"/>
             <w:tabs>
               <w:tab w:val="left" w:pos="440"/>
               <w:tab w:val="right" w:pos="8494"/>
@@ -452,7 +452,7 @@
           <w:hyperlink w:anchor="_Toc59118056" w:history="1">
             <w:r>
               <w:rPr>
-                <w:rStyle w:val="Hypertextovprepojenie"/>
+                <w:rStyle w:val="Hyperlink"/>
                 <w:noProof/>
               </w:rPr>
               <w:t>1</w:t>
@@ -466,7 +466,7 @@
             </w:r>
             <w:r>
               <w:rPr>
-                <w:rStyle w:val="Hypertextovprepojenie"/>
+                <w:rStyle w:val="Hyperlink"/>
                 <w:noProof/>
               </w:rPr>
               <w:t>Background description</w:t>
@@ -523,7 +523,7 @@
         </w:p>
         <w:p>
           <w:pPr>
-            <w:pStyle w:val="Obsah1"/>
+            <w:pStyle w:val="TOC1"/>
             <w:tabs>
               <w:tab w:val="left" w:pos="440"/>
               <w:tab w:val="right" w:pos="8494"/>
@@ -536,7 +536,7 @@
           <w:hyperlink w:anchor="_Toc59118057" w:history="1">
             <w:r>
               <w:rPr>
-                <w:rStyle w:val="Hypertextovprepojenie"/>
+                <w:rStyle w:val="Hyperlink"/>
                 <w:noProof/>
               </w:rPr>
               <w:t>2</w:t>
@@ -550,7 +550,7 @@
             </w:r>
             <w:r>
               <w:rPr>
-                <w:rStyle w:val="Hypertextovprepojenie"/>
+                <w:rStyle w:val="Hyperlink"/>
                 <w:noProof/>
               </w:rPr>
               <w:t>Definition of purpose</w:t>
@@ -607,7 +607,7 @@
         </w:p>
         <w:p>
           <w:pPr>
-            <w:pStyle w:val="Obsah1"/>
+            <w:pStyle w:val="TOC1"/>
             <w:tabs>
               <w:tab w:val="left" w:pos="440"/>
               <w:tab w:val="right" w:pos="8494"/>
@@ -620,7 +620,7 @@
           <w:hyperlink w:anchor="_Toc59118058" w:history="1">
             <w:r>
               <w:rPr>
-                <w:rStyle w:val="Hypertextovprepojenie"/>
+                <w:rStyle w:val="Hyperlink"/>
                 <w:noProof/>
               </w:rPr>
               <w:t>3</w:t>
@@ -634,7 +634,7 @@
             </w:r>
             <w:r>
               <w:rPr>
-                <w:rStyle w:val="Hypertextovprepojenie"/>
+                <w:rStyle w:val="Hyperlink"/>
                 <w:noProof/>
               </w:rPr>
               <w:t>Problem Statement</w:t>
@@ -691,7 +691,7 @@
         </w:p>
         <w:p>
           <w:pPr>
-            <w:pStyle w:val="Obsah1"/>
+            <w:pStyle w:val="TOC1"/>
             <w:tabs>
               <w:tab w:val="left" w:pos="440"/>
               <w:tab w:val="right" w:pos="8494"/>
@@ -704,7 +704,7 @@
           <w:hyperlink w:anchor="_Toc59118059" w:history="1">
             <w:r>
               <w:rPr>
-                <w:rStyle w:val="Hypertextovprepojenie"/>
+                <w:rStyle w:val="Hyperlink"/>
                 <w:noProof/>
               </w:rPr>
               <w:t>4</w:t>
@@ -718,7 +718,7 @@
             </w:r>
             <w:r>
               <w:rPr>
-                <w:rStyle w:val="Hypertextovprepojenie"/>
+                <w:rStyle w:val="Hyperlink"/>
                 <w:noProof/>
               </w:rPr>
               <w:t>Delimitation</w:t>
@@ -775,7 +775,7 @@
         </w:p>
         <w:p>
           <w:pPr>
-            <w:pStyle w:val="Obsah1"/>
+            <w:pStyle w:val="TOC1"/>
             <w:tabs>
               <w:tab w:val="left" w:pos="440"/>
               <w:tab w:val="right" w:pos="8494"/>
@@ -788,7 +788,7 @@
           <w:hyperlink w:anchor="_Toc59118060" w:history="1">
             <w:r>
               <w:rPr>
-                <w:rStyle w:val="Hypertextovprepojenie"/>
+                <w:rStyle w:val="Hyperlink"/>
                 <w:noProof/>
               </w:rPr>
               <w:t>5</w:t>
@@ -802,7 +802,7 @@
             </w:r>
             <w:r>
               <w:rPr>
-                <w:rStyle w:val="Hypertextovprepojenie"/>
+                <w:rStyle w:val="Hyperlink"/>
                 <w:noProof/>
               </w:rPr>
               <w:t>Choice of models and methods</w:t>
@@ -859,7 +859,7 @@
         </w:p>
         <w:p>
           <w:pPr>
-            <w:pStyle w:val="Obsah1"/>
+            <w:pStyle w:val="TOC1"/>
             <w:tabs>
               <w:tab w:val="left" w:pos="440"/>
               <w:tab w:val="right" w:pos="8494"/>
@@ -872,7 +872,7 @@
           <w:hyperlink w:anchor="_Toc59118061" w:history="1">
             <w:r>
               <w:rPr>
-                <w:rStyle w:val="Hypertextovprepojenie"/>
+                <w:rStyle w:val="Hyperlink"/>
                 <w:noProof/>
               </w:rPr>
               <w:t>6</w:t>
@@ -886,7 +886,7 @@
             </w:r>
             <w:r>
               <w:rPr>
-                <w:rStyle w:val="Hypertextovprepojenie"/>
+                <w:rStyle w:val="Hyperlink"/>
                 <w:noProof/>
               </w:rPr>
               <w:t>Test Strategy</w:t>
@@ -943,7 +943,7 @@
         </w:p>
         <w:p>
           <w:pPr>
-            <w:pStyle w:val="Obsah1"/>
+            <w:pStyle w:val="TOC1"/>
             <w:tabs>
               <w:tab w:val="left" w:pos="440"/>
               <w:tab w:val="right" w:pos="8494"/>
@@ -956,7 +956,7 @@
           <w:hyperlink w:anchor="_Toc59118062" w:history="1">
             <w:r>
               <w:rPr>
-                <w:rStyle w:val="Hypertextovprepojenie"/>
+                <w:rStyle w:val="Hyperlink"/>
                 <w:noProof/>
               </w:rPr>
               <w:t>7</w:t>
@@ -970,7 +970,7 @@
             </w:r>
             <w:r>
               <w:rPr>
-                <w:rStyle w:val="Hypertextovprepojenie"/>
+                <w:rStyle w:val="Hyperlink"/>
                 <w:noProof/>
               </w:rPr>
               <w:t>Project Management</w:t>
@@ -1027,7 +1027,7 @@
         </w:p>
         <w:p>
           <w:pPr>
-            <w:pStyle w:val="Obsah1"/>
+            <w:pStyle w:val="TOC1"/>
             <w:tabs>
               <w:tab w:val="left" w:pos="440"/>
               <w:tab w:val="right" w:pos="8494"/>
@@ -1040,7 +1040,7 @@
           <w:hyperlink w:anchor="_Toc59118063" w:history="1">
             <w:r>
               <w:rPr>
-                <w:rStyle w:val="Hypertextovprepojenie"/>
+                <w:rStyle w:val="Hyperlink"/>
                 <w:noProof/>
               </w:rPr>
               <w:t>8</w:t>
@@ -1054,7 +1054,7 @@
             </w:r>
             <w:r>
               <w:rPr>
-                <w:rStyle w:val="Hypertextovprepojenie"/>
+                <w:rStyle w:val="Hyperlink"/>
                 <w:noProof/>
               </w:rPr>
               <w:t>Time schedule</w:t>
@@ -1111,7 +1111,7 @@
         </w:p>
         <w:p>
           <w:pPr>
-            <w:pStyle w:val="Obsah1"/>
+            <w:pStyle w:val="TOC1"/>
             <w:tabs>
               <w:tab w:val="left" w:pos="440"/>
               <w:tab w:val="right" w:pos="8494"/>
@@ -1124,7 +1124,7 @@
           <w:hyperlink w:anchor="_Toc59118064" w:history="1">
             <w:r>
               <w:rPr>
-                <w:rStyle w:val="Hypertextovprepojenie"/>
+                <w:rStyle w:val="Hyperlink"/>
                 <w:noProof/>
               </w:rPr>
               <w:t>9</w:t>
@@ -1138,7 +1138,7 @@
             </w:r>
             <w:r>
               <w:rPr>
-                <w:rStyle w:val="Hypertextovprepojenie"/>
+                <w:rStyle w:val="Hyperlink"/>
                 <w:noProof/>
               </w:rPr>
               <w:t>Risk assessment</w:t>
@@ -1195,7 +1195,7 @@
         </w:p>
         <w:p>
           <w:pPr>
-            <w:pStyle w:val="Obsah1"/>
+            <w:pStyle w:val="TOC1"/>
             <w:tabs>
               <w:tab w:val="left" w:pos="660"/>
               <w:tab w:val="right" w:pos="8494"/>
@@ -1208,7 +1208,7 @@
           <w:hyperlink w:anchor="_Toc59118065" w:history="1">
             <w:r>
               <w:rPr>
-                <w:rStyle w:val="Hypertextovprepojenie"/>
+                <w:rStyle w:val="Hyperlink"/>
                 <w:noProof/>
               </w:rPr>
               <w:t>10</w:t>
@@ -1222,7 +1222,7 @@
             </w:r>
             <w:r>
               <w:rPr>
-                <w:rStyle w:val="Hypertextovprepojenie"/>
+                <w:rStyle w:val="Hyperlink"/>
                 <w:noProof/>
               </w:rPr>
               <w:t>Sources of Information</w:t>
@@ -1310,7 +1310,7 @@
     </w:p>
     <w:p>
       <w:pPr>
-        <w:pStyle w:val="Nadpis1"/>
+        <w:pStyle w:val="Heading1"/>
         <w:numPr>
           <w:ilvl w:val="0"/>
           <w:numId w:val="6"/>
@@ -1362,11 +1362,9 @@
         <w:lastRenderedPageBreak/>
         <w:t xml:space="preserve">has many views than a video uploaded by your friend, since it is not popular. Other victims of that functionality are small </w:t>
       </w:r>
-      <w:proofErr w:type="spellStart"/>
-      <w:r>
-        <w:t>passionates</w:t>
-      </w:r>
-      <w:proofErr w:type="spellEnd"/>
+      <w:r>
+        <w:t>passionate</w:t>
+      </w:r>
       <w:r>
         <w:t xml:space="preserve"> that create content for a certain niche of viewers. They don’t seek great popularity and all they require is a fair way to share their videos, not depending on the number of views they make. In addition, one of YouTube's biggest strengths is also one of its biggest weaknesses. While offering the biggest selection of videos in the world, it does not provide an advanced way of searching for desired content. It does not allow to narrow down the search results using filters or additional criteria. Another issue that disturbs the watching experience is the advertisements that have recently become harsher and more aggressive than ever. In this matter, YouTube gets very similar to traditional TV by serving ads before and during the video.</w:t>
       </w:r>
@@ -1397,7 +1395,7 @@
     </w:p>
     <w:p>
       <w:pPr>
-        <w:pStyle w:val="Nadpis1"/>
+        <w:pStyle w:val="Heading1"/>
         <w:numPr>
           <w:ilvl w:val="0"/>
           <w:numId w:val="6"/>
@@ -1494,7 +1492,7 @@
     </w:p>
     <w:p>
       <w:pPr>
-        <w:pStyle w:val="Nadpis1"/>
+        <w:pStyle w:val="Heading1"/>
         <w:numPr>
           <w:ilvl w:val="0"/>
           <w:numId w:val="6"/>
@@ -1542,7 +1540,12 @@
       </w:r>
       <w:proofErr w:type="gramStart"/>
       <w:r>
-        <w:t>make a decision</w:t>
+        <w:t>make a d</w:t>
+      </w:r>
+      <w:bookmarkStart w:id="5" w:name="_GoBack"/>
+      <w:bookmarkEnd w:id="5"/>
+      <w:r>
+        <w:t>ecision</w:t>
       </w:r>
       <w:proofErr w:type="gramEnd"/>
       <w:r>
@@ -1661,18 +1664,18 @@
     </w:p>
     <w:p>
       <w:pPr>
-        <w:pStyle w:val="Nadpis1"/>
+        <w:pStyle w:val="Heading1"/>
         <w:numPr>
           <w:ilvl w:val="0"/>
           <w:numId w:val="6"/>
         </w:numPr>
       </w:pPr>
-      <w:bookmarkStart w:id="5" w:name="_Toc59118059"/>
+      <w:bookmarkStart w:id="6" w:name="_Toc59118059"/>
       <w:r>
         <w:lastRenderedPageBreak/>
         <w:t>Delimitation</w:t>
       </w:r>
-      <w:bookmarkEnd w:id="5"/>
+      <w:bookmarkEnd w:id="6"/>
     </w:p>
     <w:p>
       <w:pPr>
@@ -1815,18 +1818,18 @@
     </w:p>
     <w:p>
       <w:pPr>
-        <w:pStyle w:val="Nadpis1"/>
+        <w:pStyle w:val="Heading1"/>
         <w:numPr>
           <w:ilvl w:val="0"/>
           <w:numId w:val="6"/>
         </w:numPr>
       </w:pPr>
-      <w:bookmarkStart w:id="6" w:name="_Toc59118060"/>
+      <w:bookmarkStart w:id="7" w:name="_Toc59118060"/>
       <w:r>
         <w:lastRenderedPageBreak/>
         <w:t>Choice of models and methods</w:t>
       </w:r>
-      <w:bookmarkEnd w:id="6"/>
+      <w:bookmarkEnd w:id="7"/>
     </w:p>
     <w:tbl>
       <w:tblPr>
@@ -2268,7 +2271,7 @@
     </w:tbl>
     <w:p>
       <w:pPr>
-        <w:pStyle w:val="Popis"/>
+        <w:pStyle w:val="Caption"/>
         <w:rPr>
           <w:b/>
           <w:sz w:val="28"/>
@@ -2278,42 +2281,29 @@
       <w:r>
         <w:t xml:space="preserve">Table </w:t>
       </w:r>
-      <w:r>
-        <w:fldChar w:fldCharType="begin"/>
-      </w:r>
-      <w:r>
-        <w:instrText xml:space="preserve"> SEQ Table \* ARABIC </w:instrText>
-      </w:r>
-      <w:r>
-        <w:fldChar w:fldCharType="separate"/>
-      </w:r>
-      <w:r>
-        <w:rPr>
-          <w:noProof/>
-        </w:rPr>
-        <w:t>1</w:t>
-      </w:r>
-      <w:r>
-        <w:rPr>
-          <w:noProof/>
-        </w:rPr>
-        <w:fldChar w:fldCharType="end"/>
-      </w:r>
-    </w:p>
-    <w:p>
-      <w:pPr>
-        <w:pStyle w:val="Nadpis1"/>
+      <w:fldSimple w:instr=" SEQ Table \* ARABIC ">
+        <w:r>
+          <w:rPr>
+            <w:noProof/>
+          </w:rPr>
+          <w:t>1</w:t>
+        </w:r>
+      </w:fldSimple>
+    </w:p>
+    <w:p>
+      <w:pPr>
+        <w:pStyle w:val="Heading1"/>
         <w:numPr>
           <w:ilvl w:val="0"/>
           <w:numId w:val="6"/>
         </w:numPr>
       </w:pPr>
-      <w:bookmarkStart w:id="7" w:name="_Toc59118061"/>
+      <w:bookmarkStart w:id="8" w:name="_Toc59118061"/>
       <w:r>
         <w:lastRenderedPageBreak/>
         <w:t>Test Strategy</w:t>
       </w:r>
-      <w:bookmarkEnd w:id="7"/>
+      <w:bookmarkEnd w:id="8"/>
     </w:p>
     <w:tbl>
       <w:tblPr>
@@ -2528,32 +2518,19 @@
     </w:tbl>
     <w:p>
       <w:pPr>
-        <w:pStyle w:val="Popis"/>
+        <w:pStyle w:val="Caption"/>
       </w:pPr>
       <w:r>
         <w:t xml:space="preserve">Table </w:t>
       </w:r>
-      <w:r>
-        <w:fldChar w:fldCharType="begin"/>
-      </w:r>
-      <w:r>
-        <w:instrText xml:space="preserve"> SEQ Table \* ARABIC </w:instrText>
-      </w:r>
-      <w:r>
-        <w:fldChar w:fldCharType="separate"/>
-      </w:r>
-      <w:r>
-        <w:rPr>
-          <w:noProof/>
-        </w:rPr>
-        <w:t>2</w:t>
-      </w:r>
-      <w:r>
-        <w:rPr>
-          <w:noProof/>
-        </w:rPr>
-        <w:fldChar w:fldCharType="end"/>
-      </w:r>
+      <w:fldSimple w:instr=" SEQ Table \* ARABIC ">
+        <w:r>
+          <w:rPr>
+            <w:noProof/>
+          </w:rPr>
+          <w:t>2</w:t>
+        </w:r>
+      </w:fldSimple>
     </w:p>
     <w:p>
       <w:pPr>
@@ -2570,18 +2547,18 @@
     </w:p>
     <w:p>
       <w:pPr>
-        <w:pStyle w:val="Nadpis1"/>
+        <w:pStyle w:val="Heading1"/>
         <w:numPr>
           <w:ilvl w:val="0"/>
           <w:numId w:val="6"/>
         </w:numPr>
       </w:pPr>
-      <w:bookmarkStart w:id="8" w:name="_Toc59118062"/>
+      <w:bookmarkStart w:id="9" w:name="_Toc59118062"/>
       <w:r>
         <w:lastRenderedPageBreak/>
         <w:t>Project Management</w:t>
       </w:r>
-      <w:bookmarkEnd w:id="8"/>
+      <w:bookmarkEnd w:id="9"/>
     </w:p>
     <w:p>
       <w:pPr>
@@ -3052,18 +3029,18 @@
     </w:p>
     <w:p>
       <w:pPr>
-        <w:pStyle w:val="Nadpis1"/>
+        <w:pStyle w:val="Heading1"/>
         <w:numPr>
           <w:ilvl w:val="0"/>
           <w:numId w:val="6"/>
         </w:numPr>
       </w:pPr>
-      <w:bookmarkStart w:id="9" w:name="_Toc59118063"/>
+      <w:bookmarkStart w:id="10" w:name="_Toc59118063"/>
       <w:r>
         <w:lastRenderedPageBreak/>
         <w:t>Time schedule</w:t>
       </w:r>
-      <w:bookmarkEnd w:id="9"/>
+      <w:bookmarkEnd w:id="10"/>
     </w:p>
     <w:p>
       <w:pPr>
@@ -3153,32 +3130,19 @@
                         <w:txbxContent>
                           <w:p>
                             <w:pPr>
-                              <w:pStyle w:val="Popis"/>
+                              <w:pStyle w:val="Caption"/>
                             </w:pPr>
                             <w:r>
                               <w:t xml:space="preserve">Figure </w:t>
                             </w:r>
-                            <w:r>
-                              <w:fldChar w:fldCharType="begin"/>
-                            </w:r>
-                            <w:r>
-                              <w:instrText xml:space="preserve"> SEQ Figure \* ARABIC </w:instrText>
-                            </w:r>
-                            <w:r>
-                              <w:fldChar w:fldCharType="separate"/>
-                            </w:r>
-                            <w:r>
-                              <w:rPr>
-                                <w:noProof/>
-                              </w:rPr>
-                              <w:t>1</w:t>
-                            </w:r>
-                            <w:r>
-                              <w:rPr>
-                                <w:noProof/>
-                              </w:rPr>
-                              <w:fldChar w:fldCharType="end"/>
-                            </w:r>
+                            <w:fldSimple w:instr=" SEQ Figure \* ARABIC ">
+                              <w:r>
+                                <w:rPr>
+                                  <w:noProof/>
+                                </w:rPr>
+                                <w:t>1</w:t>
+                              </w:r>
+                            </w:fldSimple>
                           </w:p>
                         </w:txbxContent>
                       </wps:txbx>
@@ -3205,32 +3169,19 @@
                   <w:txbxContent>
                     <w:p>
                       <w:pPr>
-                        <w:pStyle w:val="Popis"/>
+                        <w:pStyle w:val="Caption"/>
                       </w:pPr>
                       <w:r>
                         <w:t xml:space="preserve">Figure </w:t>
                       </w:r>
-                      <w:r>
-                        <w:fldChar w:fldCharType="begin"/>
-                      </w:r>
-                      <w:r>
-                        <w:instrText xml:space="preserve"> SEQ Figure \* ARABIC </w:instrText>
-                      </w:r>
-                      <w:r>
-                        <w:fldChar w:fldCharType="separate"/>
-                      </w:r>
-                      <w:r>
-                        <w:rPr>
-                          <w:noProof/>
-                        </w:rPr>
-                        <w:t>1</w:t>
-                      </w:r>
-                      <w:r>
-                        <w:rPr>
-                          <w:noProof/>
-                        </w:rPr>
-                        <w:fldChar w:fldCharType="end"/>
-                      </w:r>
+                      <w:fldSimple w:instr=" SEQ Figure \* ARABIC ">
+                        <w:r>
+                          <w:rPr>
+                            <w:noProof/>
+                          </w:rPr>
+                          <w:t>1</w:t>
+                        </w:r>
+                      </w:fldSimple>
                     </w:p>
                   </w:txbxContent>
                 </v:textbox>
@@ -4108,18 +4059,18 @@
     </w:p>
     <w:p>
       <w:pPr>
-        <w:pStyle w:val="Nadpis1"/>
+        <w:pStyle w:val="Heading1"/>
         <w:numPr>
           <w:ilvl w:val="0"/>
           <w:numId w:val="6"/>
         </w:numPr>
       </w:pPr>
-      <w:bookmarkStart w:id="10" w:name="_Toc59118064"/>
+      <w:bookmarkStart w:id="11" w:name="_Toc59118064"/>
       <w:r>
         <w:lastRenderedPageBreak/>
         <w:t>Risk assessment</w:t>
       </w:r>
-      <w:bookmarkEnd w:id="10"/>
+      <w:bookmarkEnd w:id="11"/>
     </w:p>
     <w:tbl>
       <w:tblPr>
@@ -4580,32 +4531,19 @@
     </w:tbl>
     <w:p>
       <w:pPr>
-        <w:pStyle w:val="Popis"/>
+        <w:pStyle w:val="Caption"/>
       </w:pPr>
       <w:r>
         <w:t xml:space="preserve">Table </w:t>
       </w:r>
-      <w:r>
-        <w:fldChar w:fldCharType="begin"/>
-      </w:r>
-      <w:r>
-        <w:instrText xml:space="preserve"> SEQ Table \* ARABIC </w:instrText>
-      </w:r>
-      <w:r>
-        <w:fldChar w:fldCharType="separate"/>
-      </w:r>
-      <w:r>
-        <w:rPr>
-          <w:noProof/>
-        </w:rPr>
-        <w:t>3</w:t>
-      </w:r>
-      <w:r>
-        <w:rPr>
-          <w:noProof/>
-        </w:rPr>
-        <w:fldChar w:fldCharType="end"/>
-      </w:r>
+      <w:fldSimple w:instr=" SEQ Table \* ARABIC ">
+        <w:r>
+          <w:rPr>
+            <w:noProof/>
+          </w:rPr>
+          <w:t>3</w:t>
+        </w:r>
+      </w:fldSimple>
     </w:p>
     <w:p>
       <w:pPr>
@@ -4622,18 +4560,18 @@
     </w:p>
     <w:p>
       <w:pPr>
-        <w:pStyle w:val="Nadpis1"/>
+        <w:pStyle w:val="Heading1"/>
         <w:numPr>
           <w:ilvl w:val="0"/>
           <w:numId w:val="6"/>
         </w:numPr>
       </w:pPr>
-      <w:bookmarkStart w:id="11" w:name="_Toc59118065"/>
+      <w:bookmarkStart w:id="12" w:name="_Toc59118065"/>
       <w:r>
         <w:lastRenderedPageBreak/>
         <w:t>Sources of Information</w:t>
       </w:r>
-      <w:bookmarkEnd w:id="11"/>
+      <w:bookmarkEnd w:id="12"/>
     </w:p>
     <w:p>
       <w:pPr>
@@ -4808,7 +4746,7 @@
 </file>
 
 <file path=word/endnotes.xml><?xml version="1.0" encoding="utf-8"?>
-<w:endnotes xmlns:wpc="http://schemas.microsoft.com/office/word/2010/wordprocessingCanvas" xmlns:cx="http://schemas.microsoft.com/office/drawing/2014/chartex" xmlns:cx1="http://schemas.microsoft.com/office/drawing/2015/9/8/chartex" xmlns:cx2="http://schemas.microsoft.com/office/drawing/2015/10/21/chartex" xmlns:cx3="http://schemas.microsoft.com/office/drawing/2016/5/9/chartex" xmlns:cx4="http://schemas.microsoft.com/office/drawing/2016/5/10/chartex" xmlns:cx5="http://schemas.microsoft.com/office/drawing/2016/5/11/chartex" xmlns:cx6="http://schemas.microsoft.com/office/drawing/2016/5/12/chartex" xmlns:cx7="http://schemas.microsoft.com/office/drawing/2016/5/13/chartex" xmlns:cx8="http://schemas.microsoft.com/office/drawing/2016/5/14/chartex" xmlns:mc="http://schemas.openxmlformats.org/markup-compatibility/2006" xmlns:aink="http://schemas.microsoft.com/office/drawing/2016/ink" xmlns:am3d="http://schemas.microsoft.com/office/drawing/2017/model3d" xmlns:o="urn:schemas-microsoft-com:office:office" xmlns:r="http://schemas.openxmlformats.org/officeDocument/2006/relationships" xmlns:m="http://schemas.openxmlformats.org/officeDocument/2006/math" xmlns:v="urn:schemas-microsoft-com:vml" xmlns:wp14="http://schemas.microsoft.com/office/word/2010/wordprocessingDrawing" xmlns:wp="http://schemas.openxmlformats.org/drawingml/2006/wordprocessingDrawing" xmlns:w10="urn:schemas-microsoft-com:office:word" xmlns:w="http://schemas.openxmlformats.org/wordprocessingml/2006/main" xmlns:w14="http://schemas.microsoft.com/office/word/2010/wordml" xmlns:w15="http://schemas.microsoft.com/office/word/2012/wordml" xmlns:w16cex="http://schemas.microsoft.com/office/word/2018/wordml/cex" xmlns:w16cid="http://schemas.microsoft.com/office/word/2016/wordml/cid" xmlns:w16="http://schemas.microsoft.com/office/word/2018/wordml" xmlns:w16se="http://schemas.microsoft.com/office/word/2015/wordml/symex" xmlns:wpg="http://schemas.microsoft.com/office/word/2010/wordprocessingGroup" xmlns:wpi="http://schemas.microsoft.com/office/word/2010/wordprocessingInk" xmlns:wne="http://schemas.microsoft.com/office/word/2006/wordml" xmlns:wps="http://schemas.microsoft.com/office/word/2010/wordprocessingShape" mc:Ignorable="w14 w15 w16se w16cid w16 w16cex wp14">
+<w:endnotes xmlns:wpc="http://schemas.microsoft.com/office/word/2010/wordprocessingCanvas" xmlns:cx="http://schemas.microsoft.com/office/drawing/2014/chartex" xmlns:cx1="http://schemas.microsoft.com/office/drawing/2015/9/8/chartex" xmlns:cx2="http://schemas.microsoft.com/office/drawing/2015/10/21/chartex" xmlns:cx3="http://schemas.microsoft.com/office/drawing/2016/5/9/chartex" xmlns:cx4="http://schemas.microsoft.com/office/drawing/2016/5/10/chartex" xmlns:cx5="http://schemas.microsoft.com/office/drawing/2016/5/11/chartex" xmlns:cx6="http://schemas.microsoft.com/office/drawing/2016/5/12/chartex" xmlns:cx7="http://schemas.microsoft.com/office/drawing/2016/5/13/chartex" xmlns:cx8="http://schemas.microsoft.com/office/drawing/2016/5/14/chartex" xmlns:mc="http://schemas.openxmlformats.org/markup-compatibility/2006" xmlns:aink="http://schemas.microsoft.com/office/drawing/2016/ink" xmlns:am3d="http://schemas.microsoft.com/office/drawing/2017/model3d" xmlns:o="urn:schemas-microsoft-com:office:office" xmlns:r="http://schemas.openxmlformats.org/officeDocument/2006/relationships" xmlns:m="http://schemas.openxmlformats.org/officeDocument/2006/math" xmlns:v="urn:schemas-microsoft-com:vml" xmlns:wp14="http://schemas.microsoft.com/office/word/2010/wordprocessingDrawing" xmlns:wp="http://schemas.openxmlformats.org/drawingml/2006/wordprocessingDrawing" xmlns:w10="urn:schemas-microsoft-com:office:word" xmlns:w="http://schemas.openxmlformats.org/wordprocessingml/2006/main" xmlns:w14="http://schemas.microsoft.com/office/word/2010/wordml" xmlns:w15="http://schemas.microsoft.com/office/word/2012/wordml" xmlns:w16cid="http://schemas.microsoft.com/office/word/2016/wordml/cid" xmlns:w16se="http://schemas.microsoft.com/office/word/2015/wordml/symex" xmlns:wpg="http://schemas.microsoft.com/office/word/2010/wordprocessingGroup" xmlns:wpi="http://schemas.microsoft.com/office/word/2010/wordprocessingInk" xmlns:wne="http://schemas.microsoft.com/office/word/2006/wordml" xmlns:wps="http://schemas.microsoft.com/office/word/2010/wordprocessingShape" mc:Ignorable="w14 w15 w16se w16cid wp14">
   <w:endnote w:type="separator" w:id="-1">
     <w:p>
       <w:pPr>
@@ -4833,7 +4771,7 @@
 </file>
 
 <file path=word/footer1.xml><?xml version="1.0" encoding="utf-8"?>
-<w:ftr xmlns:wpc="http://schemas.microsoft.com/office/word/2010/wordprocessingCanvas" xmlns:cx="http://schemas.microsoft.com/office/drawing/2014/chartex" xmlns:cx1="http://schemas.microsoft.com/office/drawing/2015/9/8/chartex" xmlns:cx2="http://schemas.microsoft.com/office/drawing/2015/10/21/chartex" xmlns:cx3="http://schemas.microsoft.com/office/drawing/2016/5/9/chartex" xmlns:cx4="http://schemas.microsoft.com/office/drawing/2016/5/10/chartex" xmlns:cx5="http://schemas.microsoft.com/office/drawing/2016/5/11/chartex" xmlns:cx6="http://schemas.microsoft.com/office/drawing/2016/5/12/chartex" xmlns:cx7="http://schemas.microsoft.com/office/drawing/2016/5/13/chartex" xmlns:cx8="http://schemas.microsoft.com/office/drawing/2016/5/14/chartex" xmlns:mc="http://schemas.openxmlformats.org/markup-compatibility/2006" xmlns:aink="http://schemas.microsoft.com/office/drawing/2016/ink" xmlns:am3d="http://schemas.microsoft.com/office/drawing/2017/model3d" xmlns:o="urn:schemas-microsoft-com:office:office" xmlns:r="http://schemas.openxmlformats.org/officeDocument/2006/relationships" xmlns:m="http://schemas.openxmlformats.org/officeDocument/2006/math" xmlns:v="urn:schemas-microsoft-com:vml" xmlns:wp14="http://schemas.microsoft.com/office/word/2010/wordprocessingDrawing" xmlns:wp="http://schemas.openxmlformats.org/drawingml/2006/wordprocessingDrawing" xmlns:w10="urn:schemas-microsoft-com:office:word" xmlns:w="http://schemas.openxmlformats.org/wordprocessingml/2006/main" xmlns:w14="http://schemas.microsoft.com/office/word/2010/wordml" xmlns:w15="http://schemas.microsoft.com/office/word/2012/wordml" xmlns:w16cex="http://schemas.microsoft.com/office/word/2018/wordml/cex" xmlns:w16cid="http://schemas.microsoft.com/office/word/2016/wordml/cid" xmlns:w16="http://schemas.microsoft.com/office/word/2018/wordml" xmlns:w16se="http://schemas.microsoft.com/office/word/2015/wordml/symex" xmlns:wpg="http://schemas.microsoft.com/office/word/2010/wordprocessingGroup" xmlns:wpi="http://schemas.microsoft.com/office/word/2010/wordprocessingInk" xmlns:wne="http://schemas.microsoft.com/office/word/2006/wordml" xmlns:wps="http://schemas.microsoft.com/office/word/2010/wordprocessingShape" mc:Ignorable="w14 w15 w16se w16cid w16 w16cex wp14">
+<w:ftr xmlns:wpc="http://schemas.microsoft.com/office/word/2010/wordprocessingCanvas" xmlns:cx="http://schemas.microsoft.com/office/drawing/2014/chartex" xmlns:cx1="http://schemas.microsoft.com/office/drawing/2015/9/8/chartex" xmlns:cx2="http://schemas.microsoft.com/office/drawing/2015/10/21/chartex" xmlns:cx3="http://schemas.microsoft.com/office/drawing/2016/5/9/chartex" xmlns:cx4="http://schemas.microsoft.com/office/drawing/2016/5/10/chartex" xmlns:cx5="http://schemas.microsoft.com/office/drawing/2016/5/11/chartex" xmlns:cx6="http://schemas.microsoft.com/office/drawing/2016/5/12/chartex" xmlns:cx7="http://schemas.microsoft.com/office/drawing/2016/5/13/chartex" xmlns:cx8="http://schemas.microsoft.com/office/drawing/2016/5/14/chartex" xmlns:mc="http://schemas.openxmlformats.org/markup-compatibility/2006" xmlns:aink="http://schemas.microsoft.com/office/drawing/2016/ink" xmlns:am3d="http://schemas.microsoft.com/office/drawing/2017/model3d" xmlns:o="urn:schemas-microsoft-com:office:office" xmlns:r="http://schemas.openxmlformats.org/officeDocument/2006/relationships" xmlns:m="http://schemas.openxmlformats.org/officeDocument/2006/math" xmlns:v="urn:schemas-microsoft-com:vml" xmlns:wp14="http://schemas.microsoft.com/office/word/2010/wordprocessingDrawing" xmlns:wp="http://schemas.openxmlformats.org/drawingml/2006/wordprocessingDrawing" xmlns:w10="urn:schemas-microsoft-com:office:word" xmlns:w="http://schemas.openxmlformats.org/wordprocessingml/2006/main" xmlns:w14="http://schemas.microsoft.com/office/word/2010/wordml" xmlns:w15="http://schemas.microsoft.com/office/word/2012/wordml" xmlns:w16cid="http://schemas.microsoft.com/office/word/2016/wordml/cid" xmlns:w16se="http://schemas.microsoft.com/office/word/2015/wordml/symex" xmlns:wpg="http://schemas.microsoft.com/office/word/2010/wordprocessingGroup" xmlns:wpi="http://schemas.microsoft.com/office/word/2010/wordprocessingInk" xmlns:wne="http://schemas.microsoft.com/office/word/2006/wordml" xmlns:wps="http://schemas.microsoft.com/office/word/2010/wordprocessingShape" mc:Ignorable="w14 w15 w16se w16cid wp14">
   <w:p>
     <w:pPr>
       <w:pBdr>
@@ -4920,7 +4858,7 @@
 </file>
 
 <file path=word/footer2.xml><?xml version="1.0" encoding="utf-8"?>
-<w:ftr xmlns:wpc="http://schemas.microsoft.com/office/word/2010/wordprocessingCanvas" xmlns:cx="http://schemas.microsoft.com/office/drawing/2014/chartex" xmlns:cx1="http://schemas.microsoft.com/office/drawing/2015/9/8/chartex" xmlns:cx2="http://schemas.microsoft.com/office/drawing/2015/10/21/chartex" xmlns:cx3="http://schemas.microsoft.com/office/drawing/2016/5/9/chartex" xmlns:cx4="http://schemas.microsoft.com/office/drawing/2016/5/10/chartex" xmlns:cx5="http://schemas.microsoft.com/office/drawing/2016/5/11/chartex" xmlns:cx6="http://schemas.microsoft.com/office/drawing/2016/5/12/chartex" xmlns:cx7="http://schemas.microsoft.com/office/drawing/2016/5/13/chartex" xmlns:cx8="http://schemas.microsoft.com/office/drawing/2016/5/14/chartex" xmlns:mc="http://schemas.openxmlformats.org/markup-compatibility/2006" xmlns:aink="http://schemas.microsoft.com/office/drawing/2016/ink" xmlns:am3d="http://schemas.microsoft.com/office/drawing/2017/model3d" xmlns:o="urn:schemas-microsoft-com:office:office" xmlns:r="http://schemas.openxmlformats.org/officeDocument/2006/relationships" xmlns:m="http://schemas.openxmlformats.org/officeDocument/2006/math" xmlns:v="urn:schemas-microsoft-com:vml" xmlns:wp14="http://schemas.microsoft.com/office/word/2010/wordprocessingDrawing" xmlns:wp="http://schemas.openxmlformats.org/drawingml/2006/wordprocessingDrawing" xmlns:w10="urn:schemas-microsoft-com:office:word" xmlns:w="http://schemas.openxmlformats.org/wordprocessingml/2006/main" xmlns:w14="http://schemas.microsoft.com/office/word/2010/wordml" xmlns:w15="http://schemas.microsoft.com/office/word/2012/wordml" xmlns:w16cex="http://schemas.microsoft.com/office/word/2018/wordml/cex" xmlns:w16cid="http://schemas.microsoft.com/office/word/2016/wordml/cid" xmlns:w16="http://schemas.microsoft.com/office/word/2018/wordml" xmlns:w16se="http://schemas.microsoft.com/office/word/2015/wordml/symex" xmlns:wpg="http://schemas.microsoft.com/office/word/2010/wordprocessingGroup" xmlns:wpi="http://schemas.microsoft.com/office/word/2010/wordprocessingInk" xmlns:wne="http://schemas.microsoft.com/office/word/2006/wordml" xmlns:wps="http://schemas.microsoft.com/office/word/2010/wordprocessingShape" mc:Ignorable="w14 w15 w16se w16cid w16 w16cex wp14">
+<w:ftr xmlns:wpc="http://schemas.microsoft.com/office/word/2010/wordprocessingCanvas" xmlns:cx="http://schemas.microsoft.com/office/drawing/2014/chartex" xmlns:cx1="http://schemas.microsoft.com/office/drawing/2015/9/8/chartex" xmlns:cx2="http://schemas.microsoft.com/office/drawing/2015/10/21/chartex" xmlns:cx3="http://schemas.microsoft.com/office/drawing/2016/5/9/chartex" xmlns:cx4="http://schemas.microsoft.com/office/drawing/2016/5/10/chartex" xmlns:cx5="http://schemas.microsoft.com/office/drawing/2016/5/11/chartex" xmlns:cx6="http://schemas.microsoft.com/office/drawing/2016/5/12/chartex" xmlns:cx7="http://schemas.microsoft.com/office/drawing/2016/5/13/chartex" xmlns:cx8="http://schemas.microsoft.com/office/drawing/2016/5/14/chartex" xmlns:mc="http://schemas.openxmlformats.org/markup-compatibility/2006" xmlns:aink="http://schemas.microsoft.com/office/drawing/2016/ink" xmlns:am3d="http://schemas.microsoft.com/office/drawing/2017/model3d" xmlns:o="urn:schemas-microsoft-com:office:office" xmlns:r="http://schemas.openxmlformats.org/officeDocument/2006/relationships" xmlns:m="http://schemas.openxmlformats.org/officeDocument/2006/math" xmlns:v="urn:schemas-microsoft-com:vml" xmlns:wp14="http://schemas.microsoft.com/office/word/2010/wordprocessingDrawing" xmlns:wp="http://schemas.openxmlformats.org/drawingml/2006/wordprocessingDrawing" xmlns:w10="urn:schemas-microsoft-com:office:word" xmlns:w="http://schemas.openxmlformats.org/wordprocessingml/2006/main" xmlns:w14="http://schemas.microsoft.com/office/word/2010/wordml" xmlns:w15="http://schemas.microsoft.com/office/word/2012/wordml" xmlns:w16cid="http://schemas.microsoft.com/office/word/2016/wordml/cid" xmlns:w16se="http://schemas.microsoft.com/office/word/2015/wordml/symex" xmlns:wpg="http://schemas.microsoft.com/office/word/2010/wordprocessingGroup" xmlns:wpi="http://schemas.microsoft.com/office/word/2010/wordprocessingInk" xmlns:wne="http://schemas.microsoft.com/office/word/2006/wordml" xmlns:wps="http://schemas.microsoft.com/office/word/2010/wordprocessingShape" mc:Ignorable="w14 w15 w16se w16cid wp14">
   <w:p>
     <w:pPr>
       <w:pBdr>
@@ -4990,7 +4928,7 @@
 </file>
 
 <file path=word/footnotes.xml><?xml version="1.0" encoding="utf-8"?>
-<w:footnotes xmlns:wpc="http://schemas.microsoft.com/office/word/2010/wordprocessingCanvas" xmlns:cx="http://schemas.microsoft.com/office/drawing/2014/chartex" xmlns:cx1="http://schemas.microsoft.com/office/drawing/2015/9/8/chartex" xmlns:cx2="http://schemas.microsoft.com/office/drawing/2015/10/21/chartex" xmlns:cx3="http://schemas.microsoft.com/office/drawing/2016/5/9/chartex" xmlns:cx4="http://schemas.microsoft.com/office/drawing/2016/5/10/chartex" xmlns:cx5="http://schemas.microsoft.com/office/drawing/2016/5/11/chartex" xmlns:cx6="http://schemas.microsoft.com/office/drawing/2016/5/12/chartex" xmlns:cx7="http://schemas.microsoft.com/office/drawing/2016/5/13/chartex" xmlns:cx8="http://schemas.microsoft.com/office/drawing/2016/5/14/chartex" xmlns:mc="http://schemas.openxmlformats.org/markup-compatibility/2006" xmlns:aink="http://schemas.microsoft.com/office/drawing/2016/ink" xmlns:am3d="http://schemas.microsoft.com/office/drawing/2017/model3d" xmlns:o="urn:schemas-microsoft-com:office:office" xmlns:r="http://schemas.openxmlformats.org/officeDocument/2006/relationships" xmlns:m="http://schemas.openxmlformats.org/officeDocument/2006/math" xmlns:v="urn:schemas-microsoft-com:vml" xmlns:wp14="http://schemas.microsoft.com/office/word/2010/wordprocessingDrawing" xmlns:wp="http://schemas.openxmlformats.org/drawingml/2006/wordprocessingDrawing" xmlns:w10="urn:schemas-microsoft-com:office:word" xmlns:w="http://schemas.openxmlformats.org/wordprocessingml/2006/main" xmlns:w14="http://schemas.microsoft.com/office/word/2010/wordml" xmlns:w15="http://schemas.microsoft.com/office/word/2012/wordml" xmlns:w16cex="http://schemas.microsoft.com/office/word/2018/wordml/cex" xmlns:w16cid="http://schemas.microsoft.com/office/word/2016/wordml/cid" xmlns:w16="http://schemas.microsoft.com/office/word/2018/wordml" xmlns:w16se="http://schemas.microsoft.com/office/word/2015/wordml/symex" xmlns:wpg="http://schemas.microsoft.com/office/word/2010/wordprocessingGroup" xmlns:wpi="http://schemas.microsoft.com/office/word/2010/wordprocessingInk" xmlns:wne="http://schemas.microsoft.com/office/word/2006/wordml" xmlns:wps="http://schemas.microsoft.com/office/word/2010/wordprocessingShape" mc:Ignorable="w14 w15 w16se w16cid w16 w16cex wp14">
+<w:footnotes xmlns:wpc="http://schemas.microsoft.com/office/word/2010/wordprocessingCanvas" xmlns:cx="http://schemas.microsoft.com/office/drawing/2014/chartex" xmlns:cx1="http://schemas.microsoft.com/office/drawing/2015/9/8/chartex" xmlns:cx2="http://schemas.microsoft.com/office/drawing/2015/10/21/chartex" xmlns:cx3="http://schemas.microsoft.com/office/drawing/2016/5/9/chartex" xmlns:cx4="http://schemas.microsoft.com/office/drawing/2016/5/10/chartex" xmlns:cx5="http://schemas.microsoft.com/office/drawing/2016/5/11/chartex" xmlns:cx6="http://schemas.microsoft.com/office/drawing/2016/5/12/chartex" xmlns:cx7="http://schemas.microsoft.com/office/drawing/2016/5/13/chartex" xmlns:cx8="http://schemas.microsoft.com/office/drawing/2016/5/14/chartex" xmlns:mc="http://schemas.openxmlformats.org/markup-compatibility/2006" xmlns:aink="http://schemas.microsoft.com/office/drawing/2016/ink" xmlns:am3d="http://schemas.microsoft.com/office/drawing/2017/model3d" xmlns:o="urn:schemas-microsoft-com:office:office" xmlns:r="http://schemas.openxmlformats.org/officeDocument/2006/relationships" xmlns:m="http://schemas.openxmlformats.org/officeDocument/2006/math" xmlns:v="urn:schemas-microsoft-com:vml" xmlns:wp14="http://schemas.microsoft.com/office/word/2010/wordprocessingDrawing" xmlns:wp="http://schemas.openxmlformats.org/drawingml/2006/wordprocessingDrawing" xmlns:w10="urn:schemas-microsoft-com:office:word" xmlns:w="http://schemas.openxmlformats.org/wordprocessingml/2006/main" xmlns:w14="http://schemas.microsoft.com/office/word/2010/wordml" xmlns:w15="http://schemas.microsoft.com/office/word/2012/wordml" xmlns:w16cid="http://schemas.microsoft.com/office/word/2016/wordml/cid" xmlns:w16se="http://schemas.microsoft.com/office/word/2015/wordml/symex" xmlns:wpg="http://schemas.microsoft.com/office/word/2010/wordprocessingGroup" xmlns:wpi="http://schemas.microsoft.com/office/word/2010/wordprocessingInk" xmlns:wne="http://schemas.microsoft.com/office/word/2006/wordml" xmlns:wps="http://schemas.microsoft.com/office/word/2010/wordprocessingShape" mc:Ignorable="w14 w15 w16se w16cid wp14">
   <w:footnote w:type="separator" w:id="-1">
     <w:p>
       <w:pPr>
@@ -5048,7 +4986,7 @@
 </file>
 
 <file path=word/header1.xml><?xml version="1.0" encoding="utf-8"?>
-<w:hdr xmlns:wpc="http://schemas.microsoft.com/office/word/2010/wordprocessingCanvas" xmlns:cx="http://schemas.microsoft.com/office/drawing/2014/chartex" xmlns:cx1="http://schemas.microsoft.com/office/drawing/2015/9/8/chartex" xmlns:cx2="http://schemas.microsoft.com/office/drawing/2015/10/21/chartex" xmlns:cx3="http://schemas.microsoft.com/office/drawing/2016/5/9/chartex" xmlns:cx4="http://schemas.microsoft.com/office/drawing/2016/5/10/chartex" xmlns:cx5="http://schemas.microsoft.com/office/drawing/2016/5/11/chartex" xmlns:cx6="http://schemas.microsoft.com/office/drawing/2016/5/12/chartex" xmlns:cx7="http://schemas.microsoft.com/office/drawing/2016/5/13/chartex" xmlns:cx8="http://schemas.microsoft.com/office/drawing/2016/5/14/chartex" xmlns:mc="http://schemas.openxmlformats.org/markup-compatibility/2006" xmlns:aink="http://schemas.microsoft.com/office/drawing/2016/ink" xmlns:am3d="http://schemas.microsoft.com/office/drawing/2017/model3d" xmlns:o="urn:schemas-microsoft-com:office:office" xmlns:r="http://schemas.openxmlformats.org/officeDocument/2006/relationships" xmlns:m="http://schemas.openxmlformats.org/officeDocument/2006/math" xmlns:v="urn:schemas-microsoft-com:vml" xmlns:wp14="http://schemas.microsoft.com/office/word/2010/wordprocessingDrawing" xmlns:wp="http://schemas.openxmlformats.org/drawingml/2006/wordprocessingDrawing" xmlns:w10="urn:schemas-microsoft-com:office:word" xmlns:w="http://schemas.openxmlformats.org/wordprocessingml/2006/main" xmlns:w14="http://schemas.microsoft.com/office/word/2010/wordml" xmlns:w15="http://schemas.microsoft.com/office/word/2012/wordml" xmlns:w16cex="http://schemas.microsoft.com/office/word/2018/wordml/cex" xmlns:w16cid="http://schemas.microsoft.com/office/word/2016/wordml/cid" xmlns:w16="http://schemas.microsoft.com/office/word/2018/wordml" xmlns:w16se="http://schemas.microsoft.com/office/word/2015/wordml/symex" xmlns:wpg="http://schemas.microsoft.com/office/word/2010/wordprocessingGroup" xmlns:wpi="http://schemas.microsoft.com/office/word/2010/wordprocessingInk" xmlns:wne="http://schemas.microsoft.com/office/word/2006/wordml" xmlns:wps="http://schemas.microsoft.com/office/word/2010/wordprocessingShape" mc:Ignorable="w14 w15 w16se w16cid w16 w16cex wp14">
+<w:hdr xmlns:wpc="http://schemas.microsoft.com/office/word/2010/wordprocessingCanvas" xmlns:cx="http://schemas.microsoft.com/office/drawing/2014/chartex" xmlns:cx1="http://schemas.microsoft.com/office/drawing/2015/9/8/chartex" xmlns:cx2="http://schemas.microsoft.com/office/drawing/2015/10/21/chartex" xmlns:cx3="http://schemas.microsoft.com/office/drawing/2016/5/9/chartex" xmlns:cx4="http://schemas.microsoft.com/office/drawing/2016/5/10/chartex" xmlns:cx5="http://schemas.microsoft.com/office/drawing/2016/5/11/chartex" xmlns:cx6="http://schemas.microsoft.com/office/drawing/2016/5/12/chartex" xmlns:cx7="http://schemas.microsoft.com/office/drawing/2016/5/13/chartex" xmlns:cx8="http://schemas.microsoft.com/office/drawing/2016/5/14/chartex" xmlns:mc="http://schemas.openxmlformats.org/markup-compatibility/2006" xmlns:aink="http://schemas.microsoft.com/office/drawing/2016/ink" xmlns:am3d="http://schemas.microsoft.com/office/drawing/2017/model3d" xmlns:o="urn:schemas-microsoft-com:office:office" xmlns:r="http://schemas.openxmlformats.org/officeDocument/2006/relationships" xmlns:m="http://schemas.openxmlformats.org/officeDocument/2006/math" xmlns:v="urn:schemas-microsoft-com:vml" xmlns:wp14="http://schemas.microsoft.com/office/word/2010/wordprocessingDrawing" xmlns:wp="http://schemas.openxmlformats.org/drawingml/2006/wordprocessingDrawing" xmlns:w10="urn:schemas-microsoft-com:office:word" xmlns:w="http://schemas.openxmlformats.org/wordprocessingml/2006/main" xmlns:w14="http://schemas.microsoft.com/office/word/2010/wordml" xmlns:w15="http://schemas.microsoft.com/office/word/2012/wordml" xmlns:w16cid="http://schemas.microsoft.com/office/word/2016/wordml/cid" xmlns:w16se="http://schemas.microsoft.com/office/word/2015/wordml/symex" xmlns:wpg="http://schemas.microsoft.com/office/word/2010/wordprocessingGroup" xmlns:wpi="http://schemas.microsoft.com/office/word/2010/wordprocessingInk" xmlns:wne="http://schemas.microsoft.com/office/word/2006/wordml" xmlns:wps="http://schemas.microsoft.com/office/word/2010/wordprocessingShape" mc:Ignorable="w14 w15 w16se w16cid wp14">
   <w:p>
     <w:pPr>
       <w:pBdr>
@@ -5405,7 +5343,7 @@
 </file>
 
 <file path=word/header2.xml><?xml version="1.0" encoding="utf-8"?>
-<w:hdr xmlns:wpc="http://schemas.microsoft.com/office/word/2010/wordprocessingCanvas" xmlns:cx="http://schemas.microsoft.com/office/drawing/2014/chartex" xmlns:cx1="http://schemas.microsoft.com/office/drawing/2015/9/8/chartex" xmlns:cx2="http://schemas.microsoft.com/office/drawing/2015/10/21/chartex" xmlns:cx3="http://schemas.microsoft.com/office/drawing/2016/5/9/chartex" xmlns:cx4="http://schemas.microsoft.com/office/drawing/2016/5/10/chartex" xmlns:cx5="http://schemas.microsoft.com/office/drawing/2016/5/11/chartex" xmlns:cx6="http://schemas.microsoft.com/office/drawing/2016/5/12/chartex" xmlns:cx7="http://schemas.microsoft.com/office/drawing/2016/5/13/chartex" xmlns:cx8="http://schemas.microsoft.com/office/drawing/2016/5/14/chartex" xmlns:mc="http://schemas.openxmlformats.org/markup-compatibility/2006" xmlns:aink="http://schemas.microsoft.com/office/drawing/2016/ink" xmlns:am3d="http://schemas.microsoft.com/office/drawing/2017/model3d" xmlns:o="urn:schemas-microsoft-com:office:office" xmlns:r="http://schemas.openxmlformats.org/officeDocument/2006/relationships" xmlns:m="http://schemas.openxmlformats.org/officeDocument/2006/math" xmlns:v="urn:schemas-microsoft-com:vml" xmlns:wp14="http://schemas.microsoft.com/office/word/2010/wordprocessingDrawing" xmlns:wp="http://schemas.openxmlformats.org/drawingml/2006/wordprocessingDrawing" xmlns:w10="urn:schemas-microsoft-com:office:word" xmlns:w="http://schemas.openxmlformats.org/wordprocessingml/2006/main" xmlns:w14="http://schemas.microsoft.com/office/word/2010/wordml" xmlns:w15="http://schemas.microsoft.com/office/word/2012/wordml" xmlns:w16cex="http://schemas.microsoft.com/office/word/2018/wordml/cex" xmlns:w16cid="http://schemas.microsoft.com/office/word/2016/wordml/cid" xmlns:w16="http://schemas.microsoft.com/office/word/2018/wordml" xmlns:w16se="http://schemas.microsoft.com/office/word/2015/wordml/symex" xmlns:wpg="http://schemas.microsoft.com/office/word/2010/wordprocessingGroup" xmlns:wpi="http://schemas.microsoft.com/office/word/2010/wordprocessingInk" xmlns:wne="http://schemas.microsoft.com/office/word/2006/wordml" xmlns:wps="http://schemas.microsoft.com/office/word/2010/wordprocessingShape" mc:Ignorable="w14 w15 w16se w16cid w16 w16cex wp14">
+<w:hdr xmlns:wpc="http://schemas.microsoft.com/office/word/2010/wordprocessingCanvas" xmlns:cx="http://schemas.microsoft.com/office/drawing/2014/chartex" xmlns:cx1="http://schemas.microsoft.com/office/drawing/2015/9/8/chartex" xmlns:cx2="http://schemas.microsoft.com/office/drawing/2015/10/21/chartex" xmlns:cx3="http://schemas.microsoft.com/office/drawing/2016/5/9/chartex" xmlns:cx4="http://schemas.microsoft.com/office/drawing/2016/5/10/chartex" xmlns:cx5="http://schemas.microsoft.com/office/drawing/2016/5/11/chartex" xmlns:cx6="http://schemas.microsoft.com/office/drawing/2016/5/12/chartex" xmlns:cx7="http://schemas.microsoft.com/office/drawing/2016/5/13/chartex" xmlns:cx8="http://schemas.microsoft.com/office/drawing/2016/5/14/chartex" xmlns:mc="http://schemas.openxmlformats.org/markup-compatibility/2006" xmlns:aink="http://schemas.microsoft.com/office/drawing/2016/ink" xmlns:am3d="http://schemas.microsoft.com/office/drawing/2017/model3d" xmlns:o="urn:schemas-microsoft-com:office:office" xmlns:r="http://schemas.openxmlformats.org/officeDocument/2006/relationships" xmlns:m="http://schemas.openxmlformats.org/officeDocument/2006/math" xmlns:v="urn:schemas-microsoft-com:vml" xmlns:wp14="http://schemas.microsoft.com/office/word/2010/wordprocessingDrawing" xmlns:wp="http://schemas.openxmlformats.org/drawingml/2006/wordprocessingDrawing" xmlns:w10="urn:schemas-microsoft-com:office:word" xmlns:w="http://schemas.openxmlformats.org/wordprocessingml/2006/main" xmlns:w14="http://schemas.microsoft.com/office/word/2010/wordml" xmlns:w15="http://schemas.microsoft.com/office/word/2012/wordml" xmlns:w16cid="http://schemas.microsoft.com/office/word/2016/wordml/cid" xmlns:w16se="http://schemas.microsoft.com/office/word/2015/wordml/symex" xmlns:wpg="http://schemas.microsoft.com/office/word/2010/wordprocessingGroup" xmlns:wpi="http://schemas.microsoft.com/office/word/2010/wordprocessingInk" xmlns:wne="http://schemas.microsoft.com/office/word/2006/wordml" xmlns:wps="http://schemas.microsoft.com/office/word/2010/wordprocessingShape" mc:Ignorable="w14 w15 w16se w16cid wp14">
   <w:p>
     <w:pPr>
       <w:pBdr>
@@ -5533,7 +5471,7 @@
 </file>
 
 <file path=word/numbering.xml><?xml version="1.0" encoding="utf-8"?>
-<w:numbering xmlns:wpc="http://schemas.microsoft.com/office/word/2010/wordprocessingCanvas" xmlns:cx="http://schemas.microsoft.com/office/drawing/2014/chartex" xmlns:cx1="http://schemas.microsoft.com/office/drawing/2015/9/8/chartex" xmlns:cx2="http://schemas.microsoft.com/office/drawing/2015/10/21/chartex" xmlns:cx3="http://schemas.microsoft.com/office/drawing/2016/5/9/chartex" xmlns:cx4="http://schemas.microsoft.com/office/drawing/2016/5/10/chartex" xmlns:cx5="http://schemas.microsoft.com/office/drawing/2016/5/11/chartex" xmlns:cx6="http://schemas.microsoft.com/office/drawing/2016/5/12/chartex" xmlns:cx7="http://schemas.microsoft.com/office/drawing/2016/5/13/chartex" xmlns:cx8="http://schemas.microsoft.com/office/drawing/2016/5/14/chartex" xmlns:mc="http://schemas.openxmlformats.org/markup-compatibility/2006" xmlns:aink="http://schemas.microsoft.com/office/drawing/2016/ink" xmlns:am3d="http://schemas.microsoft.com/office/drawing/2017/model3d" xmlns:o="urn:schemas-microsoft-com:office:office" xmlns:r="http://schemas.openxmlformats.org/officeDocument/2006/relationships" xmlns:m="http://schemas.openxmlformats.org/officeDocument/2006/math" xmlns:v="urn:schemas-microsoft-com:vml" xmlns:wp14="http://schemas.microsoft.com/office/word/2010/wordprocessingDrawing" xmlns:wp="http://schemas.openxmlformats.org/drawingml/2006/wordprocessingDrawing" xmlns:w10="urn:schemas-microsoft-com:office:word" xmlns:w="http://schemas.openxmlformats.org/wordprocessingml/2006/main" xmlns:w14="http://schemas.microsoft.com/office/word/2010/wordml" xmlns:w15="http://schemas.microsoft.com/office/word/2012/wordml" xmlns:w16cex="http://schemas.microsoft.com/office/word/2018/wordml/cex" xmlns:w16cid="http://schemas.microsoft.com/office/word/2016/wordml/cid" xmlns:w16="http://schemas.microsoft.com/office/word/2018/wordml" xmlns:w16se="http://schemas.microsoft.com/office/word/2015/wordml/symex" xmlns:wpg="http://schemas.microsoft.com/office/word/2010/wordprocessingGroup" xmlns:wpi="http://schemas.microsoft.com/office/word/2010/wordprocessingInk" xmlns:wne="http://schemas.microsoft.com/office/word/2006/wordml" xmlns:wps="http://schemas.microsoft.com/office/word/2010/wordprocessingShape" mc:Ignorable="w14 w15 w16se w16cid w16 w16cex wp14">
+<w:numbering xmlns:wpc="http://schemas.microsoft.com/office/word/2010/wordprocessingCanvas" xmlns:cx="http://schemas.microsoft.com/office/drawing/2014/chartex" xmlns:cx1="http://schemas.microsoft.com/office/drawing/2015/9/8/chartex" xmlns:cx2="http://schemas.microsoft.com/office/drawing/2015/10/21/chartex" xmlns:cx3="http://schemas.microsoft.com/office/drawing/2016/5/9/chartex" xmlns:cx4="http://schemas.microsoft.com/office/drawing/2016/5/10/chartex" xmlns:cx5="http://schemas.microsoft.com/office/drawing/2016/5/11/chartex" xmlns:cx6="http://schemas.microsoft.com/office/drawing/2016/5/12/chartex" xmlns:cx7="http://schemas.microsoft.com/office/drawing/2016/5/13/chartex" xmlns:cx8="http://schemas.microsoft.com/office/drawing/2016/5/14/chartex" xmlns:mc="http://schemas.openxmlformats.org/markup-compatibility/2006" xmlns:aink="http://schemas.microsoft.com/office/drawing/2016/ink" xmlns:am3d="http://schemas.microsoft.com/office/drawing/2017/model3d" xmlns:o="urn:schemas-microsoft-com:office:office" xmlns:r="http://schemas.openxmlformats.org/officeDocument/2006/relationships" xmlns:m="http://schemas.openxmlformats.org/officeDocument/2006/math" xmlns:v="urn:schemas-microsoft-com:vml" xmlns:wp14="http://schemas.microsoft.com/office/word/2010/wordprocessingDrawing" xmlns:wp="http://schemas.openxmlformats.org/drawingml/2006/wordprocessingDrawing" xmlns:w10="urn:schemas-microsoft-com:office:word" xmlns:w="http://schemas.openxmlformats.org/wordprocessingml/2006/main" xmlns:w14="http://schemas.microsoft.com/office/word/2010/wordml" xmlns:w15="http://schemas.microsoft.com/office/word/2012/wordml" xmlns:w16cid="http://schemas.microsoft.com/office/word/2016/wordml/cid" xmlns:w16se="http://schemas.microsoft.com/office/word/2015/wordml/symex" xmlns:wpg="http://schemas.microsoft.com/office/word/2010/wordprocessingGroup" xmlns:wpi="http://schemas.microsoft.com/office/word/2010/wordprocessingInk" xmlns:wne="http://schemas.microsoft.com/office/word/2006/wordml" xmlns:wps="http://schemas.microsoft.com/office/word/2010/wordprocessingShape" mc:Ignorable="w14 w15 w16se w16cid wp14">
   <w:abstractNum w:abstractNumId="0" w15:restartNumberingAfterBreak="0">
     <w:nsid w:val="326F1615"/>
     <w:multiLevelType w:val="multilevel"/>
@@ -6218,7 +6156,7 @@
 </file>
 
 <file path=word/styles.xml><?xml version="1.0" encoding="utf-8"?>
-<w:styles xmlns:mc="http://schemas.openxmlformats.org/markup-compatibility/2006" xmlns:r="http://schemas.openxmlformats.org/officeDocument/2006/relationships" xmlns:w="http://schemas.openxmlformats.org/wordprocessingml/2006/main" xmlns:w14="http://schemas.microsoft.com/office/word/2010/wordml" xmlns:w15="http://schemas.microsoft.com/office/word/2012/wordml" xmlns:w16cex="http://schemas.microsoft.com/office/word/2018/wordml/cex" xmlns:w16cid="http://schemas.microsoft.com/office/word/2016/wordml/cid" xmlns:w16="http://schemas.microsoft.com/office/word/2018/wordml" xmlns:w16se="http://schemas.microsoft.com/office/word/2015/wordml/symex" mc:Ignorable="w14 w15 w16se w16cid w16 w16cex">
+<w:styles xmlns:mc="http://schemas.openxmlformats.org/markup-compatibility/2006" xmlns:r="http://schemas.openxmlformats.org/officeDocument/2006/relationships" xmlns:w="http://schemas.openxmlformats.org/wordprocessingml/2006/main" xmlns:w14="http://schemas.microsoft.com/office/word/2010/wordml" xmlns:w15="http://schemas.microsoft.com/office/word/2012/wordml" xmlns:w16cid="http://schemas.microsoft.com/office/word/2016/wordml/cid" xmlns:w16se="http://schemas.microsoft.com/office/word/2015/wordml/symex" mc:Ignorable="w14 w15 w16se w16cid">
   <w:docDefaults>
     <w:rPrDefault>
       <w:rPr>
@@ -6612,14 +6550,14 @@
     <w:lsdException w:name="Unresolved Mention" w:semiHidden="1" w:unhideWhenUsed="1"/>
     <w:lsdException w:name="Smart Link" w:semiHidden="1" w:unhideWhenUsed="1"/>
   </w:latentStyles>
-  <w:style w:type="paragraph" w:default="1" w:styleId="Normlny">
+  <w:style w:type="paragraph" w:default="1" w:styleId="Normal">
     <w:name w:val="Normal"/>
     <w:qFormat/>
   </w:style>
-  <w:style w:type="paragraph" w:styleId="Nadpis1">
+  <w:style w:type="paragraph" w:styleId="Heading1">
     <w:name w:val="heading 1"/>
-    <w:basedOn w:val="Normlny"/>
-    <w:next w:val="Normlny"/>
+    <w:basedOn w:val="Normal"/>
+    <w:next w:val="Normal"/>
     <w:uiPriority w:val="9"/>
     <w:qFormat/>
     <w:pPr>
@@ -6635,10 +6573,10 @@
       <w:szCs w:val="28"/>
     </w:rPr>
   </w:style>
-  <w:style w:type="paragraph" w:styleId="Nadpis2">
+  <w:style w:type="paragraph" w:styleId="Heading2">
     <w:name w:val="heading 2"/>
-    <w:basedOn w:val="Normlny"/>
-    <w:next w:val="Normlny"/>
+    <w:basedOn w:val="Normal"/>
+    <w:next w:val="Normal"/>
     <w:uiPriority w:val="9"/>
     <w:semiHidden/>
     <w:unhideWhenUsed/>
@@ -6656,10 +6594,10 @@
       <w:szCs w:val="24"/>
     </w:rPr>
   </w:style>
-  <w:style w:type="paragraph" w:styleId="Nadpis3">
+  <w:style w:type="paragraph" w:styleId="Heading3">
     <w:name w:val="heading 3"/>
-    <w:basedOn w:val="Normlny"/>
-    <w:next w:val="Normlny"/>
+    <w:basedOn w:val="Normal"/>
+    <w:next w:val="Normal"/>
     <w:uiPriority w:val="9"/>
     <w:semiHidden/>
     <w:unhideWhenUsed/>
@@ -6675,10 +6613,10 @@
       <w:b/>
     </w:rPr>
   </w:style>
-  <w:style w:type="paragraph" w:styleId="Nadpis4">
+  <w:style w:type="paragraph" w:styleId="Heading4">
     <w:name w:val="heading 4"/>
-    <w:basedOn w:val="Normlny"/>
-    <w:next w:val="Normlny"/>
+    <w:basedOn w:val="Normal"/>
+    <w:next w:val="Normal"/>
     <w:uiPriority w:val="9"/>
     <w:semiHidden/>
     <w:unhideWhenUsed/>
@@ -6694,10 +6632,10 @@
       <w:b/>
     </w:rPr>
   </w:style>
-  <w:style w:type="paragraph" w:styleId="Nadpis5">
+  <w:style w:type="paragraph" w:styleId="Heading5">
     <w:name w:val="heading 5"/>
-    <w:basedOn w:val="Normlny"/>
-    <w:next w:val="Normlny"/>
+    <w:basedOn w:val="Normal"/>
+    <w:next w:val="Normal"/>
     <w:uiPriority w:val="9"/>
     <w:semiHidden/>
     <w:unhideWhenUsed/>
@@ -6713,10 +6651,10 @@
       <w:b/>
     </w:rPr>
   </w:style>
-  <w:style w:type="paragraph" w:styleId="Nadpis6">
+  <w:style w:type="paragraph" w:styleId="Heading6">
     <w:name w:val="heading 6"/>
-    <w:basedOn w:val="Normlny"/>
-    <w:next w:val="Normlny"/>
+    <w:basedOn w:val="Normal"/>
+    <w:next w:val="Normal"/>
     <w:uiPriority w:val="9"/>
     <w:semiHidden/>
     <w:unhideWhenUsed/>
@@ -6732,13 +6670,13 @@
       <w:b/>
     </w:rPr>
   </w:style>
-  <w:style w:type="character" w:default="1" w:styleId="Predvolenpsmoodseku">
+  <w:style w:type="character" w:default="1" w:styleId="DefaultParagraphFont">
     <w:name w:val="Default Paragraph Font"/>
     <w:uiPriority w:val="1"/>
     <w:semiHidden/>
     <w:unhideWhenUsed/>
   </w:style>
-  <w:style w:type="table" w:default="1" w:styleId="Normlnatabuka">
+  <w:style w:type="table" w:default="1" w:styleId="TableNormal">
     <w:name w:val="Normal Table"/>
     <w:uiPriority w:val="99"/>
     <w:semiHidden/>
@@ -6753,16 +6691,16 @@
       </w:tblCellMar>
     </w:tblPr>
   </w:style>
-  <w:style w:type="numbering" w:default="1" w:styleId="Bezzoznamu">
+  <w:style w:type="numbering" w:default="1" w:styleId="NoList">
     <w:name w:val="No List"/>
     <w:uiPriority w:val="99"/>
     <w:semiHidden/>
     <w:unhideWhenUsed/>
   </w:style>
-  <w:style w:type="paragraph" w:styleId="Nzov">
+  <w:style w:type="paragraph" w:styleId="Title">
     <w:name w:val="Title"/>
-    <w:basedOn w:val="Normlny"/>
-    <w:next w:val="Normlny"/>
+    <w:basedOn w:val="Normal"/>
+    <w:next w:val="Normal"/>
     <w:uiPriority w:val="10"/>
     <w:qFormat/>
     <w:pPr>
@@ -6776,10 +6714,10 @@
       <w:szCs w:val="72"/>
     </w:rPr>
   </w:style>
-  <w:style w:type="paragraph" w:styleId="Podtitul">
+  <w:style w:type="paragraph" w:styleId="Subtitle">
     <w:name w:val="Subtitle"/>
-    <w:basedOn w:val="Normlny"/>
-    <w:next w:val="Normlny"/>
+    <w:basedOn w:val="Normal"/>
+    <w:next w:val="Normal"/>
     <w:uiPriority w:val="11"/>
     <w:qFormat/>
     <w:pPr>
@@ -6796,7 +6734,7 @@
     </w:rPr>
   </w:style>
   <w:style w:type="table" w:customStyle="1" w:styleId="a">
-    <w:basedOn w:val="Normlnatabuka"/>
+    <w:basedOn w:val="TableNormal"/>
     <w:pPr>
       <w:spacing w:line="240" w:lineRule="auto"/>
     </w:pPr>
@@ -6874,7 +6812,7 @@
     </w:tblStylePr>
   </w:style>
   <w:style w:type="table" w:customStyle="1" w:styleId="a0">
-    <w:basedOn w:val="Normlnatabuka"/>
+    <w:basedOn w:val="TableNormal"/>
     <w:pPr>
       <w:spacing w:line="240" w:lineRule="auto"/>
     </w:pPr>
@@ -6952,7 +6890,7 @@
     </w:tblStylePr>
   </w:style>
   <w:style w:type="table" w:customStyle="1" w:styleId="a1">
-    <w:basedOn w:val="Normlnatabuka"/>
+    <w:basedOn w:val="TableNormal"/>
     <w:pPr>
       <w:spacing w:line="240" w:lineRule="auto"/>
     </w:pPr>
@@ -7030,7 +6968,7 @@
     </w:tblStylePr>
   </w:style>
   <w:style w:type="table" w:customStyle="1" w:styleId="a2">
-    <w:basedOn w:val="Normlnatabuka"/>
+    <w:basedOn w:val="TableNormal"/>
     <w:pPr>
       <w:spacing w:line="240" w:lineRule="auto"/>
     </w:pPr>
@@ -7051,10 +6989,10 @@
       <w:shd w:val="clear" w:color="auto" w:fill="F0F7EC"/>
     </w:tcPr>
   </w:style>
-  <w:style w:type="paragraph" w:styleId="Textkomentra">
+  <w:style w:type="paragraph" w:styleId="CommentText">
     <w:name w:val="annotation text"/>
-    <w:basedOn w:val="Normlny"/>
-    <w:link w:val="TextkomentraChar"/>
+    <w:basedOn w:val="Normal"/>
+    <w:link w:val="CommentTextChar"/>
     <w:uiPriority w:val="99"/>
     <w:semiHidden/>
     <w:unhideWhenUsed/>
@@ -7066,10 +7004,10 @@
       <w:szCs w:val="20"/>
     </w:rPr>
   </w:style>
-  <w:style w:type="character" w:customStyle="1" w:styleId="TextkomentraChar">
-    <w:name w:val="Text komentára Char"/>
-    <w:basedOn w:val="Predvolenpsmoodseku"/>
-    <w:link w:val="Textkomentra"/>
+  <w:style w:type="character" w:customStyle="1" w:styleId="CommentTextChar">
+    <w:name w:val="Comment Text Char"/>
+    <w:basedOn w:val="DefaultParagraphFont"/>
+    <w:link w:val="CommentText"/>
     <w:uiPriority w:val="99"/>
     <w:semiHidden/>
     <w:rPr>
@@ -7077,9 +7015,9 @@
       <w:szCs w:val="20"/>
     </w:rPr>
   </w:style>
-  <w:style w:type="character" w:styleId="Odkaznakomentr">
+  <w:style w:type="character" w:styleId="CommentReference">
     <w:name w:val="annotation reference"/>
-    <w:basedOn w:val="Predvolenpsmoodseku"/>
+    <w:basedOn w:val="DefaultParagraphFont"/>
     <w:uiPriority w:val="99"/>
     <w:semiHidden/>
     <w:unhideWhenUsed/>
@@ -7088,10 +7026,10 @@
       <w:szCs w:val="16"/>
     </w:rPr>
   </w:style>
-  <w:style w:type="paragraph" w:styleId="Textbubliny">
+  <w:style w:type="paragraph" w:styleId="BalloonText">
     <w:name w:val="Balloon Text"/>
-    <w:basedOn w:val="Normlny"/>
-    <w:link w:val="TextbublinyChar"/>
+    <w:basedOn w:val="Normal"/>
+    <w:link w:val="BalloonTextChar"/>
     <w:uiPriority w:val="99"/>
     <w:semiHidden/>
     <w:unhideWhenUsed/>
@@ -7105,10 +7043,10 @@
       <w:szCs w:val="18"/>
     </w:rPr>
   </w:style>
-  <w:style w:type="character" w:customStyle="1" w:styleId="TextbublinyChar">
-    <w:name w:val="Text bubliny Char"/>
-    <w:basedOn w:val="Predvolenpsmoodseku"/>
-    <w:link w:val="Textbubliny"/>
+  <w:style w:type="character" w:customStyle="1" w:styleId="BalloonTextChar">
+    <w:name w:val="Balloon Text Char"/>
+    <w:basedOn w:val="DefaultParagraphFont"/>
+    <w:link w:val="BalloonText"/>
     <w:uiPriority w:val="99"/>
     <w:semiHidden/>
     <w:rsid w:val="001918A2"/>
@@ -7118,10 +7056,10 @@
       <w:szCs w:val="18"/>
     </w:rPr>
   </w:style>
-  <w:style w:type="paragraph" w:styleId="Hlavika">
+  <w:style w:type="paragraph" w:styleId="Header">
     <w:name w:val="header"/>
-    <w:basedOn w:val="Normlny"/>
-    <w:link w:val="HlavikaChar"/>
+    <w:basedOn w:val="Normal"/>
+    <w:link w:val="HeaderChar"/>
     <w:uiPriority w:val="99"/>
     <w:unhideWhenUsed/>
     <w:rsid w:val="001918A2"/>
@@ -7133,17 +7071,17 @@
       <w:spacing w:line="240" w:lineRule="auto"/>
     </w:pPr>
   </w:style>
-  <w:style w:type="character" w:customStyle="1" w:styleId="HlavikaChar">
-    <w:name w:val="Hlavička Char"/>
-    <w:basedOn w:val="Predvolenpsmoodseku"/>
-    <w:link w:val="Hlavika"/>
+  <w:style w:type="character" w:customStyle="1" w:styleId="HeaderChar">
+    <w:name w:val="Header Char"/>
+    <w:basedOn w:val="DefaultParagraphFont"/>
+    <w:link w:val="Header"/>
     <w:uiPriority w:val="99"/>
     <w:rsid w:val="001918A2"/>
   </w:style>
-  <w:style w:type="paragraph" w:styleId="Pta">
+  <w:style w:type="paragraph" w:styleId="Footer">
     <w:name w:val="footer"/>
-    <w:basedOn w:val="Normlny"/>
-    <w:link w:val="PtaChar"/>
+    <w:basedOn w:val="Normal"/>
+    <w:link w:val="FooterChar"/>
     <w:uiPriority w:val="99"/>
     <w:unhideWhenUsed/>
     <w:rsid w:val="001918A2"/>
@@ -7155,17 +7093,17 @@
       <w:spacing w:line="240" w:lineRule="auto"/>
     </w:pPr>
   </w:style>
-  <w:style w:type="character" w:customStyle="1" w:styleId="PtaChar">
-    <w:name w:val="Päta Char"/>
-    <w:basedOn w:val="Predvolenpsmoodseku"/>
-    <w:link w:val="Pta"/>
+  <w:style w:type="character" w:customStyle="1" w:styleId="FooterChar">
+    <w:name w:val="Footer Char"/>
+    <w:basedOn w:val="DefaultParagraphFont"/>
+    <w:link w:val="Footer"/>
     <w:uiPriority w:val="99"/>
     <w:rsid w:val="001918A2"/>
   </w:style>
-  <w:style w:type="paragraph" w:styleId="Obsah1">
+  <w:style w:type="paragraph" w:styleId="TOC1">
     <w:name w:val="toc 1"/>
-    <w:basedOn w:val="Normlny"/>
-    <w:next w:val="Normlny"/>
+    <w:basedOn w:val="Normal"/>
+    <w:next w:val="Normal"/>
     <w:autoRedefine/>
     <w:uiPriority w:val="39"/>
     <w:unhideWhenUsed/>
@@ -7174,9 +7112,9 @@
       <w:spacing w:after="100"/>
     </w:pPr>
   </w:style>
-  <w:style w:type="character" w:styleId="Hypertextovprepojenie">
+  <w:style w:type="character" w:styleId="Hyperlink">
     <w:name w:val="Hyperlink"/>
-    <w:basedOn w:val="Predvolenpsmoodseku"/>
+    <w:basedOn w:val="DefaultParagraphFont"/>
     <w:uiPriority w:val="99"/>
     <w:unhideWhenUsed/>
     <w:rsid w:val="001918A2"/>
@@ -7185,10 +7123,10 @@
       <w:u w:val="single"/>
     </w:rPr>
   </w:style>
-  <w:style w:type="paragraph" w:styleId="Popis">
+  <w:style w:type="paragraph" w:styleId="Caption">
     <w:name w:val="caption"/>
-    <w:basedOn w:val="Normlny"/>
-    <w:next w:val="Normlny"/>
+    <w:basedOn w:val="Normal"/>
+    <w:next w:val="Normal"/>
     <w:uiPriority w:val="35"/>
     <w:unhideWhenUsed/>
     <w:qFormat/>
@@ -7532,7 +7470,7 @@
 </file>
 
 <file path=customXml/itemProps1.xml><?xml version="1.0" encoding="utf-8"?>
-<ds:datastoreItem xmlns:ds="http://schemas.openxmlformats.org/officeDocument/2006/customXml" ds:itemID="{B1EFDCAF-21E8-410E-A23E-93F57F3E7604}">
+<ds:datastoreItem xmlns:ds="http://schemas.openxmlformats.org/officeDocument/2006/customXml" ds:itemID="{20C34923-EF05-44EF-84E1-3E0C3602773E}">
   <ds:schemaRefs>
     <ds:schemaRef ds:uri="http://schemas.openxmlformats.org/officeDocument/2006/bibliography"/>
   </ds:schemaRefs>

</xml_diff>